<commit_message>
Add results from ZIPs
</commit_message>
<xml_diff>
--- a/final_figs/Table_4.docx
+++ b/final_figs/Table_4.docx
@@ -1,11 +1,11 @@
 
 <file path=word/document.xml><?xml version="1.0" encoding="utf-8"?>
-<w:document xmlns:wpc="http://schemas.microsoft.com/office/word/2010/wordprocessingCanvas" xmlns:cx="http://schemas.microsoft.com/office/drawing/2014/chartex" xmlns:cx1="http://schemas.microsoft.com/office/drawing/2015/9/8/chartex" xmlns:cx2="http://schemas.microsoft.com/office/drawing/2015/10/21/chartex" xmlns:cx3="http://schemas.microsoft.com/office/drawing/2016/5/9/chartex" xmlns:cx4="http://schemas.microsoft.com/office/drawing/2016/5/10/chartex" xmlns:cx5="http://schemas.microsoft.com/office/drawing/2016/5/11/chartex" xmlns:cx6="http://schemas.microsoft.com/office/drawing/2016/5/12/chartex" xmlns:cx7="http://schemas.microsoft.com/office/drawing/2016/5/13/chartex" xmlns:cx8="http://schemas.microsoft.com/office/drawing/2016/5/14/chartex" xmlns:mc="http://schemas.openxmlformats.org/markup-compatibility/2006" xmlns:aink="http://schemas.microsoft.com/office/drawing/2016/ink" xmlns:am3d="http://schemas.microsoft.com/office/drawing/2017/model3d" xmlns:o="urn:schemas-microsoft-com:office:office" xmlns:r="http://schemas.openxmlformats.org/officeDocument/2006/relationships" xmlns:m="http://schemas.openxmlformats.org/officeDocument/2006/math" xmlns:v="urn:schemas-microsoft-com:vml" xmlns:wp14="http://schemas.microsoft.com/office/word/2010/wordprocessingDrawing" xmlns:wp="http://schemas.openxmlformats.org/drawingml/2006/wordprocessingDrawing" xmlns:w10="urn:schemas-microsoft-com:office:word" xmlns:w="http://schemas.openxmlformats.org/wordprocessingml/2006/main" xmlns:w14="http://schemas.microsoft.com/office/word/2010/wordml" xmlns:w15="http://schemas.microsoft.com/office/word/2012/wordml" xmlns:w16cex="http://schemas.microsoft.com/office/word/2018/wordml/cex" xmlns:w16cid="http://schemas.microsoft.com/office/word/2016/wordml/cid" xmlns:w16="http://schemas.microsoft.com/office/word/2018/wordml" xmlns:w16se="http://schemas.microsoft.com/office/word/2015/wordml/symex" xmlns:wpg="http://schemas.microsoft.com/office/word/2010/wordprocessingGroup" xmlns:wpi="http://schemas.microsoft.com/office/word/2010/wordprocessingInk" xmlns:wne="http://schemas.microsoft.com/office/word/2006/wordml" xmlns:wps="http://schemas.microsoft.com/office/word/2010/wordprocessingShape" mc:Ignorable="w14 w15 w16se w16cid w16 w16cex wp14">
+<w:document xmlns:wpc="http://schemas.microsoft.com/office/word/2010/wordprocessingCanvas" xmlns:cx="http://schemas.microsoft.com/office/drawing/2014/chartex" xmlns:cx1="http://schemas.microsoft.com/office/drawing/2015/9/8/chartex" xmlns:cx2="http://schemas.microsoft.com/office/drawing/2015/10/21/chartex" xmlns:cx3="http://schemas.microsoft.com/office/drawing/2016/5/9/chartex" xmlns:cx4="http://schemas.microsoft.com/office/drawing/2016/5/10/chartex" xmlns:cx5="http://schemas.microsoft.com/office/drawing/2016/5/11/chartex" xmlns:cx6="http://schemas.microsoft.com/office/drawing/2016/5/12/chartex" xmlns:cx7="http://schemas.microsoft.com/office/drawing/2016/5/13/chartex" xmlns:cx8="http://schemas.microsoft.com/office/drawing/2016/5/14/chartex" xmlns:mc="http://schemas.openxmlformats.org/markup-compatibility/2006" xmlns:aink="http://schemas.microsoft.com/office/drawing/2016/ink" xmlns:am3d="http://schemas.microsoft.com/office/drawing/2017/model3d" xmlns:o="urn:schemas-microsoft-com:office:office" xmlns:r="http://schemas.openxmlformats.org/officeDocument/2006/relationships" xmlns:m="http://schemas.openxmlformats.org/officeDocument/2006/math" xmlns:v="urn:schemas-microsoft-com:vml" xmlns:wp14="http://schemas.microsoft.com/office/word/2010/wordprocessingDrawing" xmlns:wp="http://schemas.openxmlformats.org/drawingml/2006/wordprocessingDrawing" xmlns:w10="urn:schemas-microsoft-com:office:word" xmlns:w="http://schemas.openxmlformats.org/wordprocessingml/2006/main" xmlns:w14="http://schemas.microsoft.com/office/word/2010/wordml" xmlns:w15="http://schemas.microsoft.com/office/word/2012/wordml" xmlns:w16cex="http://schemas.microsoft.com/office/word/2018/wordml/cex" xmlns:w16cid="http://schemas.microsoft.com/office/word/2016/wordml/cid" xmlns:w16="http://schemas.microsoft.com/office/word/2018/wordml" xmlns:w16sdtdh="http://schemas.microsoft.com/office/word/2020/wordml/sdtdatahash" xmlns:w16se="http://schemas.microsoft.com/office/word/2015/wordml/symex" xmlns:wpg="http://schemas.microsoft.com/office/word/2010/wordprocessingGroup" xmlns:wpi="http://schemas.microsoft.com/office/word/2010/wordprocessingInk" xmlns:wne="http://schemas.microsoft.com/office/word/2006/wordml" xmlns:wps="http://schemas.microsoft.com/office/word/2010/wordprocessingShape" mc:Ignorable="w14 w15 w16se w16cid w16 w16cex w16sdtdh wp14">
   <w:body>
     <w:tbl>
       <w:tblPr>
         <w:tblStyle w:val="PlainTable215"/>
-        <w:tblW w:w="10570" w:type="dxa"/>
+        <w:tblW w:w="9720" w:type="dxa"/>
         <w:tblInd w:w="-270" w:type="dxa"/>
         <w:tblBorders>
           <w:top w:val="none" w:sz="0" w:space="0" w:color="auto"/>
@@ -25,11 +25,12 @@
         <w:gridCol w:w="71"/>
         <w:gridCol w:w="979"/>
         <w:gridCol w:w="30"/>
-        <w:gridCol w:w="850"/>
       </w:tblGrid>
       <w:tr>
         <w:trPr>
+          <w:gridAfter w:val="1"/>
           <w:cnfStyle w:val="100000000000" w:firstRow="1" w:lastRow="0" w:firstColumn="0" w:lastColumn="0" w:oddVBand="0" w:evenVBand="0" w:oddHBand="0" w:evenHBand="0" w:firstRowFirstColumn="0" w:firstRowLastColumn="0" w:lastRowFirstColumn="0" w:lastRowLastColumn="0"/>
+          <w:wAfter w:w="30" w:type="dxa"/>
           <w:trHeight w:val="20"/>
         </w:trPr>
         <w:tc>
@@ -149,45 +150,6 @@
             </w:r>
           </w:p>
         </w:tc>
-        <w:tc>
-          <w:tcPr>
-            <w:tcW w:w="880" w:type="dxa"/>
-            <w:gridSpan w:val="2"/>
-            <w:tcBorders>
-              <w:bottom w:val="double" w:sz="4" w:space="0" w:color="auto"/>
-            </w:tcBorders>
-          </w:tcPr>
-          <w:p>
-            <w:pPr>
-              <w:spacing w:after="0" w:line="240" w:lineRule="auto"/>
-              <w:ind w:right="-134"/>
-              <w:jc w:val="center"/>
-              <w:cnfStyle w:val="100000000000" w:firstRow="1" w:lastRow="0" w:firstColumn="0" w:lastColumn="0" w:oddVBand="0" w:evenVBand="0" w:oddHBand="0" w:evenHBand="0" w:firstRowFirstColumn="0" w:firstRowLastColumn="0" w:lastRowFirstColumn="0" w:lastRowLastColumn="0"/>
-              <w:rPr>
-                <w:rFonts w:ascii="Times New Roman" w:hAnsi="Times New Roman" w:cs="Times New Roman"/>
-                <w:sz w:val="24"/>
-                <w:szCs w:val="24"/>
-              </w:rPr>
-            </w:pPr>
-            <w:r>
-              <w:rPr>
-                <w:rFonts w:ascii="Times New Roman" w:hAnsi="Times New Roman" w:cs="Times New Roman"/>
-                <w:sz w:val="24"/>
-                <w:szCs w:val="24"/>
-              </w:rPr>
-              <w:t>Adj. R</w:t>
-            </w:r>
-            <w:r>
-              <w:rPr>
-                <w:rFonts w:ascii="Times New Roman" w:hAnsi="Times New Roman" w:cs="Times New Roman"/>
-                <w:sz w:val="24"/>
-                <w:szCs w:val="24"/>
-                <w:vertAlign w:val="superscript"/>
-              </w:rPr>
-              <w:t>2</w:t>
-            </w:r>
-          </w:p>
-        </w:tc>
       </w:tr>
       <w:bookmarkEnd w:id="0"/>
       <w:tr>
@@ -284,6 +246,17 @@
                 <m:jc m:val="left"/>
               </m:oMathParaPr>
               <m:oMath>
+                <m:r>
+                  <m:rPr>
+                    <m:sty m:val="p"/>
+                  </m:rPr>
+                  <w:rPr>
+                    <w:rFonts w:ascii="Cambria Math" w:hAnsi="Cambria Math" w:cs="Times New Roman"/>
+                    <w:sz w:val="16"/>
+                    <w:szCs w:val="16"/>
+                  </w:rPr>
+                  <m:t>CPU</m:t>
+                </m:r>
                 <m:sSub>
                   <m:sSubPr>
                     <m:ctrlPr>
@@ -301,30 +274,12 @@
                         <m:sty m:val="p"/>
                       </m:rPr>
                       <w:rPr>
-                        <w:rFonts w:ascii="Cambria Math" w:eastAsiaTheme="minorEastAsia" w:hAnsi="Cambria Math" w:cs="Times New Roman"/>
-                        <w:sz w:val="16"/>
-                        <w:szCs w:val="16"/>
-                      </w:rPr>
-                      <m:t>C</m:t>
-                    </m:r>
-                    <m:r>
-                      <m:rPr>
-                        <m:sty m:val="p"/>
-                      </m:rPr>
-                      <w:rPr>
-                        <w:rFonts w:ascii="Cambria Math" w:hAnsi="Cambria Math" w:cs="Times New Roman"/>
-                        <w:sz w:val="16"/>
-                        <w:szCs w:val="16"/>
-                      </w:rPr>
-                      <m:t>PUE</m:t>
-                    </m:r>
-                    <m:ctrlPr>
-                      <w:rPr>
-                        <w:rFonts w:ascii="Cambria Math" w:hAnsi="Cambria Math" w:cs="Times New Roman"/>
-                        <w:sz w:val="16"/>
-                        <w:szCs w:val="16"/>
-                      </w:rPr>
-                    </m:ctrlPr>
+                        <w:rFonts w:ascii="Cambria Math" w:hAnsi="Cambria Math" w:cs="Times New Roman"/>
+                        <w:sz w:val="16"/>
+                        <w:szCs w:val="16"/>
+                      </w:rPr>
+                      <m:t>E</m:t>
+                    </m:r>
                   </m:e>
                   <m:sub>
                     <m:r>
@@ -374,13 +329,6 @@
                       </w:rPr>
                       <m:t>s</m:t>
                     </m:r>
-                    <m:ctrlPr>
-                      <w:rPr>
-                        <w:rFonts w:ascii="Cambria Math" w:hAnsi="Cambria Math" w:cs="Times New Roman"/>
-                        <w:sz w:val="16"/>
-                        <w:szCs w:val="16"/>
-                      </w:rPr>
-                    </m:ctrlPr>
                   </m:e>
                   <m:sub>
                     <m:r>
@@ -455,13 +403,6 @@
                       </w:rPr>
                       <m:t>s</m:t>
                     </m:r>
-                    <m:ctrlPr>
-                      <w:rPr>
-                        <w:rFonts w:ascii="Cambria Math" w:hAnsi="Cambria Math" w:cs="Times New Roman"/>
-                        <w:sz w:val="16"/>
-                        <w:szCs w:val="16"/>
-                      </w:rPr>
-                    </m:ctrlPr>
                   </m:e>
                   <m:sub>
                     <m:r>
@@ -489,6 +430,17 @@
                     </m:ctrlPr>
                   </m:dPr>
                   <m:e>
+                    <m:r>
+                      <m:rPr>
+                        <m:sty m:val="p"/>
+                      </m:rPr>
+                      <w:rPr>
+                        <w:rFonts w:ascii="Cambria Math" w:hAnsi="Cambria Math" w:cs="Times New Roman"/>
+                        <w:sz w:val="16"/>
+                        <w:szCs w:val="16"/>
+                      </w:rPr>
+                      <m:t>la</m:t>
+                    </m:r>
                     <m:sSub>
                       <m:sSubPr>
                         <m:ctrlPr>
@@ -510,7 +462,7 @@
                             <w:sz w:val="16"/>
                             <w:szCs w:val="16"/>
                           </w:rPr>
-                          <m:t>lat</m:t>
+                          <m:t>t</m:t>
                         </m:r>
                       </m:e>
                       <m:sub>
@@ -536,7 +488,7 @@
                         <w:sz w:val="16"/>
                         <w:szCs w:val="16"/>
                       </w:rPr>
-                      <m:t>,</m:t>
+                      <m:t>,lo</m:t>
                     </m:r>
                     <m:sSub>
                       <m:sSubPr>
@@ -559,15 +511,8 @@
                             <w:sz w:val="16"/>
                             <w:szCs w:val="16"/>
                           </w:rPr>
-                          <m:t>lon</m:t>
-                        </m:r>
-                        <m:ctrlPr>
-                          <w:rPr>
-                            <w:rFonts w:ascii="Cambria Math" w:hAnsi="Cambria Math" w:cs="Times New Roman"/>
-                            <w:sz w:val="16"/>
-                            <w:szCs w:val="16"/>
-                          </w:rPr>
-                        </m:ctrlPr>
+                          <m:t>n</m:t>
+                        </m:r>
                       </m:e>
                       <m:sub>
                         <m:r>
@@ -619,13 +564,6 @@
                       </w:rPr>
                       <m:t>s</m:t>
                     </m:r>
-                    <m:ctrlPr>
-                      <w:rPr>
-                        <w:rFonts w:ascii="Cambria Math" w:hAnsi="Cambria Math" w:cs="Times New Roman"/>
-                        <w:sz w:val="16"/>
-                        <w:szCs w:val="16"/>
-                      </w:rPr>
-                    </m:ctrlPr>
                   </m:e>
                   <m:sub>
                     <m:r>
@@ -727,13 +665,6 @@
                       </w:rPr>
                       <m:t>s</m:t>
                     </m:r>
-                    <m:ctrlPr>
-                      <w:rPr>
-                        <w:rFonts w:ascii="Cambria Math" w:hAnsi="Cambria Math" w:cs="Times New Roman"/>
-                        <w:sz w:val="16"/>
-                        <w:szCs w:val="16"/>
-                      </w:rPr>
-                    </m:ctrlPr>
                   </m:e>
                   <m:sub>
                     <m:r>
@@ -835,25 +766,110 @@
                       </w:rPr>
                       <m:t>s</m:t>
                     </m:r>
-                    <m:ctrlPr>
-                      <w:rPr>
-                        <w:rFonts w:ascii="Cambria Math" w:hAnsi="Cambria Math" w:cs="Times New Roman"/>
-                        <w:sz w:val="16"/>
-                        <w:szCs w:val="16"/>
-                      </w:rPr>
-                    </m:ctrlPr>
                   </m:e>
                   <m:sub>
                     <m:r>
-                      <m:rPr>
-                        <m:sty m:val="p"/>
-                      </m:rPr>
                       <w:rPr>
                         <w:rFonts w:ascii="Cambria Math" w:hAnsi="Cambria Math" w:cs="Times New Roman"/>
                         <w:sz w:val="16"/>
                         <w:szCs w:val="16"/>
                       </w:rPr>
                       <m:t>5</m:t>
+                    </m:r>
+                  </m:sub>
+                </m:sSub>
+                <m:d>
+                  <m:dPr>
+                    <m:ctrlPr>
+                      <w:rPr>
+                        <w:rFonts w:ascii="Cambria Math" w:hAnsi="Cambria Math" w:cs="Times New Roman"/>
+                        <w:iCs/>
+                        <w:sz w:val="16"/>
+                        <w:szCs w:val="16"/>
+                      </w:rPr>
+                    </m:ctrlPr>
+                  </m:dPr>
+                  <m:e>
+                    <m:sSub>
+                      <m:sSubPr>
+                        <m:ctrlPr>
+                          <w:rPr>
+                            <w:rFonts w:ascii="Cambria Math" w:hAnsi="Cambria Math" w:cs="Times New Roman"/>
+                            <w:iCs/>
+                            <w:sz w:val="16"/>
+                            <w:szCs w:val="16"/>
+                          </w:rPr>
+                        </m:ctrlPr>
+                      </m:sSubPr>
+                      <m:e>
+                        <m:r>
+                          <w:rPr>
+                            <w:rFonts w:ascii="Cambria Math" w:hAnsi="Cambria Math" w:cs="Times New Roman"/>
+                            <w:sz w:val="16"/>
+                            <w:szCs w:val="16"/>
+                          </w:rPr>
+                          <m:t>G</m:t>
+                        </m:r>
+                      </m:e>
+                      <m:sub>
+                        <m:r>
+                          <m:rPr>
+                            <m:sty m:val="p"/>
+                          </m:rPr>
+                          <w:rPr>
+                            <w:rFonts w:ascii="Cambria Math" w:hAnsi="Cambria Math" w:cs="Times New Roman"/>
+                            <w:sz w:val="16"/>
+                            <w:szCs w:val="16"/>
+                          </w:rPr>
+                          <m:t>lat,lon</m:t>
+                        </m:r>
+                      </m:sub>
+                    </m:sSub>
+                  </m:e>
+                </m:d>
+                <m:r>
+                  <m:rPr>
+                    <m:sty m:val="p"/>
+                  </m:rPr>
+                  <w:rPr>
+                    <w:rFonts w:ascii="Cambria Math" w:hAnsi="Cambria Math" w:cs="Times New Roman"/>
+                    <w:sz w:val="16"/>
+                    <w:szCs w:val="16"/>
+                  </w:rPr>
+                  <m:t>+</m:t>
+                </m:r>
+                <m:sSub>
+                  <m:sSubPr>
+                    <m:ctrlPr>
+                      <w:rPr>
+                        <w:rFonts w:ascii="Cambria Math" w:hAnsi="Cambria Math" w:cs="Times New Roman"/>
+                        <w:iCs/>
+                        <w:sz w:val="16"/>
+                        <w:szCs w:val="16"/>
+                      </w:rPr>
+                    </m:ctrlPr>
+                  </m:sSubPr>
+                  <m:e>
+                    <m:r>
+                      <m:rPr>
+                        <m:sty m:val="p"/>
+                      </m:rPr>
+                      <w:rPr>
+                        <w:rFonts w:ascii="Cambria Math" w:hAnsi="Cambria Math" w:cs="Times New Roman"/>
+                        <w:sz w:val="16"/>
+                        <w:szCs w:val="16"/>
+                      </w:rPr>
+                      <m:t>s</m:t>
+                    </m:r>
+                  </m:e>
+                  <m:sub>
+                    <m:r>
+                      <w:rPr>
+                        <w:rFonts w:ascii="Cambria Math" w:hAnsi="Cambria Math" w:cs="Times New Roman"/>
+                        <w:sz w:val="16"/>
+                        <w:szCs w:val="16"/>
+                      </w:rPr>
+                      <m:t>6</m:t>
                     </m:r>
                   </m:sub>
                 </m:sSub>
@@ -943,13 +959,6 @@
                       </w:rPr>
                       <m:t>ε</m:t>
                     </m:r>
-                    <m:ctrlPr>
-                      <w:rPr>
-                        <w:rFonts w:ascii="Cambria Math" w:hAnsi="Cambria Math" w:cs="Times New Roman"/>
-                        <w:sz w:val="16"/>
-                        <w:szCs w:val="16"/>
-                      </w:rPr>
-                    </m:ctrlPr>
                   </m:e>
                   <m:sub>
                     <m:r>
@@ -997,38 +1006,23 @@
                 <w:sz w:val="20"/>
                 <w:szCs w:val="20"/>
               </w:rPr>
-              <w:t>46%</w:t>
+              <w:t>4</w:t>
             </w:r>
-          </w:p>
-        </w:tc>
-        <w:tc>
-          <w:tcPr>
-            <w:tcW w:w="847" w:type="dxa"/>
-            <w:tcBorders>
-              <w:top w:val="double" w:sz="4" w:space="0" w:color="auto"/>
-              <w:bottom w:val="single" w:sz="4" w:space="0" w:color="auto"/>
-            </w:tcBorders>
-            <w:vAlign w:val="center"/>
-          </w:tcPr>
-          <w:p>
-            <w:pPr>
-              <w:spacing w:after="0" w:line="240" w:lineRule="auto"/>
-              <w:ind w:left="-90" w:right="21"/>
-              <w:jc w:val="center"/>
-              <w:cnfStyle w:val="000000100000" w:firstRow="0" w:lastRow="0" w:firstColumn="0" w:lastColumn="0" w:oddVBand="0" w:evenVBand="0" w:oddHBand="1" w:evenHBand="0" w:firstRowFirstColumn="0" w:firstRowLastColumn="0" w:lastRowFirstColumn="0" w:lastRowLastColumn="0"/>
-              <w:rPr>
-                <w:rFonts w:ascii="Times New Roman" w:hAnsi="Times New Roman" w:cs="Times New Roman"/>
-                <w:sz w:val="20"/>
-                <w:szCs w:val="20"/>
-              </w:rPr>
-            </w:pPr>
             <w:r>
               <w:rPr>
                 <w:rFonts w:ascii="Times New Roman" w:hAnsi="Times New Roman" w:cs="Times New Roman"/>
                 <w:sz w:val="20"/>
                 <w:szCs w:val="20"/>
               </w:rPr>
-              <w:t>0.45</w:t>
+              <w:t>7</w:t>
+            </w:r>
+            <w:r>
+              <w:rPr>
+                <w:rFonts w:ascii="Times New Roman" w:hAnsi="Times New Roman" w:cs="Times New Roman"/>
+                <w:sz w:val="20"/>
+                <w:szCs w:val="20"/>
+              </w:rPr>
+              <w:t>%</w:t>
             </w:r>
           </w:p>
         </w:tc>
@@ -1122,22 +1116,11 @@
                     <m:sty m:val="p"/>
                   </m:rPr>
                   <w:rPr>
-                    <w:rFonts w:ascii="Cambria Math" w:eastAsiaTheme="minorEastAsia" w:hAnsi="Cambria Math" w:cs="Times New Roman"/>
-                    <w:sz w:val="16"/>
-                    <w:szCs w:val="16"/>
-                  </w:rPr>
-                  <m:t>C</m:t>
-                </m:r>
-                <m:r>
-                  <m:rPr>
-                    <m:sty m:val="p"/>
-                  </m:rPr>
-                  <w:rPr>
                     <w:rFonts w:ascii="Cambria Math" w:hAnsi="Cambria Math" w:cs="Times New Roman"/>
                     <w:sz w:val="16"/>
                     <w:szCs w:val="16"/>
                   </w:rPr>
-                  <m:t>PU</m:t>
+                  <m:t>CPU</m:t>
                 </m:r>
                 <m:sSub>
                   <m:sSubPr>
@@ -1651,15 +1634,107 @@
                   </m:e>
                   <m:sub>
                     <m:r>
-                      <m:rPr>
-                        <m:sty m:val="p"/>
-                      </m:rPr>
                       <w:rPr>
                         <w:rFonts w:ascii="Cambria Math" w:hAnsi="Cambria Math" w:cs="Times New Roman"/>
                         <w:sz w:val="16"/>
                         <w:szCs w:val="16"/>
                       </w:rPr>
                       <m:t>5</m:t>
+                    </m:r>
+                  </m:sub>
+                </m:sSub>
+                <m:d>
+                  <m:dPr>
+                    <m:ctrlPr>
+                      <w:rPr>
+                        <w:rFonts w:ascii="Cambria Math" w:hAnsi="Cambria Math" w:cs="Times New Roman"/>
+                        <w:iCs/>
+                        <w:sz w:val="16"/>
+                        <w:szCs w:val="16"/>
+                      </w:rPr>
+                    </m:ctrlPr>
+                  </m:dPr>
+                  <m:e>
+                    <m:sSub>
+                      <m:sSubPr>
+                        <m:ctrlPr>
+                          <w:rPr>
+                            <w:rFonts w:ascii="Cambria Math" w:hAnsi="Cambria Math" w:cs="Times New Roman"/>
+                            <w:iCs/>
+                            <w:sz w:val="16"/>
+                            <w:szCs w:val="16"/>
+                          </w:rPr>
+                        </m:ctrlPr>
+                      </m:sSubPr>
+                      <m:e>
+                        <m:r>
+                          <w:rPr>
+                            <w:rFonts w:ascii="Cambria Math" w:hAnsi="Cambria Math" w:cs="Times New Roman"/>
+                            <w:sz w:val="16"/>
+                            <w:szCs w:val="16"/>
+                          </w:rPr>
+                          <m:t>G</m:t>
+                        </m:r>
+                      </m:e>
+                      <m:sub>
+                        <m:r>
+                          <m:rPr>
+                            <m:sty m:val="p"/>
+                          </m:rPr>
+                          <w:rPr>
+                            <w:rFonts w:ascii="Cambria Math" w:hAnsi="Cambria Math" w:cs="Times New Roman"/>
+                            <w:sz w:val="16"/>
+                            <w:szCs w:val="16"/>
+                          </w:rPr>
+                          <m:t>lat,lon</m:t>
+                        </m:r>
+                      </m:sub>
+                    </m:sSub>
+                  </m:e>
+                </m:d>
+                <m:r>
+                  <m:rPr>
+                    <m:sty m:val="p"/>
+                  </m:rPr>
+                  <w:rPr>
+                    <w:rFonts w:ascii="Cambria Math" w:hAnsi="Cambria Math" w:cs="Times New Roman"/>
+                    <w:sz w:val="16"/>
+                    <w:szCs w:val="16"/>
+                  </w:rPr>
+                  <m:t>+</m:t>
+                </m:r>
+                <m:sSub>
+                  <m:sSubPr>
+                    <m:ctrlPr>
+                      <w:rPr>
+                        <w:rFonts w:ascii="Cambria Math" w:hAnsi="Cambria Math" w:cs="Times New Roman"/>
+                        <w:iCs/>
+                        <w:sz w:val="16"/>
+                        <w:szCs w:val="16"/>
+                      </w:rPr>
+                    </m:ctrlPr>
+                  </m:sSubPr>
+                  <m:e>
+                    <m:r>
+                      <m:rPr>
+                        <m:sty m:val="p"/>
+                      </m:rPr>
+                      <w:rPr>
+                        <w:rFonts w:ascii="Cambria Math" w:hAnsi="Cambria Math" w:cs="Times New Roman"/>
+                        <w:sz w:val="16"/>
+                        <w:szCs w:val="16"/>
+                      </w:rPr>
+                      <m:t>s</m:t>
+                    </m:r>
+                  </m:e>
+                  <m:sub>
+                    <m:r>
+                      <w:rPr>
+                        <w:rFonts w:ascii="Cambria Math" w:hAnsi="Cambria Math" w:cs="Times New Roman"/>
+                        <w:sz w:val="16"/>
+                        <w:szCs w:val="16"/>
+                      </w:rPr>
+                      <m:t>6</m:t>
                     </m:r>
                   </m:sub>
                 </m:sSub>
@@ -1804,7 +1879,7 @@
                 <w:sz w:val="20"/>
                 <w:szCs w:val="20"/>
               </w:rPr>
-              <w:t>1</w:t>
+              <w:t>8</w:t>
             </w:r>
             <w:r>
               <w:rPr>
@@ -1813,45 +1888,6 @@
                 <w:szCs w:val="20"/>
               </w:rPr>
               <w:t>%</w:t>
-            </w:r>
-          </w:p>
-        </w:tc>
-        <w:tc>
-          <w:tcPr>
-            <w:tcW w:w="847" w:type="dxa"/>
-            <w:tcBorders>
-              <w:top w:val="single" w:sz="4" w:space="0" w:color="auto"/>
-              <w:bottom w:val="single" w:sz="4" w:space="0" w:color="auto"/>
-            </w:tcBorders>
-            <w:vAlign w:val="center"/>
-          </w:tcPr>
-          <w:p>
-            <w:pPr>
-              <w:spacing w:after="0" w:line="240" w:lineRule="auto"/>
-              <w:ind w:left="-90" w:right="21"/>
-              <w:jc w:val="center"/>
-              <w:cnfStyle w:val="000000000000" w:firstRow="0" w:lastRow="0" w:firstColumn="0" w:lastColumn="0" w:oddVBand="0" w:evenVBand="0" w:oddHBand="0" w:evenHBand="0" w:firstRowFirstColumn="0" w:firstRowLastColumn="0" w:lastRowFirstColumn="0" w:lastRowLastColumn="0"/>
-              <w:rPr>
-                <w:rFonts w:ascii="Times New Roman" w:hAnsi="Times New Roman" w:cs="Times New Roman"/>
-                <w:sz w:val="20"/>
-                <w:szCs w:val="20"/>
-              </w:rPr>
-            </w:pPr>
-            <w:r>
-              <w:rPr>
-                <w:rFonts w:ascii="Times New Roman" w:hAnsi="Times New Roman" w:cs="Times New Roman"/>
-                <w:sz w:val="20"/>
-                <w:szCs w:val="20"/>
-              </w:rPr>
-              <w:t>0.5</w:t>
-            </w:r>
-            <w:r>
-              <w:rPr>
-                <w:rFonts w:ascii="Times New Roman" w:hAnsi="Times New Roman" w:cs="Times New Roman"/>
-                <w:sz w:val="20"/>
-                <w:szCs w:val="20"/>
-              </w:rPr>
-              <w:t>9</w:t>
             </w:r>
           </w:p>
         </w:tc>
@@ -1969,6 +2005,17 @@
                 <m:jc m:val="left"/>
               </m:oMathParaPr>
               <m:oMath>
+                <m:r>
+                  <m:rPr>
+                    <m:sty m:val="p"/>
+                  </m:rPr>
+                  <w:rPr>
+                    <w:rFonts w:ascii="Cambria Math" w:hAnsi="Cambria Math" w:cs="Times New Roman"/>
+                    <w:sz w:val="16"/>
+                    <w:szCs w:val="16"/>
+                  </w:rPr>
+                  <m:t>CPU</m:t>
+                </m:r>
                 <m:sSub>
                   <m:sSubPr>
                     <m:ctrlPr>
@@ -1986,30 +2033,12 @@
                         <m:sty m:val="p"/>
                       </m:rPr>
                       <w:rPr>
-                        <w:rFonts w:ascii="Cambria Math" w:eastAsiaTheme="minorEastAsia" w:hAnsi="Cambria Math" w:cs="Times New Roman"/>
-                        <w:sz w:val="16"/>
-                        <w:szCs w:val="16"/>
-                      </w:rPr>
-                      <m:t>C</m:t>
-                    </m:r>
-                    <m:r>
-                      <m:rPr>
-                        <m:sty m:val="p"/>
-                      </m:rPr>
-                      <w:rPr>
-                        <w:rFonts w:ascii="Cambria Math" w:hAnsi="Cambria Math" w:cs="Times New Roman"/>
-                        <w:sz w:val="16"/>
-                        <w:szCs w:val="16"/>
-                      </w:rPr>
-                      <m:t>PUE</m:t>
-                    </m:r>
-                    <m:ctrlPr>
-                      <w:rPr>
-                        <w:rFonts w:ascii="Cambria Math" w:hAnsi="Cambria Math" w:cs="Times New Roman"/>
-                        <w:sz w:val="16"/>
-                        <w:szCs w:val="16"/>
-                      </w:rPr>
-                    </m:ctrlPr>
+                        <w:rFonts w:ascii="Cambria Math" w:hAnsi="Cambria Math" w:cs="Times New Roman"/>
+                        <w:sz w:val="16"/>
+                        <w:szCs w:val="16"/>
+                      </w:rPr>
+                      <m:t>E</m:t>
+                    </m:r>
                   </m:e>
                   <m:sub>
                     <m:r>
@@ -2059,13 +2088,6 @@
                       </w:rPr>
                       <m:t>s</m:t>
                     </m:r>
-                    <m:ctrlPr>
-                      <w:rPr>
-                        <w:rFonts w:ascii="Cambria Math" w:hAnsi="Cambria Math" w:cs="Times New Roman"/>
-                        <w:sz w:val="16"/>
-                        <w:szCs w:val="16"/>
-                      </w:rPr>
-                    </m:ctrlPr>
                   </m:e>
                   <m:sub>
                     <m:r>
@@ -2140,13 +2162,6 @@
                       </w:rPr>
                       <m:t>s</m:t>
                     </m:r>
-                    <m:ctrlPr>
-                      <w:rPr>
-                        <w:rFonts w:ascii="Cambria Math" w:hAnsi="Cambria Math" w:cs="Times New Roman"/>
-                        <w:sz w:val="16"/>
-                        <w:szCs w:val="16"/>
-                      </w:rPr>
-                    </m:ctrlPr>
                   </m:e>
                   <m:sub>
                     <m:r>
@@ -2174,6 +2189,17 @@
                     </m:ctrlPr>
                   </m:dPr>
                   <m:e>
+                    <m:r>
+                      <m:rPr>
+                        <m:sty m:val="p"/>
+                      </m:rPr>
+                      <w:rPr>
+                        <w:rFonts w:ascii="Cambria Math" w:hAnsi="Cambria Math" w:cs="Times New Roman"/>
+                        <w:sz w:val="16"/>
+                        <w:szCs w:val="16"/>
+                      </w:rPr>
+                      <m:t>la</m:t>
+                    </m:r>
                     <m:sSub>
                       <m:sSubPr>
                         <m:ctrlPr>
@@ -2195,7 +2221,7 @@
                             <w:sz w:val="16"/>
                             <w:szCs w:val="16"/>
                           </w:rPr>
-                          <m:t>lat</m:t>
+                          <m:t>t</m:t>
                         </m:r>
                       </m:e>
                       <m:sub>
@@ -2221,7 +2247,7 @@
                         <w:sz w:val="16"/>
                         <w:szCs w:val="16"/>
                       </w:rPr>
-                      <m:t>,</m:t>
+                      <m:t>,lo</m:t>
                     </m:r>
                     <m:sSub>
                       <m:sSubPr>
@@ -2244,15 +2270,8 @@
                             <w:sz w:val="16"/>
                             <w:szCs w:val="16"/>
                           </w:rPr>
-                          <m:t>lon</m:t>
-                        </m:r>
-                        <m:ctrlPr>
-                          <w:rPr>
-                            <w:rFonts w:ascii="Cambria Math" w:hAnsi="Cambria Math" w:cs="Times New Roman"/>
-                            <w:sz w:val="16"/>
-                            <w:szCs w:val="16"/>
-                          </w:rPr>
-                        </m:ctrlPr>
+                          <m:t>n</m:t>
+                        </m:r>
                       </m:e>
                       <m:sub>
                         <m:r>
@@ -2304,13 +2323,6 @@
                       </w:rPr>
                       <m:t>s</m:t>
                     </m:r>
-                    <m:ctrlPr>
-                      <w:rPr>
-                        <w:rFonts w:ascii="Cambria Math" w:hAnsi="Cambria Math" w:cs="Times New Roman"/>
-                        <w:sz w:val="16"/>
-                        <w:szCs w:val="16"/>
-                      </w:rPr>
-                    </m:ctrlPr>
                   </m:e>
                   <m:sub>
                     <m:r>
@@ -2412,13 +2424,6 @@
                       </w:rPr>
                       <m:t>s</m:t>
                     </m:r>
-                    <m:ctrlPr>
-                      <w:rPr>
-                        <w:rFonts w:ascii="Cambria Math" w:hAnsi="Cambria Math" w:cs="Times New Roman"/>
-                        <w:sz w:val="16"/>
-                        <w:szCs w:val="16"/>
-                      </w:rPr>
-                    </m:ctrlPr>
                   </m:e>
                   <m:sub>
                     <m:r>
@@ -2481,6 +2486,199 @@
                             <w:szCs w:val="16"/>
                           </w:rPr>
                           <m:t>lat,lon</m:t>
+                        </m:r>
+                      </m:sub>
+                    </m:sSub>
+                  </m:e>
+                </m:d>
+                <m:r>
+                  <m:rPr>
+                    <m:sty m:val="p"/>
+                  </m:rPr>
+                  <w:rPr>
+                    <w:rFonts w:ascii="Cambria Math" w:hAnsi="Cambria Math" w:cs="Times New Roman"/>
+                    <w:sz w:val="16"/>
+                    <w:szCs w:val="16"/>
+                  </w:rPr>
+                  <m:t>+</m:t>
+                </m:r>
+                <m:sSub>
+                  <m:sSubPr>
+                    <m:ctrlPr>
+                      <w:rPr>
+                        <w:rFonts w:ascii="Cambria Math" w:hAnsi="Cambria Math" w:cs="Times New Roman"/>
+                        <w:iCs/>
+                        <w:sz w:val="16"/>
+                        <w:szCs w:val="16"/>
+                      </w:rPr>
+                    </m:ctrlPr>
+                  </m:sSubPr>
+                  <m:e>
+                    <m:r>
+                      <m:rPr>
+                        <m:sty m:val="p"/>
+                      </m:rPr>
+                      <w:rPr>
+                        <w:rFonts w:ascii="Cambria Math" w:hAnsi="Cambria Math" w:cs="Times New Roman"/>
+                        <w:sz w:val="16"/>
+                        <w:szCs w:val="16"/>
+                      </w:rPr>
+                      <m:t>s</m:t>
+                    </m:r>
+                  </m:e>
+                  <m:sub>
+                    <m:r>
+                      <w:rPr>
+                        <w:rFonts w:ascii="Cambria Math" w:hAnsi="Cambria Math" w:cs="Times New Roman"/>
+                        <w:sz w:val="16"/>
+                        <w:szCs w:val="16"/>
+                      </w:rPr>
+                      <m:t>5</m:t>
+                    </m:r>
+                  </m:sub>
+                </m:sSub>
+                <m:d>
+                  <m:dPr>
+                    <m:ctrlPr>
+                      <w:rPr>
+                        <w:rFonts w:ascii="Cambria Math" w:hAnsi="Cambria Math" w:cs="Times New Roman"/>
+                        <w:iCs/>
+                        <w:sz w:val="16"/>
+                        <w:szCs w:val="16"/>
+                      </w:rPr>
+                    </m:ctrlPr>
+                  </m:dPr>
+                  <m:e>
+                    <m:sSub>
+                      <m:sSubPr>
+                        <m:ctrlPr>
+                          <w:rPr>
+                            <w:rFonts w:ascii="Cambria Math" w:hAnsi="Cambria Math" w:cs="Times New Roman"/>
+                            <w:iCs/>
+                            <w:sz w:val="16"/>
+                            <w:szCs w:val="16"/>
+                          </w:rPr>
+                        </m:ctrlPr>
+                      </m:sSubPr>
+                      <m:e>
+                        <m:r>
+                          <w:rPr>
+                            <w:rFonts w:ascii="Cambria Math" w:hAnsi="Cambria Math" w:cs="Times New Roman"/>
+                            <w:sz w:val="16"/>
+                            <w:szCs w:val="16"/>
+                          </w:rPr>
+                          <m:t>G</m:t>
+                        </m:r>
+                      </m:e>
+                      <m:sub>
+                        <m:r>
+                          <m:rPr>
+                            <m:sty m:val="p"/>
+                          </m:rPr>
+                          <w:rPr>
+                            <w:rFonts w:ascii="Cambria Math" w:hAnsi="Cambria Math" w:cs="Times New Roman"/>
+                            <w:sz w:val="16"/>
+                            <w:szCs w:val="16"/>
+                          </w:rPr>
+                          <m:t>lat,lon</m:t>
+                        </m:r>
+                      </m:sub>
+                    </m:sSub>
+                  </m:e>
+                </m:d>
+                <m:r>
+                  <m:rPr>
+                    <m:sty m:val="p"/>
+                  </m:rPr>
+                  <w:rPr>
+                    <w:rFonts w:ascii="Cambria Math" w:hAnsi="Cambria Math" w:cs="Times New Roman"/>
+                    <w:sz w:val="16"/>
+                    <w:szCs w:val="16"/>
+                  </w:rPr>
+                  <m:t>+</m:t>
+                </m:r>
+                <m:sSub>
+                  <m:sSubPr>
+                    <m:ctrlPr>
+                      <w:rPr>
+                        <w:rFonts w:ascii="Cambria Math" w:hAnsi="Cambria Math" w:cs="Times New Roman"/>
+                        <w:iCs/>
+                        <w:sz w:val="16"/>
+                        <w:szCs w:val="16"/>
+                      </w:rPr>
+                    </m:ctrlPr>
+                  </m:sSubPr>
+                  <m:e>
+                    <m:r>
+                      <m:rPr>
+                        <m:sty m:val="p"/>
+                      </m:rPr>
+                      <w:rPr>
+                        <w:rFonts w:ascii="Cambria Math" w:hAnsi="Cambria Math" w:cs="Times New Roman"/>
+                        <w:sz w:val="16"/>
+                        <w:szCs w:val="16"/>
+                      </w:rPr>
+                      <m:t>s</m:t>
+                    </m:r>
+                  </m:e>
+                  <m:sub>
+                    <m:r>
+                      <w:rPr>
+                        <w:rFonts w:ascii="Cambria Math" w:hAnsi="Cambria Math" w:cs="Times New Roman"/>
+                        <w:sz w:val="16"/>
+                        <w:szCs w:val="16"/>
+                      </w:rPr>
+                      <m:t>6</m:t>
+                    </m:r>
+                  </m:sub>
+                </m:sSub>
+                <m:d>
+                  <m:dPr>
+                    <m:ctrlPr>
+                      <w:rPr>
+                        <w:rFonts w:ascii="Cambria Math" w:hAnsi="Cambria Math" w:cs="Times New Roman"/>
+                        <w:iCs/>
+                        <w:sz w:val="16"/>
+                        <w:szCs w:val="16"/>
+                      </w:rPr>
+                    </m:ctrlPr>
+                  </m:dPr>
+                  <m:e>
+                    <m:sSub>
+                      <m:sSubPr>
+                        <m:ctrlPr>
+                          <w:rPr>
+                            <w:rFonts w:ascii="Cambria Math" w:hAnsi="Cambria Math" w:cs="Times New Roman"/>
+                            <w:iCs/>
+                            <w:sz w:val="16"/>
+                            <w:szCs w:val="16"/>
+                          </w:rPr>
+                        </m:ctrlPr>
+                      </m:sSubPr>
+                      <m:e>
+                        <m:r>
+                          <m:rPr>
+                            <m:sty m:val="p"/>
+                          </m:rPr>
+                          <w:rPr>
+                            <w:rFonts w:ascii="Cambria Math" w:hAnsi="Cambria Math" w:cs="Times New Roman"/>
+                            <w:sz w:val="16"/>
+                            <w:szCs w:val="16"/>
+                          </w:rPr>
+                          <m:t>T</m:t>
+                        </m:r>
+                      </m:e>
+                      <m:sub>
+                        <m:r>
+                          <m:rPr>
+                            <m:sty m:val="p"/>
+                          </m:rPr>
+                          <w:rPr>
+                            <w:rFonts w:ascii="Cambria Math" w:hAnsi="Cambria Math" w:cs="Times New Roman"/>
+                            <w:sz w:val="16"/>
+                            <w:szCs w:val="16"/>
+                          </w:rPr>
+                          <m:t>y,lat,lon</m:t>
                         </m:r>
                       </m:sub>
                     </m:sSub>
@@ -2520,13 +2718,6 @@
                       </w:rPr>
                       <m:t>ε</m:t>
                     </m:r>
-                    <m:ctrlPr>
-                      <w:rPr>
-                        <w:rFonts w:ascii="Cambria Math" w:hAnsi="Cambria Math" w:cs="Times New Roman"/>
-                        <w:sz w:val="16"/>
-                        <w:szCs w:val="16"/>
-                      </w:rPr>
-                    </m:ctrlPr>
                   </m:e>
                   <m:sub>
                     <m:r>
@@ -2574,38 +2765,15 @@
                 <w:sz w:val="20"/>
                 <w:szCs w:val="20"/>
               </w:rPr>
-              <w:t>31%</w:t>
+              <w:t>30</w:t>
             </w:r>
-          </w:p>
-        </w:tc>
-        <w:tc>
-          <w:tcPr>
-            <w:tcW w:w="847" w:type="dxa"/>
-            <w:tcBorders>
-              <w:top w:val="single" w:sz="4" w:space="0" w:color="auto"/>
-              <w:bottom w:val="single" w:sz="4" w:space="0" w:color="auto"/>
-            </w:tcBorders>
-            <w:vAlign w:val="center"/>
-          </w:tcPr>
-          <w:p>
-            <w:pPr>
-              <w:spacing w:after="0" w:line="240" w:lineRule="auto"/>
-              <w:ind w:left="-90" w:right="21"/>
-              <w:jc w:val="center"/>
-              <w:cnfStyle w:val="000000100000" w:firstRow="0" w:lastRow="0" w:firstColumn="0" w:lastColumn="0" w:oddVBand="0" w:evenVBand="0" w:oddHBand="1" w:evenHBand="0" w:firstRowFirstColumn="0" w:firstRowLastColumn="0" w:lastRowFirstColumn="0" w:lastRowLastColumn="0"/>
-              <w:rPr>
-                <w:rFonts w:ascii="Times New Roman" w:hAnsi="Times New Roman" w:cs="Times New Roman"/>
-                <w:sz w:val="20"/>
-                <w:szCs w:val="20"/>
-              </w:rPr>
-            </w:pPr>
             <w:r>
               <w:rPr>
                 <w:rFonts w:ascii="Times New Roman" w:hAnsi="Times New Roman" w:cs="Times New Roman"/>
                 <w:sz w:val="20"/>
                 <w:szCs w:val="20"/>
               </w:rPr>
-              <w:t>0.30</w:t>
+              <w:t>%</w:t>
             </w:r>
           </w:p>
         </w:tc>
@@ -2698,22 +2866,11 @@
                     <m:sty m:val="p"/>
                   </m:rPr>
                   <w:rPr>
-                    <w:rFonts w:ascii="Cambria Math" w:eastAsiaTheme="minorEastAsia" w:hAnsi="Cambria Math" w:cs="Times New Roman"/>
-                    <w:sz w:val="16"/>
-                    <w:szCs w:val="16"/>
-                  </w:rPr>
-                  <m:t>C</m:t>
-                </m:r>
-                <m:r>
-                  <m:rPr>
-                    <m:sty m:val="p"/>
-                  </m:rPr>
-                  <w:rPr>
                     <w:rFonts w:ascii="Cambria Math" w:hAnsi="Cambria Math" w:cs="Times New Roman"/>
                     <w:sz w:val="16"/>
                     <w:szCs w:val="16"/>
                   </w:rPr>
-                  <m:t>PU</m:t>
+                  <m:t>CPU</m:t>
                 </m:r>
                 <m:sSub>
                   <m:sSubPr>
@@ -3224,25 +3381,110 @@
                       </w:rPr>
                       <m:t>s</m:t>
                     </m:r>
-                    <m:ctrlPr>
-                      <w:rPr>
-                        <w:rFonts w:ascii="Cambria Math" w:hAnsi="Cambria Math" w:cs="Times New Roman"/>
-                        <w:sz w:val="16"/>
-                        <w:szCs w:val="16"/>
-                      </w:rPr>
-                    </m:ctrlPr>
                   </m:e>
                   <m:sub>
                     <m:r>
-                      <m:rPr>
-                        <m:sty m:val="p"/>
-                      </m:rPr>
                       <w:rPr>
                         <w:rFonts w:ascii="Cambria Math" w:hAnsi="Cambria Math" w:cs="Times New Roman"/>
                         <w:sz w:val="16"/>
                         <w:szCs w:val="16"/>
                       </w:rPr>
                       <m:t>5</m:t>
+                    </m:r>
+                  </m:sub>
+                </m:sSub>
+                <m:d>
+                  <m:dPr>
+                    <m:ctrlPr>
+                      <w:rPr>
+                        <w:rFonts w:ascii="Cambria Math" w:hAnsi="Cambria Math" w:cs="Times New Roman"/>
+                        <w:iCs/>
+                        <w:sz w:val="16"/>
+                        <w:szCs w:val="16"/>
+                      </w:rPr>
+                    </m:ctrlPr>
+                  </m:dPr>
+                  <m:e>
+                    <m:sSub>
+                      <m:sSubPr>
+                        <m:ctrlPr>
+                          <w:rPr>
+                            <w:rFonts w:ascii="Cambria Math" w:hAnsi="Cambria Math" w:cs="Times New Roman"/>
+                            <w:iCs/>
+                            <w:sz w:val="16"/>
+                            <w:szCs w:val="16"/>
+                          </w:rPr>
+                        </m:ctrlPr>
+                      </m:sSubPr>
+                      <m:e>
+                        <m:r>
+                          <w:rPr>
+                            <w:rFonts w:ascii="Cambria Math" w:hAnsi="Cambria Math" w:cs="Times New Roman"/>
+                            <w:sz w:val="16"/>
+                            <w:szCs w:val="16"/>
+                          </w:rPr>
+                          <m:t>G</m:t>
+                        </m:r>
+                      </m:e>
+                      <m:sub>
+                        <m:r>
+                          <m:rPr>
+                            <m:sty m:val="p"/>
+                          </m:rPr>
+                          <w:rPr>
+                            <w:rFonts w:ascii="Cambria Math" w:hAnsi="Cambria Math" w:cs="Times New Roman"/>
+                            <w:sz w:val="16"/>
+                            <w:szCs w:val="16"/>
+                          </w:rPr>
+                          <m:t>lat,lon</m:t>
+                        </m:r>
+                      </m:sub>
+                    </m:sSub>
+                  </m:e>
+                </m:d>
+                <m:r>
+                  <m:rPr>
+                    <m:sty m:val="p"/>
+                  </m:rPr>
+                  <w:rPr>
+                    <w:rFonts w:ascii="Cambria Math" w:hAnsi="Cambria Math" w:cs="Times New Roman"/>
+                    <w:sz w:val="16"/>
+                    <w:szCs w:val="16"/>
+                  </w:rPr>
+                  <m:t>+</m:t>
+                </m:r>
+                <m:sSub>
+                  <m:sSubPr>
+                    <m:ctrlPr>
+                      <w:rPr>
+                        <w:rFonts w:ascii="Cambria Math" w:hAnsi="Cambria Math" w:cs="Times New Roman"/>
+                        <w:iCs/>
+                        <w:sz w:val="16"/>
+                        <w:szCs w:val="16"/>
+                      </w:rPr>
+                    </m:ctrlPr>
+                  </m:sSubPr>
+                  <m:e>
+                    <m:r>
+                      <m:rPr>
+                        <m:sty m:val="p"/>
+                      </m:rPr>
+                      <w:rPr>
+                        <w:rFonts w:ascii="Cambria Math" w:hAnsi="Cambria Math" w:cs="Times New Roman"/>
+                        <w:sz w:val="16"/>
+                        <w:szCs w:val="16"/>
+                      </w:rPr>
+                      <m:t>s</m:t>
+                    </m:r>
+                  </m:e>
+                  <m:sub>
+                    <m:r>
+                      <w:rPr>
+                        <w:rFonts w:ascii="Cambria Math" w:hAnsi="Cambria Math" w:cs="Times New Roman"/>
+                        <w:sz w:val="16"/>
+                        <w:szCs w:val="16"/>
+                      </w:rPr>
+                      <m:t>6</m:t>
                     </m:r>
                   </m:sub>
                 </m:sSub>
@@ -3379,38 +3621,7 @@
                 <w:sz w:val="20"/>
                 <w:szCs w:val="20"/>
               </w:rPr>
-              <w:t>50%</w:t>
-            </w:r>
-          </w:p>
-        </w:tc>
-        <w:tc>
-          <w:tcPr>
-            <w:tcW w:w="847" w:type="dxa"/>
-            <w:tcBorders>
-              <w:top w:val="single" w:sz="4" w:space="0" w:color="auto"/>
-              <w:bottom w:val="single" w:sz="4" w:space="0" w:color="auto"/>
-            </w:tcBorders>
-            <w:vAlign w:val="center"/>
-          </w:tcPr>
-          <w:p>
-            <w:pPr>
-              <w:spacing w:after="0" w:line="240" w:lineRule="auto"/>
-              <w:ind w:left="-90" w:right="21"/>
-              <w:jc w:val="center"/>
-              <w:cnfStyle w:val="000000000000" w:firstRow="0" w:lastRow="0" w:firstColumn="0" w:lastColumn="0" w:oddVBand="0" w:evenVBand="0" w:oddHBand="0" w:evenHBand="0" w:firstRowFirstColumn="0" w:firstRowLastColumn="0" w:lastRowFirstColumn="0" w:lastRowLastColumn="0"/>
-              <w:rPr>
-                <w:rFonts w:ascii="Times New Roman" w:hAnsi="Times New Roman" w:cs="Times New Roman"/>
-                <w:sz w:val="20"/>
-                <w:szCs w:val="20"/>
-              </w:rPr>
-            </w:pPr>
-            <w:r>
-              <w:rPr>
-                <w:rFonts w:ascii="Times New Roman" w:hAnsi="Times New Roman" w:cs="Times New Roman"/>
-                <w:sz w:val="20"/>
-                <w:szCs w:val="20"/>
-              </w:rPr>
-              <w:t>0.4</w:t>
+              <w:t>5</w:t>
             </w:r>
             <w:r>
               <w:rPr>
@@ -3418,7 +3629,15 @@
                 <w:sz w:val="20"/>
                 <w:szCs w:val="20"/>
               </w:rPr>
-              <w:t>8</w:t>
+              <w:t>5</w:t>
+            </w:r>
+            <w:r>
+              <w:rPr>
+                <w:rFonts w:ascii="Times New Roman" w:hAnsi="Times New Roman" w:cs="Times New Roman"/>
+                <w:sz w:val="20"/>
+                <w:szCs w:val="20"/>
+              </w:rPr>
+              <w:t>%</w:t>
             </w:r>
           </w:p>
         </w:tc>
@@ -3516,6 +3735,17 @@
                 <m:jc m:val="left"/>
               </m:oMathParaPr>
               <m:oMath>
+                <m:r>
+                  <m:rPr>
+                    <m:sty m:val="p"/>
+                  </m:rPr>
+                  <w:rPr>
+                    <w:rFonts w:ascii="Cambria Math" w:hAnsi="Cambria Math" w:cs="Times New Roman"/>
+                    <w:sz w:val="16"/>
+                    <w:szCs w:val="16"/>
+                  </w:rPr>
+                  <m:t>CPU</m:t>
+                </m:r>
                 <m:sSub>
                   <m:sSubPr>
                     <m:ctrlPr>
@@ -3533,30 +3763,12 @@
                         <m:sty m:val="p"/>
                       </m:rPr>
                       <w:rPr>
-                        <w:rFonts w:ascii="Cambria Math" w:eastAsiaTheme="minorEastAsia" w:hAnsi="Cambria Math" w:cs="Times New Roman"/>
-                        <w:sz w:val="16"/>
-                        <w:szCs w:val="16"/>
-                      </w:rPr>
-                      <m:t>C</m:t>
-                    </m:r>
-                    <m:r>
-                      <m:rPr>
-                        <m:sty m:val="p"/>
-                      </m:rPr>
-                      <w:rPr>
-                        <w:rFonts w:ascii="Cambria Math" w:hAnsi="Cambria Math" w:cs="Times New Roman"/>
-                        <w:sz w:val="16"/>
-                        <w:szCs w:val="16"/>
-                      </w:rPr>
-                      <m:t>PUE</m:t>
-                    </m:r>
-                    <m:ctrlPr>
-                      <w:rPr>
-                        <w:rFonts w:ascii="Cambria Math" w:hAnsi="Cambria Math" w:cs="Times New Roman"/>
-                        <w:sz w:val="16"/>
-                        <w:szCs w:val="16"/>
-                      </w:rPr>
-                    </m:ctrlPr>
+                        <w:rFonts w:ascii="Cambria Math" w:hAnsi="Cambria Math" w:cs="Times New Roman"/>
+                        <w:sz w:val="16"/>
+                        <w:szCs w:val="16"/>
+                      </w:rPr>
+                      <m:t>E</m:t>
+                    </m:r>
                   </m:e>
                   <m:sub>
                     <m:r>
@@ -3606,13 +3818,6 @@
                       </w:rPr>
                       <m:t>s</m:t>
                     </m:r>
-                    <m:ctrlPr>
-                      <w:rPr>
-                        <w:rFonts w:ascii="Cambria Math" w:hAnsi="Cambria Math" w:cs="Times New Roman"/>
-                        <w:sz w:val="16"/>
-                        <w:szCs w:val="16"/>
-                      </w:rPr>
-                    </m:ctrlPr>
                   </m:e>
                   <m:sub>
                     <m:r>
@@ -3687,13 +3892,6 @@
                       </w:rPr>
                       <m:t>s</m:t>
                     </m:r>
-                    <m:ctrlPr>
-                      <w:rPr>
-                        <w:rFonts w:ascii="Cambria Math" w:hAnsi="Cambria Math" w:cs="Times New Roman"/>
-                        <w:sz w:val="16"/>
-                        <w:szCs w:val="16"/>
-                      </w:rPr>
-                    </m:ctrlPr>
                   </m:e>
                   <m:sub>
                     <m:r>
@@ -3721,6 +3919,17 @@
                     </m:ctrlPr>
                   </m:dPr>
                   <m:e>
+                    <m:r>
+                      <m:rPr>
+                        <m:sty m:val="p"/>
+                      </m:rPr>
+                      <w:rPr>
+                        <w:rFonts w:ascii="Cambria Math" w:hAnsi="Cambria Math" w:cs="Times New Roman"/>
+                        <w:sz w:val="16"/>
+                        <w:szCs w:val="16"/>
+                      </w:rPr>
+                      <m:t>la</m:t>
+                    </m:r>
                     <m:sSub>
                       <m:sSubPr>
                         <m:ctrlPr>
@@ -3742,7 +3951,7 @@
                             <w:sz w:val="16"/>
                             <w:szCs w:val="16"/>
                           </w:rPr>
-                          <m:t>lat</m:t>
+                          <m:t>t</m:t>
                         </m:r>
                       </m:e>
                       <m:sub>
@@ -3768,7 +3977,7 @@
                         <w:sz w:val="16"/>
                         <w:szCs w:val="16"/>
                       </w:rPr>
-                      <m:t>,</m:t>
+                      <m:t>,lo</m:t>
                     </m:r>
                     <m:sSub>
                       <m:sSubPr>
@@ -3791,15 +4000,8 @@
                             <w:sz w:val="16"/>
                             <w:szCs w:val="16"/>
                           </w:rPr>
-                          <m:t>lon</m:t>
-                        </m:r>
-                        <m:ctrlPr>
-                          <w:rPr>
-                            <w:rFonts w:ascii="Cambria Math" w:hAnsi="Cambria Math" w:cs="Times New Roman"/>
-                            <w:sz w:val="16"/>
-                            <w:szCs w:val="16"/>
-                          </w:rPr>
-                        </m:ctrlPr>
+                          <m:t>n</m:t>
+                        </m:r>
                       </m:e>
                       <m:sub>
                         <m:r>
@@ -3851,13 +4053,6 @@
                       </w:rPr>
                       <m:t>s</m:t>
                     </m:r>
-                    <m:ctrlPr>
-                      <w:rPr>
-                        <w:rFonts w:ascii="Cambria Math" w:hAnsi="Cambria Math" w:cs="Times New Roman"/>
-                        <w:sz w:val="16"/>
-                        <w:szCs w:val="16"/>
-                      </w:rPr>
-                    </m:ctrlPr>
                   </m:e>
                   <m:sub>
                     <m:r>
@@ -3959,13 +4154,6 @@
                       </w:rPr>
                       <m:t>s</m:t>
                     </m:r>
-                    <m:ctrlPr>
-                      <w:rPr>
-                        <w:rFonts w:ascii="Cambria Math" w:hAnsi="Cambria Math" w:cs="Times New Roman"/>
-                        <w:sz w:val="16"/>
-                        <w:szCs w:val="16"/>
-                      </w:rPr>
-                    </m:ctrlPr>
                   </m:e>
                   <m:sub>
                     <m:r>
@@ -4067,25 +4255,110 @@
                       </w:rPr>
                       <m:t>s</m:t>
                     </m:r>
-                    <m:ctrlPr>
-                      <w:rPr>
-                        <w:rFonts w:ascii="Cambria Math" w:hAnsi="Cambria Math" w:cs="Times New Roman"/>
-                        <w:sz w:val="16"/>
-                        <w:szCs w:val="16"/>
-                      </w:rPr>
-                    </m:ctrlPr>
                   </m:e>
                   <m:sub>
                     <m:r>
-                      <m:rPr>
-                        <m:sty m:val="p"/>
-                      </m:rPr>
                       <w:rPr>
                         <w:rFonts w:ascii="Cambria Math" w:hAnsi="Cambria Math" w:cs="Times New Roman"/>
                         <w:sz w:val="16"/>
                         <w:szCs w:val="16"/>
                       </w:rPr>
                       <m:t>5</m:t>
+                    </m:r>
+                  </m:sub>
+                </m:sSub>
+                <m:d>
+                  <m:dPr>
+                    <m:ctrlPr>
+                      <w:rPr>
+                        <w:rFonts w:ascii="Cambria Math" w:hAnsi="Cambria Math" w:cs="Times New Roman"/>
+                        <w:iCs/>
+                        <w:sz w:val="16"/>
+                        <w:szCs w:val="16"/>
+                      </w:rPr>
+                    </m:ctrlPr>
+                  </m:dPr>
+                  <m:e>
+                    <m:sSub>
+                      <m:sSubPr>
+                        <m:ctrlPr>
+                          <w:rPr>
+                            <w:rFonts w:ascii="Cambria Math" w:hAnsi="Cambria Math" w:cs="Times New Roman"/>
+                            <w:iCs/>
+                            <w:sz w:val="16"/>
+                            <w:szCs w:val="16"/>
+                          </w:rPr>
+                        </m:ctrlPr>
+                      </m:sSubPr>
+                      <m:e>
+                        <m:r>
+                          <w:rPr>
+                            <w:rFonts w:ascii="Cambria Math" w:hAnsi="Cambria Math" w:cs="Times New Roman"/>
+                            <w:sz w:val="16"/>
+                            <w:szCs w:val="16"/>
+                          </w:rPr>
+                          <m:t>G</m:t>
+                        </m:r>
+                      </m:e>
+                      <m:sub>
+                        <m:r>
+                          <m:rPr>
+                            <m:sty m:val="p"/>
+                          </m:rPr>
+                          <w:rPr>
+                            <w:rFonts w:ascii="Cambria Math" w:hAnsi="Cambria Math" w:cs="Times New Roman"/>
+                            <w:sz w:val="16"/>
+                            <w:szCs w:val="16"/>
+                          </w:rPr>
+                          <m:t>lat,lon</m:t>
+                        </m:r>
+                      </m:sub>
+                    </m:sSub>
+                  </m:e>
+                </m:d>
+                <m:r>
+                  <m:rPr>
+                    <m:sty m:val="p"/>
+                  </m:rPr>
+                  <w:rPr>
+                    <w:rFonts w:ascii="Cambria Math" w:hAnsi="Cambria Math" w:cs="Times New Roman"/>
+                    <w:sz w:val="16"/>
+                    <w:szCs w:val="16"/>
+                  </w:rPr>
+                  <m:t>+</m:t>
+                </m:r>
+                <m:sSub>
+                  <m:sSubPr>
+                    <m:ctrlPr>
+                      <w:rPr>
+                        <w:rFonts w:ascii="Cambria Math" w:hAnsi="Cambria Math" w:cs="Times New Roman"/>
+                        <w:iCs/>
+                        <w:sz w:val="16"/>
+                        <w:szCs w:val="16"/>
+                      </w:rPr>
+                    </m:ctrlPr>
+                  </m:sSubPr>
+                  <m:e>
+                    <m:r>
+                      <m:rPr>
+                        <m:sty m:val="p"/>
+                      </m:rPr>
+                      <w:rPr>
+                        <w:rFonts w:ascii="Cambria Math" w:hAnsi="Cambria Math" w:cs="Times New Roman"/>
+                        <w:sz w:val="16"/>
+                        <w:szCs w:val="16"/>
+                      </w:rPr>
+                      <m:t>s</m:t>
+                    </m:r>
+                  </m:e>
+                  <m:sub>
+                    <m:r>
+                      <w:rPr>
+                        <w:rFonts w:ascii="Cambria Math" w:hAnsi="Cambria Math" w:cs="Times New Roman"/>
+                        <w:sz w:val="16"/>
+                        <w:szCs w:val="16"/>
+                      </w:rPr>
+                      <m:t>6</m:t>
                     </m:r>
                   </m:sub>
                 </m:sSub>
@@ -4175,13 +4448,6 @@
                       </w:rPr>
                       <m:t>ε</m:t>
                     </m:r>
-                    <m:ctrlPr>
-                      <w:rPr>
-                        <w:rFonts w:ascii="Cambria Math" w:hAnsi="Cambria Math" w:cs="Times New Roman"/>
-                        <w:sz w:val="16"/>
-                        <w:szCs w:val="16"/>
-                      </w:rPr>
-                    </m:ctrlPr>
                   </m:e>
                   <m:sub>
                     <m:r>
@@ -4229,38 +4495,23 @@
                 <w:sz w:val="20"/>
                 <w:szCs w:val="20"/>
               </w:rPr>
-              <w:t>15%</w:t>
+              <w:t>2</w:t>
             </w:r>
-          </w:p>
-        </w:tc>
-        <w:tc>
-          <w:tcPr>
-            <w:tcW w:w="847" w:type="dxa"/>
-            <w:tcBorders>
-              <w:top w:val="single" w:sz="4" w:space="0" w:color="auto"/>
-              <w:bottom w:val="single" w:sz="4" w:space="0" w:color="auto"/>
-            </w:tcBorders>
-            <w:vAlign w:val="center"/>
-          </w:tcPr>
-          <w:p>
-            <w:pPr>
-              <w:spacing w:after="0" w:line="240" w:lineRule="auto"/>
-              <w:ind w:left="-90" w:right="21"/>
-              <w:jc w:val="center"/>
-              <w:cnfStyle w:val="000000100000" w:firstRow="0" w:lastRow="0" w:firstColumn="0" w:lastColumn="0" w:oddVBand="0" w:evenVBand="0" w:oddHBand="1" w:evenHBand="0" w:firstRowFirstColumn="0" w:firstRowLastColumn="0" w:lastRowFirstColumn="0" w:lastRowLastColumn="0"/>
-              <w:rPr>
-                <w:rFonts w:ascii="Times New Roman" w:hAnsi="Times New Roman" w:cs="Times New Roman"/>
-                <w:sz w:val="20"/>
-                <w:szCs w:val="20"/>
-              </w:rPr>
-            </w:pPr>
             <w:r>
               <w:rPr>
                 <w:rFonts w:ascii="Times New Roman" w:hAnsi="Times New Roman" w:cs="Times New Roman"/>
                 <w:sz w:val="20"/>
                 <w:szCs w:val="20"/>
               </w:rPr>
-              <w:t>0.13</w:t>
+              <w:t>5</w:t>
+            </w:r>
+            <w:r>
+              <w:rPr>
+                <w:rFonts w:ascii="Times New Roman" w:hAnsi="Times New Roman" w:cs="Times New Roman"/>
+                <w:sz w:val="20"/>
+                <w:szCs w:val="20"/>
+              </w:rPr>
+              <w:t>%</w:t>
             </w:r>
           </w:p>
         </w:tc>
@@ -4353,22 +4604,11 @@
                     <m:sty m:val="p"/>
                   </m:rPr>
                   <w:rPr>
-                    <w:rFonts w:ascii="Cambria Math" w:eastAsiaTheme="minorEastAsia" w:hAnsi="Cambria Math" w:cs="Times New Roman"/>
-                    <w:sz w:val="16"/>
-                    <w:szCs w:val="16"/>
-                  </w:rPr>
-                  <m:t>C</m:t>
-                </m:r>
-                <m:r>
-                  <m:rPr>
-                    <m:sty m:val="p"/>
-                  </m:rPr>
-                  <w:rPr>
                     <w:rFonts w:ascii="Cambria Math" w:hAnsi="Cambria Math" w:cs="Times New Roman"/>
                     <w:sz w:val="16"/>
                     <w:szCs w:val="16"/>
                   </w:rPr>
-                  <m:t>PU</m:t>
+                  <m:t>CPU</m:t>
                 </m:r>
                 <m:sSub>
                   <m:sSubPr>
@@ -4470,12 +4710,15 @@
                   </m:dPr>
                   <m:e>
                     <m:r>
-                      <w:rPr>
-                        <w:rFonts w:ascii="Cambria Math" w:hAnsi="Cambria Math" w:cs="Times New Roman"/>
-                        <w:sz w:val="16"/>
-                        <w:szCs w:val="16"/>
-                      </w:rPr>
-                      <m:t>NPGPO</m:t>
+                      <m:rPr>
+                        <m:sty m:val="p"/>
+                      </m:rPr>
+                      <w:rPr>
+                        <w:rFonts w:ascii="Cambria Math" w:hAnsi="Cambria Math" w:cs="Times New Roman"/>
+                        <w:sz w:val="16"/>
+                        <w:szCs w:val="16"/>
+                      </w:rPr>
+                      <m:t>y</m:t>
                     </m:r>
                   </m:e>
                 </m:d>
@@ -4879,15 +5122,107 @@
                   </m:e>
                   <m:sub>
                     <m:r>
-                      <m:rPr>
-                        <m:sty m:val="p"/>
-                      </m:rPr>
                       <w:rPr>
                         <w:rFonts w:ascii="Cambria Math" w:hAnsi="Cambria Math" w:cs="Times New Roman"/>
                         <w:sz w:val="16"/>
                         <w:szCs w:val="16"/>
                       </w:rPr>
                       <m:t>5</m:t>
+                    </m:r>
+                  </m:sub>
+                </m:sSub>
+                <m:d>
+                  <m:dPr>
+                    <m:ctrlPr>
+                      <w:rPr>
+                        <w:rFonts w:ascii="Cambria Math" w:hAnsi="Cambria Math" w:cs="Times New Roman"/>
+                        <w:iCs/>
+                        <w:sz w:val="16"/>
+                        <w:szCs w:val="16"/>
+                      </w:rPr>
+                    </m:ctrlPr>
+                  </m:dPr>
+                  <m:e>
+                    <m:sSub>
+                      <m:sSubPr>
+                        <m:ctrlPr>
+                          <w:rPr>
+                            <w:rFonts w:ascii="Cambria Math" w:hAnsi="Cambria Math" w:cs="Times New Roman"/>
+                            <w:iCs/>
+                            <w:sz w:val="16"/>
+                            <w:szCs w:val="16"/>
+                          </w:rPr>
+                        </m:ctrlPr>
+                      </m:sSubPr>
+                      <m:e>
+                        <m:r>
+                          <w:rPr>
+                            <w:rFonts w:ascii="Cambria Math" w:hAnsi="Cambria Math" w:cs="Times New Roman"/>
+                            <w:sz w:val="16"/>
+                            <w:szCs w:val="16"/>
+                          </w:rPr>
+                          <m:t>G</m:t>
+                        </m:r>
+                      </m:e>
+                      <m:sub>
+                        <m:r>
+                          <m:rPr>
+                            <m:sty m:val="p"/>
+                          </m:rPr>
+                          <w:rPr>
+                            <w:rFonts w:ascii="Cambria Math" w:hAnsi="Cambria Math" w:cs="Times New Roman"/>
+                            <w:sz w:val="16"/>
+                            <w:szCs w:val="16"/>
+                          </w:rPr>
+                          <m:t>lat,lon</m:t>
+                        </m:r>
+                      </m:sub>
+                    </m:sSub>
+                  </m:e>
+                </m:d>
+                <m:r>
+                  <m:rPr>
+                    <m:sty m:val="p"/>
+                  </m:rPr>
+                  <w:rPr>
+                    <w:rFonts w:ascii="Cambria Math" w:hAnsi="Cambria Math" w:cs="Times New Roman"/>
+                    <w:sz w:val="16"/>
+                    <w:szCs w:val="16"/>
+                  </w:rPr>
+                  <m:t>+</m:t>
+                </m:r>
+                <m:sSub>
+                  <m:sSubPr>
+                    <m:ctrlPr>
+                      <w:rPr>
+                        <w:rFonts w:ascii="Cambria Math" w:hAnsi="Cambria Math" w:cs="Times New Roman"/>
+                        <w:iCs/>
+                        <w:sz w:val="16"/>
+                        <w:szCs w:val="16"/>
+                      </w:rPr>
+                    </m:ctrlPr>
+                  </m:sSubPr>
+                  <m:e>
+                    <m:r>
+                      <m:rPr>
+                        <m:sty m:val="p"/>
+                      </m:rPr>
+                      <w:rPr>
+                        <w:rFonts w:ascii="Cambria Math" w:hAnsi="Cambria Math" w:cs="Times New Roman"/>
+                        <w:sz w:val="16"/>
+                        <w:szCs w:val="16"/>
+                      </w:rPr>
+                      <m:t>s</m:t>
+                    </m:r>
+                  </m:e>
+                  <m:sub>
+                    <m:r>
+                      <w:rPr>
+                        <w:rFonts w:ascii="Cambria Math" w:hAnsi="Cambria Math" w:cs="Times New Roman"/>
+                        <w:sz w:val="16"/>
+                        <w:szCs w:val="16"/>
+                      </w:rPr>
+                      <m:t>6</m:t>
                     </m:r>
                   </m:sub>
                 </m:sSub>
@@ -5024,15 +5359,7 @@
                 <w:sz w:val="20"/>
                 <w:szCs w:val="20"/>
               </w:rPr>
-              <w:t>2</w:t>
-            </w:r>
-            <w:r>
-              <w:rPr>
-                <w:rFonts w:ascii="Times New Roman" w:hAnsi="Times New Roman" w:cs="Times New Roman"/>
-                <w:sz w:val="20"/>
-                <w:szCs w:val="20"/>
-              </w:rPr>
-              <w:t>5</w:t>
+              <w:t>39</w:t>
             </w:r>
             <w:r>
               <w:rPr>
@@ -5041,45 +5368,6 @@
                 <w:szCs w:val="20"/>
               </w:rPr>
               <w:t>%</w:t>
-            </w:r>
-          </w:p>
-        </w:tc>
-        <w:tc>
-          <w:tcPr>
-            <w:tcW w:w="847" w:type="dxa"/>
-            <w:tcBorders>
-              <w:top w:val="single" w:sz="4" w:space="0" w:color="auto"/>
-              <w:bottom w:val="single" w:sz="4" w:space="0" w:color="auto"/>
-            </w:tcBorders>
-            <w:vAlign w:val="center"/>
-          </w:tcPr>
-          <w:p>
-            <w:pPr>
-              <w:spacing w:after="0" w:line="240" w:lineRule="auto"/>
-              <w:ind w:left="-90" w:right="21"/>
-              <w:jc w:val="center"/>
-              <w:cnfStyle w:val="000000000000" w:firstRow="0" w:lastRow="0" w:firstColumn="0" w:lastColumn="0" w:oddVBand="0" w:evenVBand="0" w:oddHBand="0" w:evenHBand="0" w:firstRowFirstColumn="0" w:firstRowLastColumn="0" w:lastRowFirstColumn="0" w:lastRowLastColumn="0"/>
-              <w:rPr>
-                <w:rFonts w:ascii="Times New Roman" w:hAnsi="Times New Roman" w:cs="Times New Roman"/>
-                <w:sz w:val="20"/>
-                <w:szCs w:val="20"/>
-              </w:rPr>
-            </w:pPr>
-            <w:r>
-              <w:rPr>
-                <w:rFonts w:ascii="Times New Roman" w:hAnsi="Times New Roman" w:cs="Times New Roman"/>
-                <w:sz w:val="20"/>
-                <w:szCs w:val="20"/>
-              </w:rPr>
-              <w:t>0.</w:t>
-            </w:r>
-            <w:r>
-              <w:rPr>
-                <w:rFonts w:ascii="Times New Roman" w:hAnsi="Times New Roman" w:cs="Times New Roman"/>
-                <w:sz w:val="20"/>
-                <w:szCs w:val="20"/>
-              </w:rPr>
-              <w:t>20</w:t>
             </w:r>
           </w:p>
         </w:tc>
@@ -5199,6 +5487,17 @@
                 <m:jc m:val="left"/>
               </m:oMathParaPr>
               <m:oMath>
+                <m:r>
+                  <m:rPr>
+                    <m:sty m:val="p"/>
+                  </m:rPr>
+                  <w:rPr>
+                    <w:rFonts w:ascii="Cambria Math" w:hAnsi="Cambria Math" w:cs="Times New Roman"/>
+                    <w:sz w:val="16"/>
+                    <w:szCs w:val="16"/>
+                  </w:rPr>
+                  <m:t>CPU</m:t>
+                </m:r>
                 <m:sSub>
                   <m:sSubPr>
                     <m:ctrlPr>
@@ -5216,30 +5515,12 @@
                         <m:sty m:val="p"/>
                       </m:rPr>
                       <w:rPr>
-                        <w:rFonts w:ascii="Cambria Math" w:eastAsiaTheme="minorEastAsia" w:hAnsi="Cambria Math" w:cs="Times New Roman"/>
-                        <w:sz w:val="16"/>
-                        <w:szCs w:val="16"/>
-                      </w:rPr>
-                      <m:t>C</m:t>
-                    </m:r>
-                    <m:r>
-                      <m:rPr>
-                        <m:sty m:val="p"/>
-                      </m:rPr>
-                      <w:rPr>
-                        <w:rFonts w:ascii="Cambria Math" w:hAnsi="Cambria Math" w:cs="Times New Roman"/>
-                        <w:sz w:val="16"/>
-                        <w:szCs w:val="16"/>
-                      </w:rPr>
-                      <m:t>PUE</m:t>
-                    </m:r>
-                    <m:ctrlPr>
-                      <w:rPr>
-                        <w:rFonts w:ascii="Cambria Math" w:hAnsi="Cambria Math" w:cs="Times New Roman"/>
-                        <w:sz w:val="16"/>
-                        <w:szCs w:val="16"/>
-                      </w:rPr>
-                    </m:ctrlPr>
+                        <w:rFonts w:ascii="Cambria Math" w:hAnsi="Cambria Math" w:cs="Times New Roman"/>
+                        <w:sz w:val="16"/>
+                        <w:szCs w:val="16"/>
+                      </w:rPr>
+                      <m:t>E</m:t>
+                    </m:r>
                   </m:e>
                   <m:sub>
                     <m:r>
@@ -5289,13 +5570,6 @@
                       </w:rPr>
                       <m:t>s</m:t>
                     </m:r>
-                    <m:ctrlPr>
-                      <w:rPr>
-                        <w:rFonts w:ascii="Cambria Math" w:hAnsi="Cambria Math" w:cs="Times New Roman"/>
-                        <w:sz w:val="16"/>
-                        <w:szCs w:val="16"/>
-                      </w:rPr>
-                    </m:ctrlPr>
                   </m:e>
                   <m:sub>
                     <m:r>
@@ -5370,13 +5644,6 @@
                       </w:rPr>
                       <m:t>s</m:t>
                     </m:r>
-                    <m:ctrlPr>
-                      <w:rPr>
-                        <w:rFonts w:ascii="Cambria Math" w:hAnsi="Cambria Math" w:cs="Times New Roman"/>
-                        <w:sz w:val="16"/>
-                        <w:szCs w:val="16"/>
-                      </w:rPr>
-                    </m:ctrlPr>
                   </m:e>
                   <m:sub>
                     <m:r>
@@ -5404,6 +5671,17 @@
                     </m:ctrlPr>
                   </m:dPr>
                   <m:e>
+                    <m:r>
+                      <m:rPr>
+                        <m:sty m:val="p"/>
+                      </m:rPr>
+                      <w:rPr>
+                        <w:rFonts w:ascii="Cambria Math" w:hAnsi="Cambria Math" w:cs="Times New Roman"/>
+                        <w:sz w:val="16"/>
+                        <w:szCs w:val="16"/>
+                      </w:rPr>
+                      <m:t>la</m:t>
+                    </m:r>
                     <m:sSub>
                       <m:sSubPr>
                         <m:ctrlPr>
@@ -5425,7 +5703,7 @@
                             <w:sz w:val="16"/>
                             <w:szCs w:val="16"/>
                           </w:rPr>
-                          <m:t>lat</m:t>
+                          <m:t>t</m:t>
                         </m:r>
                       </m:e>
                       <m:sub>
@@ -5451,7 +5729,7 @@
                         <w:sz w:val="16"/>
                         <w:szCs w:val="16"/>
                       </w:rPr>
-                      <m:t>,</m:t>
+                      <m:t>,lo</m:t>
                     </m:r>
                     <m:sSub>
                       <m:sSubPr>
@@ -5474,15 +5752,8 @@
                             <w:sz w:val="16"/>
                             <w:szCs w:val="16"/>
                           </w:rPr>
-                          <m:t>lon</m:t>
-                        </m:r>
-                        <m:ctrlPr>
-                          <w:rPr>
-                            <w:rFonts w:ascii="Cambria Math" w:hAnsi="Cambria Math" w:cs="Times New Roman"/>
-                            <w:sz w:val="16"/>
-                            <w:szCs w:val="16"/>
-                          </w:rPr>
-                        </m:ctrlPr>
+                          <m:t>n</m:t>
+                        </m:r>
                       </m:e>
                       <m:sub>
                         <m:r>
@@ -5534,13 +5805,6 @@
                       </w:rPr>
                       <m:t>s</m:t>
                     </m:r>
-                    <m:ctrlPr>
-                      <w:rPr>
-                        <w:rFonts w:ascii="Cambria Math" w:hAnsi="Cambria Math" w:cs="Times New Roman"/>
-                        <w:sz w:val="16"/>
-                        <w:szCs w:val="16"/>
-                      </w:rPr>
-                    </m:ctrlPr>
                   </m:e>
                   <m:sub>
                     <m:r>
@@ -5642,13 +5906,6 @@
                       </w:rPr>
                       <m:t>s</m:t>
                     </m:r>
-                    <m:ctrlPr>
-                      <w:rPr>
-                        <w:rFonts w:ascii="Cambria Math" w:hAnsi="Cambria Math" w:cs="Times New Roman"/>
-                        <w:sz w:val="16"/>
-                        <w:szCs w:val="16"/>
-                      </w:rPr>
-                    </m:ctrlPr>
                   </m:e>
                   <m:sub>
                     <m:r>
@@ -5711,6 +5968,199 @@
                             <w:szCs w:val="16"/>
                           </w:rPr>
                           <m:t>lat,lon</m:t>
+                        </m:r>
+                      </m:sub>
+                    </m:sSub>
+                  </m:e>
+                </m:d>
+                <m:r>
+                  <m:rPr>
+                    <m:sty m:val="p"/>
+                  </m:rPr>
+                  <w:rPr>
+                    <w:rFonts w:ascii="Cambria Math" w:hAnsi="Cambria Math" w:cs="Times New Roman"/>
+                    <w:sz w:val="16"/>
+                    <w:szCs w:val="16"/>
+                  </w:rPr>
+                  <m:t>+</m:t>
+                </m:r>
+                <m:sSub>
+                  <m:sSubPr>
+                    <m:ctrlPr>
+                      <w:rPr>
+                        <w:rFonts w:ascii="Cambria Math" w:hAnsi="Cambria Math" w:cs="Times New Roman"/>
+                        <w:iCs/>
+                        <w:sz w:val="16"/>
+                        <w:szCs w:val="16"/>
+                      </w:rPr>
+                    </m:ctrlPr>
+                  </m:sSubPr>
+                  <m:e>
+                    <m:r>
+                      <m:rPr>
+                        <m:sty m:val="p"/>
+                      </m:rPr>
+                      <w:rPr>
+                        <w:rFonts w:ascii="Cambria Math" w:hAnsi="Cambria Math" w:cs="Times New Roman"/>
+                        <w:sz w:val="16"/>
+                        <w:szCs w:val="16"/>
+                      </w:rPr>
+                      <m:t>s</m:t>
+                    </m:r>
+                  </m:e>
+                  <m:sub>
+                    <m:r>
+                      <w:rPr>
+                        <w:rFonts w:ascii="Cambria Math" w:hAnsi="Cambria Math" w:cs="Times New Roman"/>
+                        <w:sz w:val="16"/>
+                        <w:szCs w:val="16"/>
+                      </w:rPr>
+                      <m:t>5</m:t>
+                    </m:r>
+                  </m:sub>
+                </m:sSub>
+                <m:d>
+                  <m:dPr>
+                    <m:ctrlPr>
+                      <w:rPr>
+                        <w:rFonts w:ascii="Cambria Math" w:hAnsi="Cambria Math" w:cs="Times New Roman"/>
+                        <w:iCs/>
+                        <w:sz w:val="16"/>
+                        <w:szCs w:val="16"/>
+                      </w:rPr>
+                    </m:ctrlPr>
+                  </m:dPr>
+                  <m:e>
+                    <m:sSub>
+                      <m:sSubPr>
+                        <m:ctrlPr>
+                          <w:rPr>
+                            <w:rFonts w:ascii="Cambria Math" w:hAnsi="Cambria Math" w:cs="Times New Roman"/>
+                            <w:iCs/>
+                            <w:sz w:val="16"/>
+                            <w:szCs w:val="16"/>
+                          </w:rPr>
+                        </m:ctrlPr>
+                      </m:sSubPr>
+                      <m:e>
+                        <m:r>
+                          <w:rPr>
+                            <w:rFonts w:ascii="Cambria Math" w:hAnsi="Cambria Math" w:cs="Times New Roman"/>
+                            <w:sz w:val="16"/>
+                            <w:szCs w:val="16"/>
+                          </w:rPr>
+                          <m:t>G</m:t>
+                        </m:r>
+                      </m:e>
+                      <m:sub>
+                        <m:r>
+                          <m:rPr>
+                            <m:sty m:val="p"/>
+                          </m:rPr>
+                          <w:rPr>
+                            <w:rFonts w:ascii="Cambria Math" w:hAnsi="Cambria Math" w:cs="Times New Roman"/>
+                            <w:sz w:val="16"/>
+                            <w:szCs w:val="16"/>
+                          </w:rPr>
+                          <m:t>lat,lon</m:t>
+                        </m:r>
+                      </m:sub>
+                    </m:sSub>
+                  </m:e>
+                </m:d>
+                <m:r>
+                  <m:rPr>
+                    <m:sty m:val="p"/>
+                  </m:rPr>
+                  <w:rPr>
+                    <w:rFonts w:ascii="Cambria Math" w:hAnsi="Cambria Math" w:cs="Times New Roman"/>
+                    <w:sz w:val="16"/>
+                    <w:szCs w:val="16"/>
+                  </w:rPr>
+                  <m:t>+</m:t>
+                </m:r>
+                <m:sSub>
+                  <m:sSubPr>
+                    <m:ctrlPr>
+                      <w:rPr>
+                        <w:rFonts w:ascii="Cambria Math" w:hAnsi="Cambria Math" w:cs="Times New Roman"/>
+                        <w:iCs/>
+                        <w:sz w:val="16"/>
+                        <w:szCs w:val="16"/>
+                      </w:rPr>
+                    </m:ctrlPr>
+                  </m:sSubPr>
+                  <m:e>
+                    <m:r>
+                      <m:rPr>
+                        <m:sty m:val="p"/>
+                      </m:rPr>
+                      <w:rPr>
+                        <w:rFonts w:ascii="Cambria Math" w:hAnsi="Cambria Math" w:cs="Times New Roman"/>
+                        <w:sz w:val="16"/>
+                        <w:szCs w:val="16"/>
+                      </w:rPr>
+                      <m:t>s</m:t>
+                    </m:r>
+                  </m:e>
+                  <m:sub>
+                    <m:r>
+                      <w:rPr>
+                        <w:rFonts w:ascii="Cambria Math" w:hAnsi="Cambria Math" w:cs="Times New Roman"/>
+                        <w:sz w:val="16"/>
+                        <w:szCs w:val="16"/>
+                      </w:rPr>
+                      <m:t>6</m:t>
+                    </m:r>
+                  </m:sub>
+                </m:sSub>
+                <m:d>
+                  <m:dPr>
+                    <m:ctrlPr>
+                      <w:rPr>
+                        <w:rFonts w:ascii="Cambria Math" w:hAnsi="Cambria Math" w:cs="Times New Roman"/>
+                        <w:iCs/>
+                        <w:sz w:val="16"/>
+                        <w:szCs w:val="16"/>
+                      </w:rPr>
+                    </m:ctrlPr>
+                  </m:dPr>
+                  <m:e>
+                    <m:sSub>
+                      <m:sSubPr>
+                        <m:ctrlPr>
+                          <w:rPr>
+                            <w:rFonts w:ascii="Cambria Math" w:hAnsi="Cambria Math" w:cs="Times New Roman"/>
+                            <w:iCs/>
+                            <w:sz w:val="16"/>
+                            <w:szCs w:val="16"/>
+                          </w:rPr>
+                        </m:ctrlPr>
+                      </m:sSubPr>
+                      <m:e>
+                        <m:r>
+                          <m:rPr>
+                            <m:sty m:val="p"/>
+                          </m:rPr>
+                          <w:rPr>
+                            <w:rFonts w:ascii="Cambria Math" w:hAnsi="Cambria Math" w:cs="Times New Roman"/>
+                            <w:sz w:val="16"/>
+                            <w:szCs w:val="16"/>
+                          </w:rPr>
+                          <m:t>T</m:t>
+                        </m:r>
+                      </m:e>
+                      <m:sub>
+                        <m:r>
+                          <m:rPr>
+                            <m:sty m:val="p"/>
+                          </m:rPr>
+                          <w:rPr>
+                            <w:rFonts w:ascii="Cambria Math" w:hAnsi="Cambria Math" w:cs="Times New Roman"/>
+                            <w:sz w:val="16"/>
+                            <w:szCs w:val="16"/>
+                          </w:rPr>
+                          <m:t>y,lat,lon</m:t>
                         </m:r>
                       </m:sub>
                     </m:sSub>
@@ -5750,13 +6200,6 @@
                       </w:rPr>
                       <m:t>ε</m:t>
                     </m:r>
-                    <m:ctrlPr>
-                      <w:rPr>
-                        <w:rFonts w:ascii="Cambria Math" w:hAnsi="Cambria Math" w:cs="Times New Roman"/>
-                        <w:sz w:val="16"/>
-                        <w:szCs w:val="16"/>
-                      </w:rPr>
-                    </m:ctrlPr>
                   </m:e>
                   <m:sub>
                     <m:r>
@@ -5812,7 +6255,7 @@
                 <w:sz w:val="20"/>
                 <w:szCs w:val="20"/>
               </w:rPr>
-              <w:t>3</w:t>
+              <w:t>5</w:t>
             </w:r>
             <w:r>
               <w:rPr>
@@ -5821,37 +6264,6 @@
                 <w:szCs w:val="20"/>
               </w:rPr>
               <w:t>%</w:t>
-            </w:r>
-          </w:p>
-        </w:tc>
-        <w:tc>
-          <w:tcPr>
-            <w:tcW w:w="847" w:type="dxa"/>
-            <w:tcBorders>
-              <w:top w:val="single" w:sz="4" w:space="0" w:color="auto"/>
-              <w:bottom w:val="single" w:sz="4" w:space="0" w:color="auto"/>
-            </w:tcBorders>
-            <w:vAlign w:val="center"/>
-          </w:tcPr>
-          <w:p>
-            <w:pPr>
-              <w:spacing w:after="0" w:line="240" w:lineRule="auto"/>
-              <w:ind w:left="-90" w:right="21"/>
-              <w:jc w:val="center"/>
-              <w:cnfStyle w:val="000000100000" w:firstRow="0" w:lastRow="0" w:firstColumn="0" w:lastColumn="0" w:oddVBand="0" w:evenVBand="0" w:oddHBand="1" w:evenHBand="0" w:firstRowFirstColumn="0" w:firstRowLastColumn="0" w:lastRowFirstColumn="0" w:lastRowLastColumn="0"/>
-              <w:rPr>
-                <w:rFonts w:ascii="Times New Roman" w:hAnsi="Times New Roman" w:cs="Times New Roman"/>
-                <w:sz w:val="20"/>
-                <w:szCs w:val="20"/>
-              </w:rPr>
-            </w:pPr>
-            <w:r>
-              <w:rPr>
-                <w:rFonts w:ascii="Times New Roman" w:hAnsi="Times New Roman" w:cs="Times New Roman"/>
-                <w:sz w:val="20"/>
-                <w:szCs w:val="20"/>
-              </w:rPr>
-              <w:t>0.22</w:t>
             </w:r>
           </w:p>
         </w:tc>
@@ -5944,22 +6356,11 @@
                     <m:sty m:val="p"/>
                   </m:rPr>
                   <w:rPr>
-                    <w:rFonts w:ascii="Cambria Math" w:eastAsiaTheme="minorEastAsia" w:hAnsi="Cambria Math" w:cs="Times New Roman"/>
-                    <w:sz w:val="16"/>
-                    <w:szCs w:val="16"/>
-                  </w:rPr>
-                  <m:t>C</m:t>
-                </m:r>
-                <m:r>
-                  <m:rPr>
-                    <m:sty m:val="p"/>
-                  </m:rPr>
-                  <w:rPr>
                     <w:rFonts w:ascii="Cambria Math" w:hAnsi="Cambria Math" w:cs="Times New Roman"/>
                     <w:sz w:val="16"/>
                     <w:szCs w:val="16"/>
                   </w:rPr>
-                  <m:t>PU</m:t>
+                  <m:t>CPU</m:t>
                 </m:r>
                 <m:sSub>
                   <m:sSubPr>
@@ -6431,6 +6832,199 @@
                             <w:szCs w:val="16"/>
                           </w:rPr>
                           <m:t>lat,lon</m:t>
+                        </m:r>
+                      </m:sub>
+                    </m:sSub>
+                  </m:e>
+                </m:d>
+                <m:r>
+                  <m:rPr>
+                    <m:sty m:val="p"/>
+                  </m:rPr>
+                  <w:rPr>
+                    <w:rFonts w:ascii="Cambria Math" w:hAnsi="Cambria Math" w:cs="Times New Roman"/>
+                    <w:sz w:val="16"/>
+                    <w:szCs w:val="16"/>
+                  </w:rPr>
+                  <m:t>+</m:t>
+                </m:r>
+                <m:sSub>
+                  <m:sSubPr>
+                    <m:ctrlPr>
+                      <w:rPr>
+                        <w:rFonts w:ascii="Cambria Math" w:hAnsi="Cambria Math" w:cs="Times New Roman"/>
+                        <w:iCs/>
+                        <w:sz w:val="16"/>
+                        <w:szCs w:val="16"/>
+                      </w:rPr>
+                    </m:ctrlPr>
+                  </m:sSubPr>
+                  <m:e>
+                    <m:r>
+                      <m:rPr>
+                        <m:sty m:val="p"/>
+                      </m:rPr>
+                      <w:rPr>
+                        <w:rFonts w:ascii="Cambria Math" w:hAnsi="Cambria Math" w:cs="Times New Roman"/>
+                        <w:sz w:val="16"/>
+                        <w:szCs w:val="16"/>
+                      </w:rPr>
+                      <m:t>s</m:t>
+                    </m:r>
+                  </m:e>
+                  <m:sub>
+                    <m:r>
+                      <w:rPr>
+                        <w:rFonts w:ascii="Cambria Math" w:hAnsi="Cambria Math" w:cs="Times New Roman"/>
+                        <w:sz w:val="16"/>
+                        <w:szCs w:val="16"/>
+                      </w:rPr>
+                      <m:t>5</m:t>
+                    </m:r>
+                  </m:sub>
+                </m:sSub>
+                <m:d>
+                  <m:dPr>
+                    <m:ctrlPr>
+                      <w:rPr>
+                        <w:rFonts w:ascii="Cambria Math" w:hAnsi="Cambria Math" w:cs="Times New Roman"/>
+                        <w:iCs/>
+                        <w:sz w:val="16"/>
+                        <w:szCs w:val="16"/>
+                      </w:rPr>
+                    </m:ctrlPr>
+                  </m:dPr>
+                  <m:e>
+                    <m:sSub>
+                      <m:sSubPr>
+                        <m:ctrlPr>
+                          <w:rPr>
+                            <w:rFonts w:ascii="Cambria Math" w:hAnsi="Cambria Math" w:cs="Times New Roman"/>
+                            <w:iCs/>
+                            <w:sz w:val="16"/>
+                            <w:szCs w:val="16"/>
+                          </w:rPr>
+                        </m:ctrlPr>
+                      </m:sSubPr>
+                      <m:e>
+                        <m:r>
+                          <w:rPr>
+                            <w:rFonts w:ascii="Cambria Math" w:hAnsi="Cambria Math" w:cs="Times New Roman"/>
+                            <w:sz w:val="16"/>
+                            <w:szCs w:val="16"/>
+                          </w:rPr>
+                          <m:t>G</m:t>
+                        </m:r>
+                      </m:e>
+                      <m:sub>
+                        <m:r>
+                          <m:rPr>
+                            <m:sty m:val="p"/>
+                          </m:rPr>
+                          <w:rPr>
+                            <w:rFonts w:ascii="Cambria Math" w:hAnsi="Cambria Math" w:cs="Times New Roman"/>
+                            <w:sz w:val="16"/>
+                            <w:szCs w:val="16"/>
+                          </w:rPr>
+                          <m:t>lat,lon</m:t>
+                        </m:r>
+                      </m:sub>
+                    </m:sSub>
+                  </m:e>
+                </m:d>
+                <m:r>
+                  <m:rPr>
+                    <m:sty m:val="p"/>
+                  </m:rPr>
+                  <w:rPr>
+                    <w:rFonts w:ascii="Cambria Math" w:hAnsi="Cambria Math" w:cs="Times New Roman"/>
+                    <w:sz w:val="16"/>
+                    <w:szCs w:val="16"/>
+                  </w:rPr>
+                  <m:t>+</m:t>
+                </m:r>
+                <m:sSub>
+                  <m:sSubPr>
+                    <m:ctrlPr>
+                      <w:rPr>
+                        <w:rFonts w:ascii="Cambria Math" w:hAnsi="Cambria Math" w:cs="Times New Roman"/>
+                        <w:iCs/>
+                        <w:sz w:val="16"/>
+                        <w:szCs w:val="16"/>
+                      </w:rPr>
+                    </m:ctrlPr>
+                  </m:sSubPr>
+                  <m:e>
+                    <m:r>
+                      <m:rPr>
+                        <m:sty m:val="p"/>
+                      </m:rPr>
+                      <w:rPr>
+                        <w:rFonts w:ascii="Cambria Math" w:hAnsi="Cambria Math" w:cs="Times New Roman"/>
+                        <w:sz w:val="16"/>
+                        <w:szCs w:val="16"/>
+                      </w:rPr>
+                      <m:t>s</m:t>
+                    </m:r>
+                  </m:e>
+                  <m:sub>
+                    <m:r>
+                      <w:rPr>
+                        <w:rFonts w:ascii="Cambria Math" w:hAnsi="Cambria Math" w:cs="Times New Roman"/>
+                        <w:sz w:val="16"/>
+                        <w:szCs w:val="16"/>
+                      </w:rPr>
+                      <m:t>6</m:t>
+                    </m:r>
+                  </m:sub>
+                </m:sSub>
+                <m:d>
+                  <m:dPr>
+                    <m:ctrlPr>
+                      <w:rPr>
+                        <w:rFonts w:ascii="Cambria Math" w:hAnsi="Cambria Math" w:cs="Times New Roman"/>
+                        <w:iCs/>
+                        <w:sz w:val="16"/>
+                        <w:szCs w:val="16"/>
+                      </w:rPr>
+                    </m:ctrlPr>
+                  </m:dPr>
+                  <m:e>
+                    <m:sSub>
+                      <m:sSubPr>
+                        <m:ctrlPr>
+                          <w:rPr>
+                            <w:rFonts w:ascii="Cambria Math" w:hAnsi="Cambria Math" w:cs="Times New Roman"/>
+                            <w:iCs/>
+                            <w:sz w:val="16"/>
+                            <w:szCs w:val="16"/>
+                          </w:rPr>
+                        </m:ctrlPr>
+                      </m:sSubPr>
+                      <m:e>
+                        <m:r>
+                          <m:rPr>
+                            <m:sty m:val="p"/>
+                          </m:rPr>
+                          <w:rPr>
+                            <w:rFonts w:ascii="Cambria Math" w:hAnsi="Cambria Math" w:cs="Times New Roman"/>
+                            <w:sz w:val="16"/>
+                            <w:szCs w:val="16"/>
+                          </w:rPr>
+                          <m:t>T</m:t>
+                        </m:r>
+                      </m:e>
+                      <m:sub>
+                        <m:r>
+                          <m:rPr>
+                            <m:sty m:val="p"/>
+                          </m:rPr>
+                          <w:rPr>
+                            <w:rFonts w:ascii="Cambria Math" w:hAnsi="Cambria Math" w:cs="Times New Roman"/>
+                            <w:sz w:val="16"/>
+                            <w:szCs w:val="16"/>
+                          </w:rPr>
+                          <m:t>y,lat,lon</m:t>
                         </m:r>
                       </m:sub>
                     </m:sSub>
@@ -6517,38 +7111,23 @@
                 <w:sz w:val="20"/>
                 <w:szCs w:val="20"/>
               </w:rPr>
-              <w:t>24%</w:t>
+              <w:t>2</w:t>
             </w:r>
-          </w:p>
-        </w:tc>
-        <w:tc>
-          <w:tcPr>
-            <w:tcW w:w="847" w:type="dxa"/>
-            <w:tcBorders>
-              <w:top w:val="single" w:sz="4" w:space="0" w:color="auto"/>
-              <w:bottom w:val="single" w:sz="4" w:space="0" w:color="auto"/>
-            </w:tcBorders>
-            <w:vAlign w:val="center"/>
-          </w:tcPr>
-          <w:p>
-            <w:pPr>
-              <w:spacing w:after="0" w:line="240" w:lineRule="auto"/>
-              <w:ind w:left="-90" w:right="21"/>
-              <w:jc w:val="center"/>
-              <w:cnfStyle w:val="000000000000" w:firstRow="0" w:lastRow="0" w:firstColumn="0" w:lastColumn="0" w:oddVBand="0" w:evenVBand="0" w:oddHBand="0" w:evenHBand="0" w:firstRowFirstColumn="0" w:firstRowLastColumn="0" w:lastRowFirstColumn="0" w:lastRowLastColumn="0"/>
-              <w:rPr>
-                <w:rFonts w:ascii="Times New Roman" w:hAnsi="Times New Roman" w:cs="Times New Roman"/>
-                <w:sz w:val="20"/>
-                <w:szCs w:val="20"/>
-              </w:rPr>
-            </w:pPr>
             <w:r>
               <w:rPr>
                 <w:rFonts w:ascii="Times New Roman" w:hAnsi="Times New Roman" w:cs="Times New Roman"/>
                 <w:sz w:val="20"/>
                 <w:szCs w:val="20"/>
               </w:rPr>
-              <w:t>0.21</w:t>
+              <w:t>8</w:t>
+            </w:r>
+            <w:r>
+              <w:rPr>
+                <w:rFonts w:ascii="Times New Roman" w:hAnsi="Times New Roman" w:cs="Times New Roman"/>
+                <w:sz w:val="20"/>
+                <w:szCs w:val="20"/>
+              </w:rPr>
+              <w:t>%</w:t>
             </w:r>
           </w:p>
         </w:tc>
@@ -6646,6 +7225,17 @@
                 <m:jc m:val="left"/>
               </m:oMathParaPr>
               <m:oMath>
+                <m:r>
+                  <m:rPr>
+                    <m:sty m:val="p"/>
+                  </m:rPr>
+                  <w:rPr>
+                    <w:rFonts w:ascii="Cambria Math" w:hAnsi="Cambria Math" w:cs="Times New Roman"/>
+                    <w:sz w:val="16"/>
+                    <w:szCs w:val="16"/>
+                  </w:rPr>
+                  <m:t>CPU</m:t>
+                </m:r>
                 <m:sSub>
                   <m:sSubPr>
                     <m:ctrlPr>
@@ -6663,30 +7253,12 @@
                         <m:sty m:val="p"/>
                       </m:rPr>
                       <w:rPr>
-                        <w:rFonts w:ascii="Cambria Math" w:eastAsiaTheme="minorEastAsia" w:hAnsi="Cambria Math" w:cs="Times New Roman"/>
-                        <w:sz w:val="16"/>
-                        <w:szCs w:val="16"/>
-                      </w:rPr>
-                      <m:t>C</m:t>
-                    </m:r>
-                    <m:r>
-                      <m:rPr>
-                        <m:sty m:val="p"/>
-                      </m:rPr>
-                      <w:rPr>
-                        <w:rFonts w:ascii="Cambria Math" w:hAnsi="Cambria Math" w:cs="Times New Roman"/>
-                        <w:sz w:val="16"/>
-                        <w:szCs w:val="16"/>
-                      </w:rPr>
-                      <m:t>PUE</m:t>
-                    </m:r>
-                    <m:ctrlPr>
-                      <w:rPr>
-                        <w:rFonts w:ascii="Cambria Math" w:hAnsi="Cambria Math" w:cs="Times New Roman"/>
-                        <w:sz w:val="16"/>
-                        <w:szCs w:val="16"/>
-                      </w:rPr>
-                    </m:ctrlPr>
+                        <w:rFonts w:ascii="Cambria Math" w:hAnsi="Cambria Math" w:cs="Times New Roman"/>
+                        <w:sz w:val="16"/>
+                        <w:szCs w:val="16"/>
+                      </w:rPr>
+                      <m:t>E</m:t>
+                    </m:r>
                   </m:e>
                   <m:sub>
                     <m:r>
@@ -6736,13 +7308,6 @@
                       </w:rPr>
                       <m:t>s</m:t>
                     </m:r>
-                    <m:ctrlPr>
-                      <w:rPr>
-                        <w:rFonts w:ascii="Cambria Math" w:hAnsi="Cambria Math" w:cs="Times New Roman"/>
-                        <w:sz w:val="16"/>
-                        <w:szCs w:val="16"/>
-                      </w:rPr>
-                    </m:ctrlPr>
                   </m:e>
                   <m:sub>
                     <m:r>
@@ -6817,13 +7382,6 @@
                       </w:rPr>
                       <m:t>s</m:t>
                     </m:r>
-                    <m:ctrlPr>
-                      <w:rPr>
-                        <w:rFonts w:ascii="Cambria Math" w:hAnsi="Cambria Math" w:cs="Times New Roman"/>
-                        <w:sz w:val="16"/>
-                        <w:szCs w:val="16"/>
-                      </w:rPr>
-                    </m:ctrlPr>
                   </m:e>
                   <m:sub>
                     <m:r>
@@ -6851,6 +7409,17 @@
                     </m:ctrlPr>
                   </m:dPr>
                   <m:e>
+                    <m:r>
+                      <m:rPr>
+                        <m:sty m:val="p"/>
+                      </m:rPr>
+                      <w:rPr>
+                        <w:rFonts w:ascii="Cambria Math" w:hAnsi="Cambria Math" w:cs="Times New Roman"/>
+                        <w:sz w:val="16"/>
+                        <w:szCs w:val="16"/>
+                      </w:rPr>
+                      <m:t>la</m:t>
+                    </m:r>
                     <m:sSub>
                       <m:sSubPr>
                         <m:ctrlPr>
@@ -6872,7 +7441,7 @@
                             <w:sz w:val="16"/>
                             <w:szCs w:val="16"/>
                           </w:rPr>
-                          <m:t>lat</m:t>
+                          <m:t>t</m:t>
                         </m:r>
                       </m:e>
                       <m:sub>
@@ -6898,7 +7467,7 @@
                         <w:sz w:val="16"/>
                         <w:szCs w:val="16"/>
                       </w:rPr>
-                      <m:t>,</m:t>
+                      <m:t>,lo</m:t>
                     </m:r>
                     <m:sSub>
                       <m:sSubPr>
@@ -6921,15 +7490,8 @@
                             <w:sz w:val="16"/>
                             <w:szCs w:val="16"/>
                           </w:rPr>
-                          <m:t>lon</m:t>
-                        </m:r>
-                        <m:ctrlPr>
-                          <w:rPr>
-                            <w:rFonts w:ascii="Cambria Math" w:hAnsi="Cambria Math" w:cs="Times New Roman"/>
-                            <w:sz w:val="16"/>
-                            <w:szCs w:val="16"/>
-                          </w:rPr>
-                        </m:ctrlPr>
+                          <m:t>n</m:t>
+                        </m:r>
                       </m:e>
                       <m:sub>
                         <m:r>
@@ -6981,13 +7543,6 @@
                       </w:rPr>
                       <m:t>s</m:t>
                     </m:r>
-                    <m:ctrlPr>
-                      <w:rPr>
-                        <w:rFonts w:ascii="Cambria Math" w:hAnsi="Cambria Math" w:cs="Times New Roman"/>
-                        <w:sz w:val="16"/>
-                        <w:szCs w:val="16"/>
-                      </w:rPr>
-                    </m:ctrlPr>
                   </m:e>
                   <m:sub>
                     <m:r>
@@ -7089,13 +7644,6 @@
                       </w:rPr>
                       <m:t>s</m:t>
                     </m:r>
-                    <m:ctrlPr>
-                      <w:rPr>
-                        <w:rFonts w:ascii="Cambria Math" w:hAnsi="Cambria Math" w:cs="Times New Roman"/>
-                        <w:sz w:val="16"/>
-                        <w:szCs w:val="16"/>
-                      </w:rPr>
-                    </m:ctrlPr>
                   </m:e>
                   <m:sub>
                     <m:r>
@@ -7197,25 +7745,110 @@
                       </w:rPr>
                       <m:t>s</m:t>
                     </m:r>
-                    <m:ctrlPr>
-                      <w:rPr>
-                        <w:rFonts w:ascii="Cambria Math" w:hAnsi="Cambria Math" w:cs="Times New Roman"/>
-                        <w:sz w:val="16"/>
-                        <w:szCs w:val="16"/>
-                      </w:rPr>
-                    </m:ctrlPr>
                   </m:e>
                   <m:sub>
                     <m:r>
-                      <m:rPr>
-                        <m:sty m:val="p"/>
-                      </m:rPr>
                       <w:rPr>
                         <w:rFonts w:ascii="Cambria Math" w:hAnsi="Cambria Math" w:cs="Times New Roman"/>
                         <w:sz w:val="16"/>
                         <w:szCs w:val="16"/>
                       </w:rPr>
                       <m:t>5</m:t>
+                    </m:r>
+                  </m:sub>
+                </m:sSub>
+                <m:d>
+                  <m:dPr>
+                    <m:ctrlPr>
+                      <w:rPr>
+                        <w:rFonts w:ascii="Cambria Math" w:hAnsi="Cambria Math" w:cs="Times New Roman"/>
+                        <w:iCs/>
+                        <w:sz w:val="16"/>
+                        <w:szCs w:val="16"/>
+                      </w:rPr>
+                    </m:ctrlPr>
+                  </m:dPr>
+                  <m:e>
+                    <m:sSub>
+                      <m:sSubPr>
+                        <m:ctrlPr>
+                          <w:rPr>
+                            <w:rFonts w:ascii="Cambria Math" w:hAnsi="Cambria Math" w:cs="Times New Roman"/>
+                            <w:iCs/>
+                            <w:sz w:val="16"/>
+                            <w:szCs w:val="16"/>
+                          </w:rPr>
+                        </m:ctrlPr>
+                      </m:sSubPr>
+                      <m:e>
+                        <m:r>
+                          <w:rPr>
+                            <w:rFonts w:ascii="Cambria Math" w:hAnsi="Cambria Math" w:cs="Times New Roman"/>
+                            <w:sz w:val="16"/>
+                            <w:szCs w:val="16"/>
+                          </w:rPr>
+                          <m:t>G</m:t>
+                        </m:r>
+                      </m:e>
+                      <m:sub>
+                        <m:r>
+                          <m:rPr>
+                            <m:sty m:val="p"/>
+                          </m:rPr>
+                          <w:rPr>
+                            <w:rFonts w:ascii="Cambria Math" w:hAnsi="Cambria Math" w:cs="Times New Roman"/>
+                            <w:sz w:val="16"/>
+                            <w:szCs w:val="16"/>
+                          </w:rPr>
+                          <m:t>lat,lon</m:t>
+                        </m:r>
+                      </m:sub>
+                    </m:sSub>
+                  </m:e>
+                </m:d>
+                <m:r>
+                  <m:rPr>
+                    <m:sty m:val="p"/>
+                  </m:rPr>
+                  <w:rPr>
+                    <w:rFonts w:ascii="Cambria Math" w:hAnsi="Cambria Math" w:cs="Times New Roman"/>
+                    <w:sz w:val="16"/>
+                    <w:szCs w:val="16"/>
+                  </w:rPr>
+                  <m:t>+</m:t>
+                </m:r>
+                <m:sSub>
+                  <m:sSubPr>
+                    <m:ctrlPr>
+                      <w:rPr>
+                        <w:rFonts w:ascii="Cambria Math" w:hAnsi="Cambria Math" w:cs="Times New Roman"/>
+                        <w:iCs/>
+                        <w:sz w:val="16"/>
+                        <w:szCs w:val="16"/>
+                      </w:rPr>
+                    </m:ctrlPr>
+                  </m:sSubPr>
+                  <m:e>
+                    <m:r>
+                      <m:rPr>
+                        <m:sty m:val="p"/>
+                      </m:rPr>
+                      <w:rPr>
+                        <w:rFonts w:ascii="Cambria Math" w:hAnsi="Cambria Math" w:cs="Times New Roman"/>
+                        <w:sz w:val="16"/>
+                        <w:szCs w:val="16"/>
+                      </w:rPr>
+                      <m:t>s</m:t>
+                    </m:r>
+                  </m:e>
+                  <m:sub>
+                    <m:r>
+                      <w:rPr>
+                        <w:rFonts w:ascii="Cambria Math" w:hAnsi="Cambria Math" w:cs="Times New Roman"/>
+                        <w:sz w:val="16"/>
+                        <w:szCs w:val="16"/>
+                      </w:rPr>
+                      <m:t>6</m:t>
                     </m:r>
                   </m:sub>
                 </m:sSub>
@@ -7305,13 +7938,6 @@
                       </w:rPr>
                       <m:t>ε</m:t>
                     </m:r>
-                    <m:ctrlPr>
-                      <w:rPr>
-                        <w:rFonts w:ascii="Cambria Math" w:hAnsi="Cambria Math" w:cs="Times New Roman"/>
-                        <w:sz w:val="16"/>
-                        <w:szCs w:val="16"/>
-                      </w:rPr>
-                    </m:ctrlPr>
                   </m:e>
                   <m:sub>
                     <m:r>
@@ -7367,7 +7993,7 @@
                 <w:sz w:val="20"/>
                 <w:szCs w:val="20"/>
               </w:rPr>
-              <w:t>4</w:t>
+              <w:t>8</w:t>
             </w:r>
             <w:r>
               <w:rPr>
@@ -7376,37 +8002,6 @@
                 <w:szCs w:val="20"/>
               </w:rPr>
               <w:t>%</w:t>
-            </w:r>
-          </w:p>
-        </w:tc>
-        <w:tc>
-          <w:tcPr>
-            <w:tcW w:w="847" w:type="dxa"/>
-            <w:tcBorders>
-              <w:top w:val="single" w:sz="4" w:space="0" w:color="auto"/>
-              <w:bottom w:val="single" w:sz="4" w:space="0" w:color="auto"/>
-            </w:tcBorders>
-            <w:vAlign w:val="center"/>
-          </w:tcPr>
-          <w:p>
-            <w:pPr>
-              <w:spacing w:after="0" w:line="240" w:lineRule="auto"/>
-              <w:ind w:left="-90" w:right="21"/>
-              <w:jc w:val="center"/>
-              <w:cnfStyle w:val="000000100000" w:firstRow="0" w:lastRow="0" w:firstColumn="0" w:lastColumn="0" w:oddVBand="0" w:evenVBand="0" w:oddHBand="1" w:evenHBand="0" w:firstRowFirstColumn="0" w:firstRowLastColumn="0" w:lastRowFirstColumn="0" w:lastRowLastColumn="0"/>
-              <w:rPr>
-                <w:rFonts w:ascii="Times New Roman" w:hAnsi="Times New Roman" w:cs="Times New Roman"/>
-                <w:sz w:val="20"/>
-                <w:szCs w:val="20"/>
-              </w:rPr>
-            </w:pPr>
-            <w:r>
-              <w:rPr>
-                <w:rFonts w:ascii="Times New Roman" w:hAnsi="Times New Roman" w:cs="Times New Roman"/>
-                <w:sz w:val="20"/>
-                <w:szCs w:val="20"/>
-              </w:rPr>
-              <w:t>0.42</w:t>
             </w:r>
           </w:p>
         </w:tc>
@@ -7499,22 +8094,11 @@
                     <m:sty m:val="p"/>
                   </m:rPr>
                   <w:rPr>
-                    <w:rFonts w:ascii="Cambria Math" w:eastAsiaTheme="minorEastAsia" w:hAnsi="Cambria Math" w:cs="Times New Roman"/>
-                    <w:sz w:val="16"/>
-                    <w:szCs w:val="16"/>
-                  </w:rPr>
-                  <m:t>C</m:t>
-                </m:r>
-                <m:r>
-                  <m:rPr>
-                    <m:sty m:val="p"/>
-                  </m:rPr>
-                  <w:rPr>
                     <w:rFonts w:ascii="Cambria Math" w:hAnsi="Cambria Math" w:cs="Times New Roman"/>
                     <w:sz w:val="16"/>
                     <w:szCs w:val="16"/>
                   </w:rPr>
-                  <m:t>PU</m:t>
+                  <m:t>CPU</m:t>
                 </m:r>
                 <m:sSub>
                   <m:sSubPr>
@@ -8028,15 +8612,107 @@
                   </m:e>
                   <m:sub>
                     <m:r>
-                      <m:rPr>
-                        <m:sty m:val="p"/>
-                      </m:rPr>
                       <w:rPr>
                         <w:rFonts w:ascii="Cambria Math" w:hAnsi="Cambria Math" w:cs="Times New Roman"/>
                         <w:sz w:val="16"/>
                         <w:szCs w:val="16"/>
                       </w:rPr>
                       <m:t>5</m:t>
+                    </m:r>
+                  </m:sub>
+                </m:sSub>
+                <m:d>
+                  <m:dPr>
+                    <m:ctrlPr>
+                      <w:rPr>
+                        <w:rFonts w:ascii="Cambria Math" w:hAnsi="Cambria Math" w:cs="Times New Roman"/>
+                        <w:iCs/>
+                        <w:sz w:val="16"/>
+                        <w:szCs w:val="16"/>
+                      </w:rPr>
+                    </m:ctrlPr>
+                  </m:dPr>
+                  <m:e>
+                    <m:sSub>
+                      <m:sSubPr>
+                        <m:ctrlPr>
+                          <w:rPr>
+                            <w:rFonts w:ascii="Cambria Math" w:hAnsi="Cambria Math" w:cs="Times New Roman"/>
+                            <w:iCs/>
+                            <w:sz w:val="16"/>
+                            <w:szCs w:val="16"/>
+                          </w:rPr>
+                        </m:ctrlPr>
+                      </m:sSubPr>
+                      <m:e>
+                        <m:r>
+                          <w:rPr>
+                            <w:rFonts w:ascii="Cambria Math" w:hAnsi="Cambria Math" w:cs="Times New Roman"/>
+                            <w:sz w:val="16"/>
+                            <w:szCs w:val="16"/>
+                          </w:rPr>
+                          <m:t>G</m:t>
+                        </m:r>
+                      </m:e>
+                      <m:sub>
+                        <m:r>
+                          <m:rPr>
+                            <m:sty m:val="p"/>
+                          </m:rPr>
+                          <w:rPr>
+                            <w:rFonts w:ascii="Cambria Math" w:hAnsi="Cambria Math" w:cs="Times New Roman"/>
+                            <w:sz w:val="16"/>
+                            <w:szCs w:val="16"/>
+                          </w:rPr>
+                          <m:t>lat,lon</m:t>
+                        </m:r>
+                      </m:sub>
+                    </m:sSub>
+                  </m:e>
+                </m:d>
+                <m:r>
+                  <m:rPr>
+                    <m:sty m:val="p"/>
+                  </m:rPr>
+                  <w:rPr>
+                    <w:rFonts w:ascii="Cambria Math" w:hAnsi="Cambria Math" w:cs="Times New Roman"/>
+                    <w:sz w:val="16"/>
+                    <w:szCs w:val="16"/>
+                  </w:rPr>
+                  <m:t>+</m:t>
+                </m:r>
+                <m:sSub>
+                  <m:sSubPr>
+                    <m:ctrlPr>
+                      <w:rPr>
+                        <w:rFonts w:ascii="Cambria Math" w:hAnsi="Cambria Math" w:cs="Times New Roman"/>
+                        <w:iCs/>
+                        <w:sz w:val="16"/>
+                        <w:szCs w:val="16"/>
+                      </w:rPr>
+                    </m:ctrlPr>
+                  </m:sSubPr>
+                  <m:e>
+                    <m:r>
+                      <m:rPr>
+                        <m:sty m:val="p"/>
+                      </m:rPr>
+                      <w:rPr>
+                        <w:rFonts w:ascii="Cambria Math" w:hAnsi="Cambria Math" w:cs="Times New Roman"/>
+                        <w:sz w:val="16"/>
+                        <w:szCs w:val="16"/>
+                      </w:rPr>
+                      <m:t>s</m:t>
+                    </m:r>
+                  </m:e>
+                  <m:sub>
+                    <m:r>
+                      <w:rPr>
+                        <w:rFonts w:ascii="Cambria Math" w:hAnsi="Cambria Math" w:cs="Times New Roman"/>
+                        <w:sz w:val="16"/>
+                        <w:szCs w:val="16"/>
+                      </w:rPr>
+                      <m:t>6</m:t>
                     </m:r>
                   </m:sub>
                 </m:sSub>
@@ -8173,6 +8849,14 @@
                 <w:sz w:val="20"/>
                 <w:szCs w:val="20"/>
               </w:rPr>
+              <w:t>6</w:t>
+            </w:r>
+            <w:r>
+              <w:rPr>
+                <w:rFonts w:ascii="Times New Roman" w:hAnsi="Times New Roman" w:cs="Times New Roman"/>
+                <w:sz w:val="20"/>
+                <w:szCs w:val="20"/>
+              </w:rPr>
               <w:t>5</w:t>
             </w:r>
             <w:r>
@@ -8181,54 +8865,7 @@
                 <w:sz w:val="20"/>
                 <w:szCs w:val="20"/>
               </w:rPr>
-              <w:t>6</w:t>
-            </w:r>
-            <w:r>
-              <w:rPr>
-                <w:rFonts w:ascii="Times New Roman" w:hAnsi="Times New Roman" w:cs="Times New Roman"/>
-                <w:sz w:val="20"/>
-                <w:szCs w:val="20"/>
-              </w:rPr>
               <w:t>%</w:t>
-            </w:r>
-          </w:p>
-        </w:tc>
-        <w:tc>
-          <w:tcPr>
-            <w:tcW w:w="847" w:type="dxa"/>
-            <w:tcBorders>
-              <w:top w:val="single" w:sz="4" w:space="0" w:color="auto"/>
-              <w:bottom w:val="single" w:sz="4" w:space="0" w:color="auto"/>
-            </w:tcBorders>
-            <w:vAlign w:val="center"/>
-          </w:tcPr>
-          <w:p>
-            <w:pPr>
-              <w:spacing w:after="0" w:line="240" w:lineRule="auto"/>
-              <w:ind w:left="-90" w:right="21"/>
-              <w:jc w:val="center"/>
-              <w:cnfStyle w:val="000000000000" w:firstRow="0" w:lastRow="0" w:firstColumn="0" w:lastColumn="0" w:oddVBand="0" w:evenVBand="0" w:oddHBand="0" w:evenHBand="0" w:firstRowFirstColumn="0" w:firstRowLastColumn="0" w:lastRowFirstColumn="0" w:lastRowLastColumn="0"/>
-              <w:rPr>
-                <w:rFonts w:ascii="Times New Roman" w:hAnsi="Times New Roman" w:cs="Times New Roman"/>
-                <w:sz w:val="20"/>
-                <w:szCs w:val="20"/>
-              </w:rPr>
-            </w:pPr>
-            <w:r>
-              <w:rPr>
-                <w:rFonts w:ascii="Times New Roman" w:hAnsi="Times New Roman" w:cs="Times New Roman"/>
-                <w:sz w:val="20"/>
-                <w:szCs w:val="20"/>
-              </w:rPr>
-              <w:t>0.5</w:t>
-            </w:r>
-            <w:r>
-              <w:rPr>
-                <w:rFonts w:ascii="Times New Roman" w:hAnsi="Times New Roman" w:cs="Times New Roman"/>
-                <w:sz w:val="20"/>
-                <w:szCs w:val="20"/>
-              </w:rPr>
-              <w:t>3</w:t>
             </w:r>
           </w:p>
         </w:tc>
@@ -8353,22 +8990,11 @@
                     <m:sty m:val="p"/>
                   </m:rPr>
                   <w:rPr>
-                    <w:rFonts w:ascii="Cambria Math" w:eastAsiaTheme="minorEastAsia" w:hAnsi="Cambria Math" w:cs="Times New Roman"/>
-                    <w:sz w:val="16"/>
-                    <w:szCs w:val="16"/>
-                  </w:rPr>
-                  <m:t>C</m:t>
-                </m:r>
-                <m:r>
-                  <m:rPr>
-                    <m:sty m:val="p"/>
-                  </m:rPr>
-                  <w:rPr>
                     <w:rFonts w:ascii="Cambria Math" w:hAnsi="Cambria Math" w:cs="Times New Roman"/>
                     <w:sz w:val="16"/>
                     <w:szCs w:val="16"/>
                   </w:rPr>
-                  <m:t>PU</m:t>
+                  <m:t>CPU</m:t>
                 </m:r>
                 <m:sSub>
                   <m:sSubPr>
@@ -8882,15 +9508,107 @@
                   </m:e>
                   <m:sub>
                     <m:r>
-                      <m:rPr>
-                        <m:sty m:val="p"/>
-                      </m:rPr>
                       <w:rPr>
                         <w:rFonts w:ascii="Cambria Math" w:hAnsi="Cambria Math" w:cs="Times New Roman"/>
                         <w:sz w:val="16"/>
                         <w:szCs w:val="16"/>
                       </w:rPr>
                       <m:t>5</m:t>
+                    </m:r>
+                  </m:sub>
+                </m:sSub>
+                <m:d>
+                  <m:dPr>
+                    <m:ctrlPr>
+                      <w:rPr>
+                        <w:rFonts w:ascii="Cambria Math" w:hAnsi="Cambria Math" w:cs="Times New Roman"/>
+                        <w:iCs/>
+                        <w:sz w:val="16"/>
+                        <w:szCs w:val="16"/>
+                      </w:rPr>
+                    </m:ctrlPr>
+                  </m:dPr>
+                  <m:e>
+                    <m:sSub>
+                      <m:sSubPr>
+                        <m:ctrlPr>
+                          <w:rPr>
+                            <w:rFonts w:ascii="Cambria Math" w:hAnsi="Cambria Math" w:cs="Times New Roman"/>
+                            <w:iCs/>
+                            <w:sz w:val="16"/>
+                            <w:szCs w:val="16"/>
+                          </w:rPr>
+                        </m:ctrlPr>
+                      </m:sSubPr>
+                      <m:e>
+                        <m:r>
+                          <w:rPr>
+                            <w:rFonts w:ascii="Cambria Math" w:hAnsi="Cambria Math" w:cs="Times New Roman"/>
+                            <w:sz w:val="16"/>
+                            <w:szCs w:val="16"/>
+                          </w:rPr>
+                          <m:t>G</m:t>
+                        </m:r>
+                      </m:e>
+                      <m:sub>
+                        <m:r>
+                          <m:rPr>
+                            <m:sty m:val="p"/>
+                          </m:rPr>
+                          <w:rPr>
+                            <w:rFonts w:ascii="Cambria Math" w:hAnsi="Cambria Math" w:cs="Times New Roman"/>
+                            <w:sz w:val="16"/>
+                            <w:szCs w:val="16"/>
+                          </w:rPr>
+                          <m:t>lat,lon</m:t>
+                        </m:r>
+                      </m:sub>
+                    </m:sSub>
+                  </m:e>
+                </m:d>
+                <m:r>
+                  <m:rPr>
+                    <m:sty m:val="p"/>
+                  </m:rPr>
+                  <w:rPr>
+                    <w:rFonts w:ascii="Cambria Math" w:hAnsi="Cambria Math" w:cs="Times New Roman"/>
+                    <w:sz w:val="16"/>
+                    <w:szCs w:val="16"/>
+                  </w:rPr>
+                  <m:t>+</m:t>
+                </m:r>
+                <m:sSub>
+                  <m:sSubPr>
+                    <m:ctrlPr>
+                      <w:rPr>
+                        <w:rFonts w:ascii="Cambria Math" w:hAnsi="Cambria Math" w:cs="Times New Roman"/>
+                        <w:iCs/>
+                        <w:sz w:val="16"/>
+                        <w:szCs w:val="16"/>
+                      </w:rPr>
+                    </m:ctrlPr>
+                  </m:sSubPr>
+                  <m:e>
+                    <m:r>
+                      <m:rPr>
+                        <m:sty m:val="p"/>
+                      </m:rPr>
+                      <w:rPr>
+                        <w:rFonts w:ascii="Cambria Math" w:hAnsi="Cambria Math" w:cs="Times New Roman"/>
+                        <w:sz w:val="16"/>
+                        <w:szCs w:val="16"/>
+                      </w:rPr>
+                      <m:t>s</m:t>
+                    </m:r>
+                  </m:e>
+                  <m:sub>
+                    <m:r>
+                      <w:rPr>
+                        <w:rFonts w:ascii="Cambria Math" w:hAnsi="Cambria Math" w:cs="Times New Roman"/>
+                        <w:sz w:val="16"/>
+                        <w:szCs w:val="16"/>
+                      </w:rPr>
+                      <m:t>6</m:t>
                     </m:r>
                   </m:sub>
                 </m:sSub>
@@ -9027,38 +9745,23 @@
                 <w:sz w:val="20"/>
                 <w:szCs w:val="20"/>
               </w:rPr>
-              <w:t>55%</w:t>
+              <w:t>4</w:t>
             </w:r>
-          </w:p>
-        </w:tc>
-        <w:tc>
-          <w:tcPr>
-            <w:tcW w:w="847" w:type="dxa"/>
-            <w:tcBorders>
-              <w:top w:val="single" w:sz="4" w:space="0" w:color="auto"/>
-              <w:bottom w:val="single" w:sz="4" w:space="0" w:color="auto"/>
-            </w:tcBorders>
-            <w:vAlign w:val="center"/>
-          </w:tcPr>
-          <w:p>
-            <w:pPr>
-              <w:spacing w:after="0" w:line="240" w:lineRule="auto"/>
-              <w:ind w:left="-90" w:right="21"/>
-              <w:jc w:val="center"/>
-              <w:cnfStyle w:val="000000100000" w:firstRow="0" w:lastRow="0" w:firstColumn="0" w:lastColumn="0" w:oddVBand="0" w:evenVBand="0" w:oddHBand="1" w:evenHBand="0" w:firstRowFirstColumn="0" w:firstRowLastColumn="0" w:lastRowFirstColumn="0" w:lastRowLastColumn="0"/>
-              <w:rPr>
-                <w:rFonts w:ascii="Times New Roman" w:hAnsi="Times New Roman" w:cs="Times New Roman"/>
-                <w:sz w:val="20"/>
-                <w:szCs w:val="20"/>
-              </w:rPr>
-            </w:pPr>
             <w:r>
               <w:rPr>
                 <w:rFonts w:ascii="Times New Roman" w:hAnsi="Times New Roman" w:cs="Times New Roman"/>
                 <w:sz w:val="20"/>
                 <w:szCs w:val="20"/>
               </w:rPr>
-              <w:t>0.54</w:t>
+              <w:t>6</w:t>
+            </w:r>
+            <w:r>
+              <w:rPr>
+                <w:rFonts w:ascii="Times New Roman" w:hAnsi="Times New Roman" w:cs="Times New Roman"/>
+                <w:sz w:val="20"/>
+                <w:szCs w:val="20"/>
+              </w:rPr>
+              <w:t>%</w:t>
             </w:r>
           </w:p>
         </w:tc>
@@ -9652,6 +10355,199 @@
                     <w:sz w:val="16"/>
                     <w:szCs w:val="16"/>
                   </w:rPr>
+                  <m:t>+</m:t>
+                </m:r>
+                <m:sSub>
+                  <m:sSubPr>
+                    <m:ctrlPr>
+                      <w:rPr>
+                        <w:rFonts w:ascii="Cambria Math" w:hAnsi="Cambria Math" w:cs="Times New Roman"/>
+                        <w:iCs/>
+                        <w:sz w:val="16"/>
+                        <w:szCs w:val="16"/>
+                      </w:rPr>
+                    </m:ctrlPr>
+                  </m:sSubPr>
+                  <m:e>
+                    <m:r>
+                      <m:rPr>
+                        <m:sty m:val="p"/>
+                      </m:rPr>
+                      <w:rPr>
+                        <w:rFonts w:ascii="Cambria Math" w:hAnsi="Cambria Math" w:cs="Times New Roman"/>
+                        <w:sz w:val="16"/>
+                        <w:szCs w:val="16"/>
+                      </w:rPr>
+                      <m:t>s</m:t>
+                    </m:r>
+                  </m:e>
+                  <m:sub>
+                    <m:r>
+                      <w:rPr>
+                        <w:rFonts w:ascii="Cambria Math" w:hAnsi="Cambria Math" w:cs="Times New Roman"/>
+                        <w:sz w:val="16"/>
+                        <w:szCs w:val="16"/>
+                      </w:rPr>
+                      <m:t>5</m:t>
+                    </m:r>
+                  </m:sub>
+                </m:sSub>
+                <m:d>
+                  <m:dPr>
+                    <m:ctrlPr>
+                      <w:rPr>
+                        <w:rFonts w:ascii="Cambria Math" w:hAnsi="Cambria Math" w:cs="Times New Roman"/>
+                        <w:iCs/>
+                        <w:sz w:val="16"/>
+                        <w:szCs w:val="16"/>
+                      </w:rPr>
+                    </m:ctrlPr>
+                  </m:dPr>
+                  <m:e>
+                    <m:sSub>
+                      <m:sSubPr>
+                        <m:ctrlPr>
+                          <w:rPr>
+                            <w:rFonts w:ascii="Cambria Math" w:hAnsi="Cambria Math" w:cs="Times New Roman"/>
+                            <w:iCs/>
+                            <w:sz w:val="16"/>
+                            <w:szCs w:val="16"/>
+                          </w:rPr>
+                        </m:ctrlPr>
+                      </m:sSubPr>
+                      <m:e>
+                        <m:r>
+                          <w:rPr>
+                            <w:rFonts w:ascii="Cambria Math" w:hAnsi="Cambria Math" w:cs="Times New Roman"/>
+                            <w:sz w:val="16"/>
+                            <w:szCs w:val="16"/>
+                          </w:rPr>
+                          <m:t>G</m:t>
+                        </m:r>
+                      </m:e>
+                      <m:sub>
+                        <m:r>
+                          <m:rPr>
+                            <m:sty m:val="p"/>
+                          </m:rPr>
+                          <w:rPr>
+                            <w:rFonts w:ascii="Cambria Math" w:hAnsi="Cambria Math" w:cs="Times New Roman"/>
+                            <w:sz w:val="16"/>
+                            <w:szCs w:val="16"/>
+                          </w:rPr>
+                          <m:t>lat,lon</m:t>
+                        </m:r>
+                      </m:sub>
+                    </m:sSub>
+                  </m:e>
+                </m:d>
+                <m:r>
+                  <m:rPr>
+                    <m:sty m:val="p"/>
+                  </m:rPr>
+                  <w:rPr>
+                    <w:rFonts w:ascii="Cambria Math" w:hAnsi="Cambria Math" w:cs="Times New Roman"/>
+                    <w:sz w:val="16"/>
+                    <w:szCs w:val="16"/>
+                  </w:rPr>
+                  <m:t>+</m:t>
+                </m:r>
+                <m:sSub>
+                  <m:sSubPr>
+                    <m:ctrlPr>
+                      <w:rPr>
+                        <w:rFonts w:ascii="Cambria Math" w:hAnsi="Cambria Math" w:cs="Times New Roman"/>
+                        <w:iCs/>
+                        <w:sz w:val="16"/>
+                        <w:szCs w:val="16"/>
+                      </w:rPr>
+                    </m:ctrlPr>
+                  </m:sSubPr>
+                  <m:e>
+                    <m:r>
+                      <m:rPr>
+                        <m:sty m:val="p"/>
+                      </m:rPr>
+                      <w:rPr>
+                        <w:rFonts w:ascii="Cambria Math" w:hAnsi="Cambria Math" w:cs="Times New Roman"/>
+                        <w:sz w:val="16"/>
+                        <w:szCs w:val="16"/>
+                      </w:rPr>
+                      <m:t>s</m:t>
+                    </m:r>
+                  </m:e>
+                  <m:sub>
+                    <m:r>
+                      <w:rPr>
+                        <w:rFonts w:ascii="Cambria Math" w:hAnsi="Cambria Math" w:cs="Times New Roman"/>
+                        <w:sz w:val="16"/>
+                        <w:szCs w:val="16"/>
+                      </w:rPr>
+                      <m:t>6</m:t>
+                    </m:r>
+                  </m:sub>
+                </m:sSub>
+                <m:d>
+                  <m:dPr>
+                    <m:ctrlPr>
+                      <w:rPr>
+                        <w:rFonts w:ascii="Cambria Math" w:hAnsi="Cambria Math" w:cs="Times New Roman"/>
+                        <w:iCs/>
+                        <w:sz w:val="16"/>
+                        <w:szCs w:val="16"/>
+                      </w:rPr>
+                    </m:ctrlPr>
+                  </m:dPr>
+                  <m:e>
+                    <m:sSub>
+                      <m:sSubPr>
+                        <m:ctrlPr>
+                          <w:rPr>
+                            <w:rFonts w:ascii="Cambria Math" w:hAnsi="Cambria Math" w:cs="Times New Roman"/>
+                            <w:iCs/>
+                            <w:sz w:val="16"/>
+                            <w:szCs w:val="16"/>
+                          </w:rPr>
+                        </m:ctrlPr>
+                      </m:sSubPr>
+                      <m:e>
+                        <m:r>
+                          <m:rPr>
+                            <m:sty m:val="p"/>
+                          </m:rPr>
+                          <w:rPr>
+                            <w:rFonts w:ascii="Cambria Math" w:hAnsi="Cambria Math" w:cs="Times New Roman"/>
+                            <w:sz w:val="16"/>
+                            <w:szCs w:val="16"/>
+                          </w:rPr>
+                          <m:t>T</m:t>
+                        </m:r>
+                      </m:e>
+                      <m:sub>
+                        <m:r>
+                          <m:rPr>
+                            <m:sty m:val="p"/>
+                          </m:rPr>
+                          <w:rPr>
+                            <w:rFonts w:ascii="Cambria Math" w:hAnsi="Cambria Math" w:cs="Times New Roman"/>
+                            <w:sz w:val="16"/>
+                            <w:szCs w:val="16"/>
+                          </w:rPr>
+                          <m:t>y,lat,lon</m:t>
+                        </m:r>
+                      </m:sub>
+                    </m:sSub>
+                  </m:e>
+                </m:d>
+                <m:r>
+                  <m:rPr>
+                    <m:sty m:val="p"/>
+                  </m:rPr>
+                  <w:rPr>
+                    <w:rFonts w:ascii="Cambria Math" w:hAnsi="Cambria Math" w:cs="Times New Roman"/>
+                    <w:sz w:val="16"/>
+                    <w:szCs w:val="16"/>
+                  </w:rPr>
                   <m:t xml:space="preserve">+ </m:t>
                 </m:r>
                 <m:sSub>
@@ -9724,38 +10620,7 @@
                 <w:sz w:val="20"/>
                 <w:szCs w:val="20"/>
               </w:rPr>
-              <w:t>44%</w:t>
-            </w:r>
-          </w:p>
-        </w:tc>
-        <w:tc>
-          <w:tcPr>
-            <w:tcW w:w="847" w:type="dxa"/>
-            <w:tcBorders>
-              <w:top w:val="single" w:sz="4" w:space="0" w:color="auto"/>
-              <w:bottom w:val="single" w:sz="4" w:space="0" w:color="auto"/>
-            </w:tcBorders>
-            <w:vAlign w:val="center"/>
-          </w:tcPr>
-          <w:p>
-            <w:pPr>
-              <w:spacing w:after="0" w:line="240" w:lineRule="auto"/>
-              <w:ind w:left="-90" w:right="21"/>
-              <w:jc w:val="center"/>
-              <w:cnfStyle w:val="000000000000" w:firstRow="0" w:lastRow="0" w:firstColumn="0" w:lastColumn="0" w:oddVBand="0" w:evenVBand="0" w:oddHBand="0" w:evenHBand="0" w:firstRowFirstColumn="0" w:firstRowLastColumn="0" w:lastRowFirstColumn="0" w:lastRowLastColumn="0"/>
-              <w:rPr>
-                <w:rFonts w:ascii="Times New Roman" w:hAnsi="Times New Roman" w:cs="Times New Roman"/>
-                <w:sz w:val="20"/>
-                <w:szCs w:val="20"/>
-              </w:rPr>
-            </w:pPr>
-            <w:r>
-              <w:rPr>
-                <w:rFonts w:ascii="Times New Roman" w:hAnsi="Times New Roman" w:cs="Times New Roman"/>
-                <w:sz w:val="20"/>
-                <w:szCs w:val="20"/>
-              </w:rPr>
-              <w:t>0.4</w:t>
+              <w:t>48</w:t>
             </w:r>
             <w:r>
               <w:rPr>
@@ -9763,7 +10628,7 @@
                 <w:sz w:val="20"/>
                 <w:szCs w:val="20"/>
               </w:rPr>
-              <w:t>2</w:t>
+              <w:t>%</w:t>
             </w:r>
           </w:p>
         </w:tc>
@@ -9883,6 +10748,17 @@
                 <m:jc m:val="left"/>
               </m:oMathParaPr>
               <m:oMath>
+                <m:r>
+                  <m:rPr>
+                    <m:sty m:val="p"/>
+                  </m:rPr>
+                  <w:rPr>
+                    <w:rFonts w:ascii="Cambria Math" w:hAnsi="Cambria Math" w:cs="Times New Roman"/>
+                    <w:sz w:val="16"/>
+                    <w:szCs w:val="16"/>
+                  </w:rPr>
+                  <m:t>CPU</m:t>
+                </m:r>
                 <m:sSub>
                   <m:sSubPr>
                     <m:ctrlPr>
@@ -9900,30 +10776,12 @@
                         <m:sty m:val="p"/>
                       </m:rPr>
                       <w:rPr>
-                        <w:rFonts w:ascii="Cambria Math" w:eastAsiaTheme="minorEastAsia" w:hAnsi="Cambria Math" w:cs="Times New Roman"/>
-                        <w:sz w:val="16"/>
-                        <w:szCs w:val="16"/>
-                      </w:rPr>
-                      <m:t>C</m:t>
-                    </m:r>
-                    <m:r>
-                      <m:rPr>
-                        <m:sty m:val="p"/>
-                      </m:rPr>
-                      <w:rPr>
-                        <w:rFonts w:ascii="Cambria Math" w:hAnsi="Cambria Math" w:cs="Times New Roman"/>
-                        <w:sz w:val="16"/>
-                        <w:szCs w:val="16"/>
-                      </w:rPr>
-                      <m:t>PUE</m:t>
-                    </m:r>
-                    <m:ctrlPr>
-                      <w:rPr>
-                        <w:rFonts w:ascii="Cambria Math" w:hAnsi="Cambria Math" w:cs="Times New Roman"/>
-                        <w:sz w:val="16"/>
-                        <w:szCs w:val="16"/>
-                      </w:rPr>
-                    </m:ctrlPr>
+                        <w:rFonts w:ascii="Cambria Math" w:hAnsi="Cambria Math" w:cs="Times New Roman"/>
+                        <w:sz w:val="16"/>
+                        <w:szCs w:val="16"/>
+                      </w:rPr>
+                      <m:t>E</m:t>
+                    </m:r>
                   </m:e>
                   <m:sub>
                     <m:r>
@@ -9973,13 +10831,6 @@
                       </w:rPr>
                       <m:t>s</m:t>
                     </m:r>
-                    <m:ctrlPr>
-                      <w:rPr>
-                        <w:rFonts w:ascii="Cambria Math" w:hAnsi="Cambria Math" w:cs="Times New Roman"/>
-                        <w:sz w:val="16"/>
-                        <w:szCs w:val="16"/>
-                      </w:rPr>
-                    </m:ctrlPr>
                   </m:e>
                   <m:sub>
                     <m:r>
@@ -10054,13 +10905,6 @@
                       </w:rPr>
                       <m:t>s</m:t>
                     </m:r>
-                    <m:ctrlPr>
-                      <w:rPr>
-                        <w:rFonts w:ascii="Cambria Math" w:hAnsi="Cambria Math" w:cs="Times New Roman"/>
-                        <w:sz w:val="16"/>
-                        <w:szCs w:val="16"/>
-                      </w:rPr>
-                    </m:ctrlPr>
                   </m:e>
                   <m:sub>
                     <m:r>
@@ -10088,6 +10932,17 @@
                     </m:ctrlPr>
                   </m:dPr>
                   <m:e>
+                    <m:r>
+                      <m:rPr>
+                        <m:sty m:val="p"/>
+                      </m:rPr>
+                      <w:rPr>
+                        <w:rFonts w:ascii="Cambria Math" w:hAnsi="Cambria Math" w:cs="Times New Roman"/>
+                        <w:sz w:val="16"/>
+                        <w:szCs w:val="16"/>
+                      </w:rPr>
+                      <m:t>la</m:t>
+                    </m:r>
                     <m:sSub>
                       <m:sSubPr>
                         <m:ctrlPr>
@@ -10109,7 +10964,7 @@
                             <w:sz w:val="16"/>
                             <w:szCs w:val="16"/>
                           </w:rPr>
-                          <m:t>lat</m:t>
+                          <m:t>t</m:t>
                         </m:r>
                       </m:e>
                       <m:sub>
@@ -10135,7 +10990,7 @@
                         <w:sz w:val="16"/>
                         <w:szCs w:val="16"/>
                       </w:rPr>
-                      <m:t>,</m:t>
+                      <m:t>,lo</m:t>
                     </m:r>
                     <m:sSub>
                       <m:sSubPr>
@@ -10158,15 +11013,8 @@
                             <w:sz w:val="16"/>
                             <w:szCs w:val="16"/>
                           </w:rPr>
-                          <m:t>lon</m:t>
-                        </m:r>
-                        <m:ctrlPr>
-                          <w:rPr>
-                            <w:rFonts w:ascii="Cambria Math" w:hAnsi="Cambria Math" w:cs="Times New Roman"/>
-                            <w:sz w:val="16"/>
-                            <w:szCs w:val="16"/>
-                          </w:rPr>
-                        </m:ctrlPr>
+                          <m:t>n</m:t>
+                        </m:r>
                       </m:e>
                       <m:sub>
                         <m:r>
@@ -10218,13 +11066,6 @@
                       </w:rPr>
                       <m:t>s</m:t>
                     </m:r>
-                    <m:ctrlPr>
-                      <w:rPr>
-                        <w:rFonts w:ascii="Cambria Math" w:hAnsi="Cambria Math" w:cs="Times New Roman"/>
-                        <w:sz w:val="16"/>
-                        <w:szCs w:val="16"/>
-                      </w:rPr>
-                    </m:ctrlPr>
                   </m:e>
                   <m:sub>
                     <m:r>
@@ -10326,13 +11167,6 @@
                       </w:rPr>
                       <m:t>s</m:t>
                     </m:r>
-                    <m:ctrlPr>
-                      <w:rPr>
-                        <w:rFonts w:ascii="Cambria Math" w:hAnsi="Cambria Math" w:cs="Times New Roman"/>
-                        <w:sz w:val="16"/>
-                        <w:szCs w:val="16"/>
-                      </w:rPr>
-                    </m:ctrlPr>
                   </m:e>
                   <m:sub>
                     <m:r>
@@ -10434,25 +11268,110 @@
                       </w:rPr>
                       <m:t>s</m:t>
                     </m:r>
-                    <m:ctrlPr>
-                      <w:rPr>
-                        <w:rFonts w:ascii="Cambria Math" w:hAnsi="Cambria Math" w:cs="Times New Roman"/>
-                        <w:sz w:val="16"/>
-                        <w:szCs w:val="16"/>
-                      </w:rPr>
-                    </m:ctrlPr>
                   </m:e>
                   <m:sub>
                     <m:r>
-                      <m:rPr>
-                        <m:sty m:val="p"/>
-                      </m:rPr>
                       <w:rPr>
                         <w:rFonts w:ascii="Cambria Math" w:hAnsi="Cambria Math" w:cs="Times New Roman"/>
                         <w:sz w:val="16"/>
                         <w:szCs w:val="16"/>
                       </w:rPr>
                       <m:t>5</m:t>
+                    </m:r>
+                  </m:sub>
+                </m:sSub>
+                <m:d>
+                  <m:dPr>
+                    <m:ctrlPr>
+                      <w:rPr>
+                        <w:rFonts w:ascii="Cambria Math" w:hAnsi="Cambria Math" w:cs="Times New Roman"/>
+                        <w:iCs/>
+                        <w:sz w:val="16"/>
+                        <w:szCs w:val="16"/>
+                      </w:rPr>
+                    </m:ctrlPr>
+                  </m:dPr>
+                  <m:e>
+                    <m:sSub>
+                      <m:sSubPr>
+                        <m:ctrlPr>
+                          <w:rPr>
+                            <w:rFonts w:ascii="Cambria Math" w:hAnsi="Cambria Math" w:cs="Times New Roman"/>
+                            <w:iCs/>
+                            <w:sz w:val="16"/>
+                            <w:szCs w:val="16"/>
+                          </w:rPr>
+                        </m:ctrlPr>
+                      </m:sSubPr>
+                      <m:e>
+                        <m:r>
+                          <w:rPr>
+                            <w:rFonts w:ascii="Cambria Math" w:hAnsi="Cambria Math" w:cs="Times New Roman"/>
+                            <w:sz w:val="16"/>
+                            <w:szCs w:val="16"/>
+                          </w:rPr>
+                          <m:t>G</m:t>
+                        </m:r>
+                      </m:e>
+                      <m:sub>
+                        <m:r>
+                          <m:rPr>
+                            <m:sty m:val="p"/>
+                          </m:rPr>
+                          <w:rPr>
+                            <w:rFonts w:ascii="Cambria Math" w:hAnsi="Cambria Math" w:cs="Times New Roman"/>
+                            <w:sz w:val="16"/>
+                            <w:szCs w:val="16"/>
+                          </w:rPr>
+                          <m:t>lat,lon</m:t>
+                        </m:r>
+                      </m:sub>
+                    </m:sSub>
+                  </m:e>
+                </m:d>
+                <m:r>
+                  <m:rPr>
+                    <m:sty m:val="p"/>
+                  </m:rPr>
+                  <w:rPr>
+                    <w:rFonts w:ascii="Cambria Math" w:hAnsi="Cambria Math" w:cs="Times New Roman"/>
+                    <w:sz w:val="16"/>
+                    <w:szCs w:val="16"/>
+                  </w:rPr>
+                  <m:t>+</m:t>
+                </m:r>
+                <m:sSub>
+                  <m:sSubPr>
+                    <m:ctrlPr>
+                      <w:rPr>
+                        <w:rFonts w:ascii="Cambria Math" w:hAnsi="Cambria Math" w:cs="Times New Roman"/>
+                        <w:iCs/>
+                        <w:sz w:val="16"/>
+                        <w:szCs w:val="16"/>
+                      </w:rPr>
+                    </m:ctrlPr>
+                  </m:sSubPr>
+                  <m:e>
+                    <m:r>
+                      <m:rPr>
+                        <m:sty m:val="p"/>
+                      </m:rPr>
+                      <w:rPr>
+                        <w:rFonts w:ascii="Cambria Math" w:hAnsi="Cambria Math" w:cs="Times New Roman"/>
+                        <w:sz w:val="16"/>
+                        <w:szCs w:val="16"/>
+                      </w:rPr>
+                      <m:t>s</m:t>
+                    </m:r>
+                  </m:e>
+                  <m:sub>
+                    <m:r>
+                      <w:rPr>
+                        <w:rFonts w:ascii="Cambria Math" w:hAnsi="Cambria Math" w:cs="Times New Roman"/>
+                        <w:sz w:val="16"/>
+                        <w:szCs w:val="16"/>
+                      </w:rPr>
+                      <m:t>6</m:t>
                     </m:r>
                   </m:sub>
                 </m:sSub>
@@ -10542,13 +11461,6 @@
                       </w:rPr>
                       <m:t>ε</m:t>
                     </m:r>
-                    <m:ctrlPr>
-                      <w:rPr>
-                        <w:rFonts w:ascii="Cambria Math" w:hAnsi="Cambria Math" w:cs="Times New Roman"/>
-                        <w:sz w:val="16"/>
-                        <w:szCs w:val="16"/>
-                      </w:rPr>
-                    </m:ctrlPr>
                   </m:e>
                   <m:sub>
                     <m:r>
@@ -10596,38 +11508,15 @@
                 <w:sz w:val="20"/>
                 <w:szCs w:val="20"/>
               </w:rPr>
-              <w:t>34%</w:t>
+              <w:t>4</w:t>
             </w:r>
-          </w:p>
-        </w:tc>
-        <w:tc>
-          <w:tcPr>
-            <w:tcW w:w="847" w:type="dxa"/>
-            <w:tcBorders>
-              <w:top w:val="single" w:sz="4" w:space="0" w:color="auto"/>
-              <w:bottom w:val="single" w:sz="4" w:space="0" w:color="auto"/>
-            </w:tcBorders>
-            <w:vAlign w:val="center"/>
-          </w:tcPr>
-          <w:p>
-            <w:pPr>
-              <w:spacing w:after="0" w:line="240" w:lineRule="auto"/>
-              <w:ind w:left="-90" w:right="21"/>
-              <w:jc w:val="center"/>
-              <w:cnfStyle w:val="000000100000" w:firstRow="0" w:lastRow="0" w:firstColumn="0" w:lastColumn="0" w:oddVBand="0" w:evenVBand="0" w:oddHBand="1" w:evenHBand="0" w:firstRowFirstColumn="0" w:firstRowLastColumn="0" w:lastRowFirstColumn="0" w:lastRowLastColumn="0"/>
-              <w:rPr>
-                <w:rFonts w:ascii="Times New Roman" w:hAnsi="Times New Roman" w:cs="Times New Roman"/>
-                <w:sz w:val="20"/>
-                <w:szCs w:val="20"/>
-              </w:rPr>
-            </w:pPr>
             <w:r>
               <w:rPr>
                 <w:rFonts w:ascii="Times New Roman" w:hAnsi="Times New Roman" w:cs="Times New Roman"/>
                 <w:sz w:val="20"/>
                 <w:szCs w:val="20"/>
               </w:rPr>
-              <w:t>0.33</w:t>
+              <w:t>4%</w:t>
             </w:r>
           </w:p>
         </w:tc>
@@ -10720,22 +11609,11 @@
                     <m:sty m:val="p"/>
                   </m:rPr>
                   <w:rPr>
-                    <w:rFonts w:ascii="Cambria Math" w:eastAsiaTheme="minorEastAsia" w:hAnsi="Cambria Math" w:cs="Times New Roman"/>
-                    <w:sz w:val="16"/>
-                    <w:szCs w:val="16"/>
-                  </w:rPr>
-                  <m:t>C</m:t>
-                </m:r>
-                <m:r>
-                  <m:rPr>
-                    <m:sty m:val="p"/>
-                  </m:rPr>
-                  <w:rPr>
                     <w:rFonts w:ascii="Cambria Math" w:hAnsi="Cambria Math" w:cs="Times New Roman"/>
                     <w:sz w:val="16"/>
                     <w:szCs w:val="16"/>
                   </w:rPr>
-                  <m:t>PU</m:t>
+                  <m:t>CPU</m:t>
                 </m:r>
                 <m:sSub>
                   <m:sSubPr>
@@ -11249,15 +12127,107 @@
                   </m:e>
                   <m:sub>
                     <m:r>
-                      <m:rPr>
-                        <m:sty m:val="p"/>
-                      </m:rPr>
                       <w:rPr>
                         <w:rFonts w:ascii="Cambria Math" w:hAnsi="Cambria Math" w:cs="Times New Roman"/>
                         <w:sz w:val="16"/>
                         <w:szCs w:val="16"/>
                       </w:rPr>
                       <m:t>5</m:t>
+                    </m:r>
+                  </m:sub>
+                </m:sSub>
+                <m:d>
+                  <m:dPr>
+                    <m:ctrlPr>
+                      <w:rPr>
+                        <w:rFonts w:ascii="Cambria Math" w:hAnsi="Cambria Math" w:cs="Times New Roman"/>
+                        <w:iCs/>
+                        <w:sz w:val="16"/>
+                        <w:szCs w:val="16"/>
+                      </w:rPr>
+                    </m:ctrlPr>
+                  </m:dPr>
+                  <m:e>
+                    <m:sSub>
+                      <m:sSubPr>
+                        <m:ctrlPr>
+                          <w:rPr>
+                            <w:rFonts w:ascii="Cambria Math" w:hAnsi="Cambria Math" w:cs="Times New Roman"/>
+                            <w:iCs/>
+                            <w:sz w:val="16"/>
+                            <w:szCs w:val="16"/>
+                          </w:rPr>
+                        </m:ctrlPr>
+                      </m:sSubPr>
+                      <m:e>
+                        <m:r>
+                          <w:rPr>
+                            <w:rFonts w:ascii="Cambria Math" w:hAnsi="Cambria Math" w:cs="Times New Roman"/>
+                            <w:sz w:val="16"/>
+                            <w:szCs w:val="16"/>
+                          </w:rPr>
+                          <m:t>G</m:t>
+                        </m:r>
+                      </m:e>
+                      <m:sub>
+                        <m:r>
+                          <m:rPr>
+                            <m:sty m:val="p"/>
+                          </m:rPr>
+                          <w:rPr>
+                            <w:rFonts w:ascii="Cambria Math" w:hAnsi="Cambria Math" w:cs="Times New Roman"/>
+                            <w:sz w:val="16"/>
+                            <w:szCs w:val="16"/>
+                          </w:rPr>
+                          <m:t>lat,lon</m:t>
+                        </m:r>
+                      </m:sub>
+                    </m:sSub>
+                  </m:e>
+                </m:d>
+                <m:r>
+                  <m:rPr>
+                    <m:sty m:val="p"/>
+                  </m:rPr>
+                  <w:rPr>
+                    <w:rFonts w:ascii="Cambria Math" w:hAnsi="Cambria Math" w:cs="Times New Roman"/>
+                    <w:sz w:val="16"/>
+                    <w:szCs w:val="16"/>
+                  </w:rPr>
+                  <m:t>+</m:t>
+                </m:r>
+                <m:sSub>
+                  <m:sSubPr>
+                    <m:ctrlPr>
+                      <w:rPr>
+                        <w:rFonts w:ascii="Cambria Math" w:hAnsi="Cambria Math" w:cs="Times New Roman"/>
+                        <w:iCs/>
+                        <w:sz w:val="16"/>
+                        <w:szCs w:val="16"/>
+                      </w:rPr>
+                    </m:ctrlPr>
+                  </m:sSubPr>
+                  <m:e>
+                    <m:r>
+                      <m:rPr>
+                        <m:sty m:val="p"/>
+                      </m:rPr>
+                      <w:rPr>
+                        <w:rFonts w:ascii="Cambria Math" w:hAnsi="Cambria Math" w:cs="Times New Roman"/>
+                        <w:sz w:val="16"/>
+                        <w:szCs w:val="16"/>
+                      </w:rPr>
+                      <m:t>s</m:t>
+                    </m:r>
+                  </m:e>
+                  <m:sub>
+                    <m:r>
+                      <w:rPr>
+                        <w:rFonts w:ascii="Cambria Math" w:hAnsi="Cambria Math" w:cs="Times New Roman"/>
+                        <w:sz w:val="16"/>
+                        <w:szCs w:val="16"/>
+                      </w:rPr>
+                      <m:t>6</m:t>
                     </m:r>
                   </m:sub>
                 </m:sSub>
@@ -11394,15 +12364,7 @@
                 <w:sz w:val="20"/>
                 <w:szCs w:val="20"/>
               </w:rPr>
-              <w:t>4</w:t>
-            </w:r>
-            <w:r>
-              <w:rPr>
-                <w:rFonts w:ascii="Times New Roman" w:hAnsi="Times New Roman" w:cs="Times New Roman"/>
-                <w:sz w:val="20"/>
-                <w:szCs w:val="20"/>
-              </w:rPr>
-              <w:t>1</w:t>
+              <w:t>48</w:t>
             </w:r>
             <w:r>
               <w:rPr>
@@ -11411,37 +12373,6 @@
                 <w:szCs w:val="20"/>
               </w:rPr>
               <w:t>%</w:t>
-            </w:r>
-          </w:p>
-        </w:tc>
-        <w:tc>
-          <w:tcPr>
-            <w:tcW w:w="847" w:type="dxa"/>
-            <w:tcBorders>
-              <w:top w:val="single" w:sz="4" w:space="0" w:color="auto"/>
-              <w:bottom w:val="single" w:sz="4" w:space="0" w:color="auto"/>
-            </w:tcBorders>
-            <w:vAlign w:val="center"/>
-          </w:tcPr>
-          <w:p>
-            <w:pPr>
-              <w:spacing w:after="0" w:line="240" w:lineRule="auto"/>
-              <w:ind w:left="-90" w:right="21"/>
-              <w:jc w:val="center"/>
-              <w:cnfStyle w:val="000000000000" w:firstRow="0" w:lastRow="0" w:firstColumn="0" w:lastColumn="0" w:oddVBand="0" w:evenVBand="0" w:oddHBand="0" w:evenHBand="0" w:firstRowFirstColumn="0" w:firstRowLastColumn="0" w:lastRowFirstColumn="0" w:lastRowLastColumn="0"/>
-              <w:rPr>
-                <w:rFonts w:ascii="Times New Roman" w:hAnsi="Times New Roman" w:cs="Times New Roman"/>
-                <w:sz w:val="20"/>
-                <w:szCs w:val="20"/>
-              </w:rPr>
-            </w:pPr>
-            <w:r>
-              <w:rPr>
-                <w:rFonts w:ascii="Times New Roman" w:hAnsi="Times New Roman" w:cs="Times New Roman"/>
-                <w:sz w:val="20"/>
-                <w:szCs w:val="20"/>
-              </w:rPr>
-              <w:t>0.38</w:t>
             </w:r>
           </w:p>
         </w:tc>
@@ -11544,22 +12475,11 @@
                     <m:sty m:val="p"/>
                   </m:rPr>
                   <w:rPr>
-                    <w:rFonts w:ascii="Cambria Math" w:eastAsiaTheme="minorEastAsia" w:hAnsi="Cambria Math" w:cs="Times New Roman"/>
-                    <w:sz w:val="16"/>
-                    <w:szCs w:val="16"/>
-                  </w:rPr>
-                  <m:t>C</m:t>
-                </m:r>
-                <m:r>
-                  <m:rPr>
-                    <m:sty m:val="p"/>
-                  </m:rPr>
-                  <w:rPr>
                     <w:rFonts w:ascii="Cambria Math" w:hAnsi="Cambria Math" w:cs="Times New Roman"/>
                     <w:sz w:val="16"/>
                     <w:szCs w:val="16"/>
                   </w:rPr>
-                  <m:t>PU</m:t>
+                  <m:t>CPU</m:t>
                 </m:r>
                 <m:sSub>
                   <m:sSubPr>
@@ -12073,15 +12993,107 @@
                   </m:e>
                   <m:sub>
                     <m:r>
-                      <m:rPr>
-                        <m:sty m:val="p"/>
-                      </m:rPr>
                       <w:rPr>
                         <w:rFonts w:ascii="Cambria Math" w:hAnsi="Cambria Math" w:cs="Times New Roman"/>
                         <w:sz w:val="16"/>
                         <w:szCs w:val="16"/>
                       </w:rPr>
                       <m:t>5</m:t>
+                    </m:r>
+                  </m:sub>
+                </m:sSub>
+                <m:d>
+                  <m:dPr>
+                    <m:ctrlPr>
+                      <w:rPr>
+                        <w:rFonts w:ascii="Cambria Math" w:hAnsi="Cambria Math" w:cs="Times New Roman"/>
+                        <w:iCs/>
+                        <w:sz w:val="16"/>
+                        <w:szCs w:val="16"/>
+                      </w:rPr>
+                    </m:ctrlPr>
+                  </m:dPr>
+                  <m:e>
+                    <m:sSub>
+                      <m:sSubPr>
+                        <m:ctrlPr>
+                          <w:rPr>
+                            <w:rFonts w:ascii="Cambria Math" w:hAnsi="Cambria Math" w:cs="Times New Roman"/>
+                            <w:iCs/>
+                            <w:sz w:val="16"/>
+                            <w:szCs w:val="16"/>
+                          </w:rPr>
+                        </m:ctrlPr>
+                      </m:sSubPr>
+                      <m:e>
+                        <m:r>
+                          <w:rPr>
+                            <w:rFonts w:ascii="Cambria Math" w:hAnsi="Cambria Math" w:cs="Times New Roman"/>
+                            <w:sz w:val="16"/>
+                            <w:szCs w:val="16"/>
+                          </w:rPr>
+                          <m:t>G</m:t>
+                        </m:r>
+                      </m:e>
+                      <m:sub>
+                        <m:r>
+                          <m:rPr>
+                            <m:sty m:val="p"/>
+                          </m:rPr>
+                          <w:rPr>
+                            <w:rFonts w:ascii="Cambria Math" w:hAnsi="Cambria Math" w:cs="Times New Roman"/>
+                            <w:sz w:val="16"/>
+                            <w:szCs w:val="16"/>
+                          </w:rPr>
+                          <m:t>lat,lon</m:t>
+                        </m:r>
+                      </m:sub>
+                    </m:sSub>
+                  </m:e>
+                </m:d>
+                <m:r>
+                  <m:rPr>
+                    <m:sty m:val="p"/>
+                  </m:rPr>
+                  <w:rPr>
+                    <w:rFonts w:ascii="Cambria Math" w:hAnsi="Cambria Math" w:cs="Times New Roman"/>
+                    <w:sz w:val="16"/>
+                    <w:szCs w:val="16"/>
+                  </w:rPr>
+                  <m:t>+</m:t>
+                </m:r>
+                <m:sSub>
+                  <m:sSubPr>
+                    <m:ctrlPr>
+                      <w:rPr>
+                        <w:rFonts w:ascii="Cambria Math" w:hAnsi="Cambria Math" w:cs="Times New Roman"/>
+                        <w:iCs/>
+                        <w:sz w:val="16"/>
+                        <w:szCs w:val="16"/>
+                      </w:rPr>
+                    </m:ctrlPr>
+                  </m:sSubPr>
+                  <m:e>
+                    <m:r>
+                      <m:rPr>
+                        <m:sty m:val="p"/>
+                      </m:rPr>
+                      <w:rPr>
+                        <w:rFonts w:ascii="Cambria Math" w:hAnsi="Cambria Math" w:cs="Times New Roman"/>
+                        <w:sz w:val="16"/>
+                        <w:szCs w:val="16"/>
+                      </w:rPr>
+                      <m:t>s</m:t>
+                    </m:r>
+                  </m:e>
+                  <m:sub>
+                    <m:r>
+                      <w:rPr>
+                        <w:rFonts w:ascii="Cambria Math" w:hAnsi="Cambria Math" w:cs="Times New Roman"/>
+                        <w:sz w:val="16"/>
+                        <w:szCs w:val="16"/>
+                      </w:rPr>
+                      <m:t>6</m:t>
                     </m:r>
                   </m:sub>
                 </m:sSub>
@@ -12218,38 +13230,15 @@
                 <w:sz w:val="20"/>
                 <w:szCs w:val="20"/>
               </w:rPr>
-              <w:t>15%</w:t>
+              <w:t>45</w:t>
             </w:r>
-          </w:p>
-        </w:tc>
-        <w:tc>
-          <w:tcPr>
-            <w:tcW w:w="847" w:type="dxa"/>
-            <w:tcBorders>
-              <w:top w:val="single" w:sz="4" w:space="0" w:color="auto"/>
-              <w:bottom w:val="single" w:sz="4" w:space="0" w:color="auto"/>
-            </w:tcBorders>
-            <w:vAlign w:val="center"/>
-          </w:tcPr>
-          <w:p>
-            <w:pPr>
-              <w:spacing w:after="0" w:line="240" w:lineRule="auto"/>
-              <w:ind w:left="-90" w:right="21"/>
-              <w:jc w:val="center"/>
-              <w:cnfStyle w:val="000000100000" w:firstRow="0" w:lastRow="0" w:firstColumn="0" w:lastColumn="0" w:oddVBand="0" w:evenVBand="0" w:oddHBand="1" w:evenHBand="0" w:firstRowFirstColumn="0" w:firstRowLastColumn="0" w:lastRowFirstColumn="0" w:lastRowLastColumn="0"/>
-              <w:rPr>
-                <w:rFonts w:ascii="Times New Roman" w:hAnsi="Times New Roman" w:cs="Times New Roman"/>
-                <w:sz w:val="20"/>
-                <w:szCs w:val="20"/>
-              </w:rPr>
-            </w:pPr>
             <w:r>
               <w:rPr>
                 <w:rFonts w:ascii="Times New Roman" w:hAnsi="Times New Roman" w:cs="Times New Roman"/>
                 <w:sz w:val="20"/>
                 <w:szCs w:val="20"/>
               </w:rPr>
-              <w:t>0.13</w:t>
+              <w:t>%</w:t>
             </w:r>
           </w:p>
         </w:tc>
@@ -12340,22 +13329,11 @@
                     <m:sty m:val="p"/>
                   </m:rPr>
                   <w:rPr>
-                    <w:rFonts w:ascii="Cambria Math" w:eastAsiaTheme="minorEastAsia" w:hAnsi="Cambria Math" w:cs="Times New Roman"/>
-                    <w:sz w:val="16"/>
-                    <w:szCs w:val="16"/>
-                  </w:rPr>
-                  <m:t>C</m:t>
-                </m:r>
-                <m:r>
-                  <m:rPr>
-                    <m:sty m:val="p"/>
-                  </m:rPr>
-                  <w:rPr>
                     <w:rFonts w:ascii="Cambria Math" w:hAnsi="Cambria Math" w:cs="Times New Roman"/>
                     <w:sz w:val="16"/>
                     <w:szCs w:val="16"/>
                   </w:rPr>
-                  <m:t>PU</m:t>
+                  <m:t>CPU</m:t>
                 </m:r>
                 <m:sSub>
                   <m:sSubPr>
@@ -12869,15 +13847,107 @@
                   </m:e>
                   <m:sub>
                     <m:r>
-                      <m:rPr>
-                        <m:sty m:val="p"/>
-                      </m:rPr>
                       <w:rPr>
                         <w:rFonts w:ascii="Cambria Math" w:hAnsi="Cambria Math" w:cs="Times New Roman"/>
                         <w:sz w:val="16"/>
                         <w:szCs w:val="16"/>
                       </w:rPr>
                       <m:t>5</m:t>
+                    </m:r>
+                  </m:sub>
+                </m:sSub>
+                <m:d>
+                  <m:dPr>
+                    <m:ctrlPr>
+                      <w:rPr>
+                        <w:rFonts w:ascii="Cambria Math" w:hAnsi="Cambria Math" w:cs="Times New Roman"/>
+                        <w:iCs/>
+                        <w:sz w:val="16"/>
+                        <w:szCs w:val="16"/>
+                      </w:rPr>
+                    </m:ctrlPr>
+                  </m:dPr>
+                  <m:e>
+                    <m:sSub>
+                      <m:sSubPr>
+                        <m:ctrlPr>
+                          <w:rPr>
+                            <w:rFonts w:ascii="Cambria Math" w:hAnsi="Cambria Math" w:cs="Times New Roman"/>
+                            <w:iCs/>
+                            <w:sz w:val="16"/>
+                            <w:szCs w:val="16"/>
+                          </w:rPr>
+                        </m:ctrlPr>
+                      </m:sSubPr>
+                      <m:e>
+                        <m:r>
+                          <w:rPr>
+                            <w:rFonts w:ascii="Cambria Math" w:hAnsi="Cambria Math" w:cs="Times New Roman"/>
+                            <w:sz w:val="16"/>
+                            <w:szCs w:val="16"/>
+                          </w:rPr>
+                          <m:t>G</m:t>
+                        </m:r>
+                      </m:e>
+                      <m:sub>
+                        <m:r>
+                          <m:rPr>
+                            <m:sty m:val="p"/>
+                          </m:rPr>
+                          <w:rPr>
+                            <w:rFonts w:ascii="Cambria Math" w:hAnsi="Cambria Math" w:cs="Times New Roman"/>
+                            <w:sz w:val="16"/>
+                            <w:szCs w:val="16"/>
+                          </w:rPr>
+                          <m:t>lat,lon</m:t>
+                        </m:r>
+                      </m:sub>
+                    </m:sSub>
+                  </m:e>
+                </m:d>
+                <m:r>
+                  <m:rPr>
+                    <m:sty m:val="p"/>
+                  </m:rPr>
+                  <w:rPr>
+                    <w:rFonts w:ascii="Cambria Math" w:hAnsi="Cambria Math" w:cs="Times New Roman"/>
+                    <w:sz w:val="16"/>
+                    <w:szCs w:val="16"/>
+                  </w:rPr>
+                  <m:t>+</m:t>
+                </m:r>
+                <m:sSub>
+                  <m:sSubPr>
+                    <m:ctrlPr>
+                      <w:rPr>
+                        <w:rFonts w:ascii="Cambria Math" w:hAnsi="Cambria Math" w:cs="Times New Roman"/>
+                        <w:iCs/>
+                        <w:sz w:val="16"/>
+                        <w:szCs w:val="16"/>
+                      </w:rPr>
+                    </m:ctrlPr>
+                  </m:sSubPr>
+                  <m:e>
+                    <m:r>
+                      <m:rPr>
+                        <m:sty m:val="p"/>
+                      </m:rPr>
+                      <w:rPr>
+                        <w:rFonts w:ascii="Cambria Math" w:hAnsi="Cambria Math" w:cs="Times New Roman"/>
+                        <w:sz w:val="16"/>
+                        <w:szCs w:val="16"/>
+                      </w:rPr>
+                      <m:t>s</m:t>
+                    </m:r>
+                  </m:e>
+                  <m:sub>
+                    <m:r>
+                      <w:rPr>
+                        <w:rFonts w:ascii="Cambria Math" w:hAnsi="Cambria Math" w:cs="Times New Roman"/>
+                        <w:sz w:val="16"/>
+                        <w:szCs w:val="16"/>
+                      </w:rPr>
+                      <m:t>6</m:t>
                     </m:r>
                   </m:sub>
                 </m:sSub>
@@ -13014,38 +14084,7 @@
                 <w:sz w:val="20"/>
                 <w:szCs w:val="20"/>
               </w:rPr>
-              <w:t>25%</w:t>
-            </w:r>
-          </w:p>
-        </w:tc>
-        <w:tc>
-          <w:tcPr>
-            <w:tcW w:w="847" w:type="dxa"/>
-            <w:tcBorders>
-              <w:top w:val="single" w:sz="4" w:space="0" w:color="auto"/>
-              <w:bottom w:val="double" w:sz="4" w:space="0" w:color="auto"/>
-            </w:tcBorders>
-            <w:vAlign w:val="center"/>
-          </w:tcPr>
-          <w:p>
-            <w:pPr>
-              <w:spacing w:after="0" w:line="240" w:lineRule="auto"/>
-              <w:ind w:left="-90" w:right="21"/>
-              <w:jc w:val="center"/>
-              <w:cnfStyle w:val="000000000000" w:firstRow="0" w:lastRow="0" w:firstColumn="0" w:lastColumn="0" w:oddVBand="0" w:evenVBand="0" w:oddHBand="0" w:evenHBand="0" w:firstRowFirstColumn="0" w:firstRowLastColumn="0" w:lastRowFirstColumn="0" w:lastRowLastColumn="0"/>
-              <w:rPr>
-                <w:rFonts w:ascii="Times New Roman" w:hAnsi="Times New Roman" w:cs="Times New Roman"/>
-                <w:sz w:val="20"/>
-                <w:szCs w:val="20"/>
-              </w:rPr>
-            </w:pPr>
-            <w:r>
-              <w:rPr>
-                <w:rFonts w:ascii="Times New Roman" w:hAnsi="Times New Roman" w:cs="Times New Roman"/>
-                <w:sz w:val="20"/>
-                <w:szCs w:val="20"/>
-              </w:rPr>
-              <w:t>0.2</w:t>
+              <w:t>71</w:t>
             </w:r>
             <w:r>
               <w:rPr>
@@ -13053,7 +14092,7 @@
                 <w:sz w:val="20"/>
                 <w:szCs w:val="20"/>
               </w:rPr>
-              <w:t>3</w:t>
+              <w:t>%</w:t>
             </w:r>
           </w:p>
         </w:tc>
@@ -13071,7 +14110,7 @@
 </file>
 
 <file path=word/styles.xml><?xml version="1.0" encoding="utf-8"?>
-<w:styles xmlns:mc="http://schemas.openxmlformats.org/markup-compatibility/2006" xmlns:r="http://schemas.openxmlformats.org/officeDocument/2006/relationships" xmlns:w="http://schemas.openxmlformats.org/wordprocessingml/2006/main" xmlns:w14="http://schemas.microsoft.com/office/word/2010/wordml" xmlns:w15="http://schemas.microsoft.com/office/word/2012/wordml" xmlns:w16cex="http://schemas.microsoft.com/office/word/2018/wordml/cex" xmlns:w16cid="http://schemas.microsoft.com/office/word/2016/wordml/cid" xmlns:w16="http://schemas.microsoft.com/office/word/2018/wordml" xmlns:w16se="http://schemas.microsoft.com/office/word/2015/wordml/symex" mc:Ignorable="w14 w15 w16se w16cid w16 w16cex">
+<w:styles xmlns:mc="http://schemas.openxmlformats.org/markup-compatibility/2006" xmlns:r="http://schemas.openxmlformats.org/officeDocument/2006/relationships" xmlns:w="http://schemas.openxmlformats.org/wordprocessingml/2006/main" xmlns:w14="http://schemas.microsoft.com/office/word/2010/wordml" xmlns:w15="http://schemas.microsoft.com/office/word/2012/wordml" xmlns:w16cex="http://schemas.microsoft.com/office/word/2018/wordml/cex" xmlns:w16cid="http://schemas.microsoft.com/office/word/2016/wordml/cid" xmlns:w16="http://schemas.microsoft.com/office/word/2018/wordml" xmlns:w16sdtdh="http://schemas.microsoft.com/office/word/2020/wordml/sdtdatahash" xmlns:w16se="http://schemas.microsoft.com/office/word/2015/wordml/symex" mc:Ignorable="w14 w15 w16se w16cid w16 w16cex w16sdtdh">
   <w:docDefaults>
     <w:rPrDefault>
       <w:rPr>

</xml_diff>

<commit_message>
Fill in new plots
</commit_message>
<xml_diff>
--- a/final_figs/Table_4.docx
+++ b/final_figs/Table_4.docx
@@ -1014,7 +1014,7 @@
                 <w:sz w:val="20"/>
                 <w:szCs w:val="20"/>
               </w:rPr>
-              <w:t>7</w:t>
+              <w:t>6</w:t>
             </w:r>
             <w:r>
               <w:rPr>
@@ -1879,7 +1879,7 @@
                 <w:sz w:val="20"/>
                 <w:szCs w:val="20"/>
               </w:rPr>
-              <w:t>8</w:t>
+              <w:t>7</w:t>
             </w:r>
             <w:r>
               <w:rPr>
@@ -2765,7 +2765,7 @@
                 <w:sz w:val="20"/>
                 <w:szCs w:val="20"/>
               </w:rPr>
-              <w:t>30</w:t>
+              <w:t>29</w:t>
             </w:r>
             <w:r>
               <w:rPr>
@@ -3629,7 +3629,7 @@
                 <w:sz w:val="20"/>
                 <w:szCs w:val="20"/>
               </w:rPr>
-              <w:t>5</w:t>
+              <w:t>4</w:t>
             </w:r>
             <w:r>
               <w:rPr>
@@ -3846,9 +3846,6 @@
                   </m:dPr>
                   <m:e>
                     <m:r>
-                      <m:rPr>
-                        <m:sty m:val="p"/>
-                      </m:rPr>
                       <w:rPr>
                         <w:rFonts w:ascii="Cambria Math" w:hAnsi="Cambria Math" w:cs="Times New Roman"/>
                         <w:sz w:val="16"/>
@@ -4503,7 +4500,7 @@
                 <w:sz w:val="20"/>
                 <w:szCs w:val="20"/>
               </w:rPr>
-              <w:t>5</w:t>
+              <w:t>4</w:t>
             </w:r>
             <w:r>
               <w:rPr>
@@ -4710,15 +4707,12 @@
                   </m:dPr>
                   <m:e>
                     <m:r>
-                      <m:rPr>
-                        <m:sty m:val="p"/>
-                      </m:rPr>
-                      <w:rPr>
-                        <w:rFonts w:ascii="Cambria Math" w:hAnsi="Cambria Math" w:cs="Times New Roman"/>
-                        <w:sz w:val="16"/>
-                        <w:szCs w:val="16"/>
-                      </w:rPr>
-                      <m:t>y</m:t>
+                      <w:rPr>
+                        <w:rFonts w:ascii="Cambria Math" w:hAnsi="Cambria Math" w:cs="Times New Roman"/>
+                        <w:sz w:val="16"/>
+                        <w:szCs w:val="16"/>
+                      </w:rPr>
+                      <m:t>NPGO</m:t>
                     </m:r>
                   </m:e>
                 </m:d>
@@ -5359,7 +5353,15 @@
                 <w:sz w:val="20"/>
                 <w:szCs w:val="20"/>
               </w:rPr>
-              <w:t>39</w:t>
+              <w:t>3</w:t>
+            </w:r>
+            <w:r>
+              <w:rPr>
+                <w:rFonts w:ascii="Times New Roman" w:hAnsi="Times New Roman" w:cs="Times New Roman"/>
+                <w:sz w:val="20"/>
+                <w:szCs w:val="20"/>
+              </w:rPr>
+              <w:t>8</w:t>
             </w:r>
             <w:r>
               <w:rPr>
@@ -6255,7 +6257,7 @@
                 <w:sz w:val="20"/>
                 <w:szCs w:val="20"/>
               </w:rPr>
-              <w:t>5</w:t>
+              <w:t>4</w:t>
             </w:r>
             <w:r>
               <w:rPr>
@@ -7119,7 +7121,7 @@
                 <w:sz w:val="20"/>
                 <w:szCs w:val="20"/>
               </w:rPr>
-              <w:t>8</w:t>
+              <w:t>6</w:t>
             </w:r>
             <w:r>
               <w:rPr>
@@ -8857,7 +8859,7 @@
                 <w:sz w:val="20"/>
                 <w:szCs w:val="20"/>
               </w:rPr>
-              <w:t>5</w:t>
+              <w:t>4</w:t>
             </w:r>
             <w:r>
               <w:rPr>
@@ -9753,7 +9755,7 @@
                 <w:sz w:val="20"/>
                 <w:szCs w:val="20"/>
               </w:rPr>
-              <w:t>6</w:t>
+              <w:t>5</w:t>
             </w:r>
             <w:r>
               <w:rPr>
@@ -11516,7 +11518,15 @@
                 <w:sz w:val="20"/>
                 <w:szCs w:val="20"/>
               </w:rPr>
-              <w:t>4%</w:t>
+              <w:t>3</w:t>
+            </w:r>
+            <w:r>
+              <w:rPr>
+                <w:rFonts w:ascii="Times New Roman" w:hAnsi="Times New Roman" w:cs="Times New Roman"/>
+                <w:sz w:val="20"/>
+                <w:szCs w:val="20"/>
+              </w:rPr>
+              <w:t>%</w:t>
             </w:r>
           </w:p>
         </w:tc>
@@ -12364,7 +12374,15 @@
                 <w:sz w:val="20"/>
                 <w:szCs w:val="20"/>
               </w:rPr>
-              <w:t>48</w:t>
+              <w:t>4</w:t>
+            </w:r>
+            <w:r>
+              <w:rPr>
+                <w:rFonts w:ascii="Times New Roman" w:hAnsi="Times New Roman" w:cs="Times New Roman"/>
+                <w:sz w:val="20"/>
+                <w:szCs w:val="20"/>
+              </w:rPr>
+              <w:t>7</w:t>
             </w:r>
             <w:r>
               <w:rPr>
@@ -14084,7 +14102,7 @@
                 <w:sz w:val="20"/>
                 <w:szCs w:val="20"/>
               </w:rPr>
-              <w:t>71</w:t>
+              <w:t>69</w:t>
             </w:r>
             <w:r>
               <w:rPr>

</xml_diff>

<commit_message>
Add new model output
</commit_message>
<xml_diff>
--- a/final_figs/Table_4.docx
+++ b/final_figs/Table_4.docx
@@ -246,17 +246,6 @@
                 <m:jc m:val="left"/>
               </m:oMathParaPr>
               <m:oMath>
-                <m:r>
-                  <m:rPr>
-                    <m:sty m:val="p"/>
-                  </m:rPr>
-                  <w:rPr>
-                    <w:rFonts w:ascii="Cambria Math" w:hAnsi="Cambria Math" w:cs="Times New Roman"/>
-                    <w:sz w:val="16"/>
-                    <w:szCs w:val="16"/>
-                  </w:rPr>
-                  <m:t>CPU</m:t>
-                </m:r>
                 <m:sSub>
                   <m:sSubPr>
                     <m:ctrlPr>
@@ -270,28 +259,33 @@
                   </m:sSubPr>
                   <m:e>
                     <m:r>
-                      <m:rPr>
-                        <m:sty m:val="p"/>
-                      </m:rPr>
-                      <w:rPr>
-                        <w:rFonts w:ascii="Cambria Math" w:hAnsi="Cambria Math" w:cs="Times New Roman"/>
-                        <w:sz w:val="16"/>
-                        <w:szCs w:val="16"/>
-                      </w:rPr>
-                      <m:t>E</m:t>
+                      <w:rPr>
+                        <w:rFonts w:ascii="Cambria Math" w:hAnsi="Cambria Math" w:cs="Times New Roman"/>
+                        <w:sz w:val="16"/>
+                        <w:szCs w:val="16"/>
+                      </w:rPr>
+                      <m:t>count</m:t>
                     </m:r>
                   </m:e>
                   <m:sub>
                     <m:r>
-                      <m:rPr>
-                        <m:sty m:val="p"/>
-                      </m:rPr>
-                      <w:rPr>
-                        <w:rFonts w:ascii="Cambria Math" w:hAnsi="Cambria Math" w:cs="Times New Roman"/>
-                        <w:sz w:val="16"/>
-                        <w:szCs w:val="16"/>
-                      </w:rPr>
-                      <m:t>y,lat,lon</m:t>
+                      <w:rPr>
+                        <w:rFonts w:ascii="Cambria Math" w:hAnsi="Cambria Math" w:cs="Times New Roman"/>
+                        <w:sz w:val="16"/>
+                        <w:szCs w:val="16"/>
+                      </w:rPr>
+                      <m:t>PDO</m:t>
+                    </m:r>
+                    <m:r>
+                      <m:rPr>
+                        <m:sty m:val="p"/>
+                      </m:rPr>
+                      <w:rPr>
+                        <w:rFonts w:ascii="Cambria Math" w:hAnsi="Cambria Math" w:cs="Times New Roman"/>
+                        <w:sz w:val="16"/>
+                        <w:szCs w:val="16"/>
+                      </w:rPr>
+                      <m:t>,lat,lon</m:t>
                     </m:r>
                   </m:sub>
                 </m:sSub>
@@ -357,15 +351,12 @@
                   </m:dPr>
                   <m:e>
                     <m:r>
-                      <m:rPr>
-                        <m:sty m:val="p"/>
-                      </m:rPr>
-                      <w:rPr>
-                        <w:rFonts w:ascii="Cambria Math" w:hAnsi="Cambria Math" w:cs="Times New Roman"/>
-                        <w:sz w:val="16"/>
-                        <w:szCs w:val="16"/>
-                      </w:rPr>
-                      <m:t>y</m:t>
+                      <w:rPr>
+                        <w:rFonts w:ascii="Cambria Math" w:hAnsi="Cambria Math" w:cs="Times New Roman"/>
+                        <w:sz w:val="16"/>
+                        <w:szCs w:val="16"/>
+                      </w:rPr>
+                      <m:t>PDO</m:t>
                     </m:r>
                   </m:e>
                 </m:d>
@@ -467,15 +458,12 @@
                       </m:e>
                       <m:sub>
                         <m:r>
-                          <m:rPr>
-                            <m:sty m:val="p"/>
-                          </m:rPr>
-                          <w:rPr>
-                            <w:rFonts w:ascii="Cambria Math" w:hAnsi="Cambria Math" w:cs="Times New Roman"/>
-                            <w:sz w:val="16"/>
-                            <w:szCs w:val="16"/>
-                          </w:rPr>
-                          <m:t>y</m:t>
+                          <w:rPr>
+                            <w:rFonts w:ascii="Cambria Math" w:hAnsi="Cambria Math" w:cs="Times New Roman"/>
+                            <w:sz w:val="16"/>
+                            <w:szCs w:val="16"/>
+                          </w:rPr>
+                          <m:t>PDO</m:t>
                         </m:r>
                       </m:sub>
                     </m:sSub>
@@ -516,15 +504,12 @@
                       </m:e>
                       <m:sub>
                         <m:r>
-                          <m:rPr>
-                            <m:sty m:val="p"/>
-                          </m:rPr>
-                          <w:rPr>
-                            <w:rFonts w:ascii="Cambria Math" w:hAnsi="Cambria Math" w:cs="Times New Roman"/>
-                            <w:sz w:val="16"/>
-                            <w:szCs w:val="16"/>
-                          </w:rPr>
-                          <m:t>y</m:t>
+                          <w:rPr>
+                            <w:rFonts w:ascii="Cambria Math" w:hAnsi="Cambria Math" w:cs="Times New Roman"/>
+                            <w:sz w:val="16"/>
+                            <w:szCs w:val="16"/>
+                          </w:rPr>
+                          <m:t>PDO</m:t>
                         </m:r>
                       </m:sub>
                     </m:sSub>
@@ -617,15 +602,23 @@
                       </m:e>
                       <m:sub>
                         <m:r>
-                          <m:rPr>
-                            <m:sty m:val="p"/>
-                          </m:rPr>
-                          <w:rPr>
-                            <w:rFonts w:ascii="Cambria Math" w:hAnsi="Cambria Math" w:cs="Times New Roman"/>
-                            <w:sz w:val="16"/>
-                            <w:szCs w:val="16"/>
-                          </w:rPr>
-                          <m:t>y,lat,lon</m:t>
+                          <w:rPr>
+                            <w:rFonts w:ascii="Cambria Math" w:hAnsi="Cambria Math" w:cs="Times New Roman"/>
+                            <w:sz w:val="16"/>
+                            <w:szCs w:val="16"/>
+                          </w:rPr>
+                          <m:t>PDO</m:t>
+                        </m:r>
+                        <m:r>
+                          <m:rPr>
+                            <m:sty m:val="p"/>
+                          </m:rPr>
+                          <w:rPr>
+                            <w:rFonts w:ascii="Cambria Math" w:hAnsi="Cambria Math" w:cs="Times New Roman"/>
+                            <w:sz w:val="16"/>
+                            <w:szCs w:val="16"/>
+                          </w:rPr>
+                          <m:t>,lat,lon</m:t>
                         </m:r>
                       </m:sub>
                     </m:sSub>
@@ -911,15 +904,23 @@
                       </m:e>
                       <m:sub>
                         <m:r>
-                          <m:rPr>
-                            <m:sty m:val="p"/>
-                          </m:rPr>
-                          <w:rPr>
-                            <w:rFonts w:ascii="Cambria Math" w:hAnsi="Cambria Math" w:cs="Times New Roman"/>
-                            <w:sz w:val="16"/>
-                            <w:szCs w:val="16"/>
-                          </w:rPr>
-                          <m:t>y,lat,lon</m:t>
+                          <w:rPr>
+                            <w:rFonts w:ascii="Cambria Math" w:hAnsi="Cambria Math" w:cs="Times New Roman"/>
+                            <w:sz w:val="16"/>
+                            <w:szCs w:val="16"/>
+                          </w:rPr>
+                          <m:t>PDO</m:t>
+                        </m:r>
+                        <m:r>
+                          <m:rPr>
+                            <m:sty m:val="p"/>
+                          </m:rPr>
+                          <w:rPr>
+                            <w:rFonts w:ascii="Cambria Math" w:hAnsi="Cambria Math" w:cs="Times New Roman"/>
+                            <w:sz w:val="16"/>
+                            <w:szCs w:val="16"/>
+                          </w:rPr>
+                          <m:t>,lat,lon</m:t>
                         </m:r>
                       </m:sub>
                     </m:sSub>
@@ -962,15 +963,23 @@
                   </m:e>
                   <m:sub>
                     <m:r>
-                      <m:rPr>
-                        <m:sty m:val="p"/>
-                      </m:rPr>
-                      <w:rPr>
-                        <w:rFonts w:ascii="Cambria Math" w:hAnsi="Cambria Math" w:cs="Times New Roman"/>
-                        <w:sz w:val="16"/>
-                        <w:szCs w:val="16"/>
-                      </w:rPr>
-                      <m:t>y,lat,lon</m:t>
+                      <w:rPr>
+                        <w:rFonts w:ascii="Cambria Math" w:hAnsi="Cambria Math" w:cs="Times New Roman"/>
+                        <w:sz w:val="16"/>
+                        <w:szCs w:val="16"/>
+                      </w:rPr>
+                      <m:t>PDO</m:t>
+                    </m:r>
+                    <m:r>
+                      <m:rPr>
+                        <m:sty m:val="p"/>
+                      </m:rPr>
+                      <w:rPr>
+                        <w:rFonts w:ascii="Cambria Math" w:hAnsi="Cambria Math" w:cs="Times New Roman"/>
+                        <w:sz w:val="16"/>
+                        <w:szCs w:val="16"/>
+                      </w:rPr>
+                      <m:t>,lat,lon</m:t>
                     </m:r>
                   </m:sub>
                 </m:sSub>
@@ -1111,17 +1120,6 @@
                 <m:jc m:val="left"/>
               </m:oMathParaPr>
               <m:oMath>
-                <m:r>
-                  <m:rPr>
-                    <m:sty m:val="p"/>
-                  </m:rPr>
-                  <w:rPr>
-                    <w:rFonts w:ascii="Cambria Math" w:hAnsi="Cambria Math" w:cs="Times New Roman"/>
-                    <w:sz w:val="16"/>
-                    <w:szCs w:val="16"/>
-                  </w:rPr>
-                  <m:t>CPU</m:t>
-                </m:r>
                 <m:sSub>
                   <m:sSubPr>
                     <m:ctrlPr>
@@ -1135,15 +1133,12 @@
                   </m:sSubPr>
                   <m:e>
                     <m:r>
-                      <m:rPr>
-                        <m:sty m:val="p"/>
-                      </m:rPr>
-                      <w:rPr>
-                        <w:rFonts w:ascii="Cambria Math" w:hAnsi="Cambria Math" w:cs="Times New Roman"/>
-                        <w:sz w:val="16"/>
-                        <w:szCs w:val="16"/>
-                      </w:rPr>
-                      <m:t>E</m:t>
+                      <w:rPr>
+                        <w:rFonts w:ascii="Cambria Math" w:hAnsi="Cambria Math" w:cs="Times New Roman"/>
+                        <w:sz w:val="16"/>
+                        <w:szCs w:val="16"/>
+                      </w:rPr>
+                      <m:t>count</m:t>
                     </m:r>
                   </m:e>
                   <m:sub>
@@ -1871,15 +1866,7 @@
                 <w:sz w:val="20"/>
                 <w:szCs w:val="20"/>
               </w:rPr>
-              <w:t>6</w:t>
-            </w:r>
-            <w:r>
-              <w:rPr>
-                <w:rFonts w:ascii="Times New Roman" w:hAnsi="Times New Roman" w:cs="Times New Roman"/>
-                <w:sz w:val="20"/>
-                <w:szCs w:val="20"/>
-              </w:rPr>
-              <w:t>7</w:t>
+              <w:t>70</w:t>
             </w:r>
             <w:r>
               <w:rPr>
@@ -2005,17 +1992,6 @@
                 <m:jc m:val="left"/>
               </m:oMathParaPr>
               <m:oMath>
-                <m:r>
-                  <m:rPr>
-                    <m:sty m:val="p"/>
-                  </m:rPr>
-                  <w:rPr>
-                    <w:rFonts w:ascii="Cambria Math" w:hAnsi="Cambria Math" w:cs="Times New Roman"/>
-                    <w:sz w:val="16"/>
-                    <w:szCs w:val="16"/>
-                  </w:rPr>
-                  <m:t>CPU</m:t>
-                </m:r>
                 <m:sSub>
                   <m:sSubPr>
                     <m:ctrlPr>
@@ -2029,15 +2005,12 @@
                   </m:sSubPr>
                   <m:e>
                     <m:r>
-                      <m:rPr>
-                        <m:sty m:val="p"/>
-                      </m:rPr>
-                      <w:rPr>
-                        <w:rFonts w:ascii="Cambria Math" w:hAnsi="Cambria Math" w:cs="Times New Roman"/>
-                        <w:sz w:val="16"/>
-                        <w:szCs w:val="16"/>
-                      </w:rPr>
-                      <m:t>E</m:t>
+                      <w:rPr>
+                        <w:rFonts w:ascii="Cambria Math" w:hAnsi="Cambria Math" w:cs="Times New Roman"/>
+                        <w:sz w:val="16"/>
+                        <w:szCs w:val="16"/>
+                      </w:rPr>
+                      <m:t>count</m:t>
                     </m:r>
                   </m:e>
                   <m:sub>
@@ -2765,7 +2738,7 @@
                 <w:sz w:val="20"/>
                 <w:szCs w:val="20"/>
               </w:rPr>
-              <w:t>29</w:t>
+              <w:t>30</w:t>
             </w:r>
             <w:r>
               <w:rPr>
@@ -2861,17 +2834,6 @@
                 <m:jc m:val="left"/>
               </m:oMathParaPr>
               <m:oMath>
-                <m:r>
-                  <m:rPr>
-                    <m:sty m:val="p"/>
-                  </m:rPr>
-                  <w:rPr>
-                    <w:rFonts w:ascii="Cambria Math" w:hAnsi="Cambria Math" w:cs="Times New Roman"/>
-                    <w:sz w:val="16"/>
-                    <w:szCs w:val="16"/>
-                  </w:rPr>
-                  <m:t>CPU</m:t>
-                </m:r>
                 <m:sSub>
                   <m:sSubPr>
                     <m:ctrlPr>
@@ -2885,15 +2847,12 @@
                   </m:sSubPr>
                   <m:e>
                     <m:r>
-                      <m:rPr>
-                        <m:sty m:val="p"/>
-                      </m:rPr>
-                      <w:rPr>
-                        <w:rFonts w:ascii="Cambria Math" w:hAnsi="Cambria Math" w:cs="Times New Roman"/>
-                        <w:sz w:val="16"/>
-                        <w:szCs w:val="16"/>
-                      </w:rPr>
-                      <m:t>E</m:t>
+                      <w:rPr>
+                        <w:rFonts w:ascii="Cambria Math" w:hAnsi="Cambria Math" w:cs="Times New Roman"/>
+                        <w:sz w:val="16"/>
+                        <w:szCs w:val="16"/>
+                      </w:rPr>
+                      <m:t>count</m:t>
                     </m:r>
                   </m:e>
                   <m:sub>
@@ -3629,7 +3588,7 @@
                 <w:sz w:val="20"/>
                 <w:szCs w:val="20"/>
               </w:rPr>
-              <w:t>4</w:t>
+              <w:t>7</w:t>
             </w:r>
             <w:r>
               <w:rPr>
@@ -3735,17 +3694,6 @@
                 <m:jc m:val="left"/>
               </m:oMathParaPr>
               <m:oMath>
-                <m:r>
-                  <m:rPr>
-                    <m:sty m:val="p"/>
-                  </m:rPr>
-                  <w:rPr>
-                    <w:rFonts w:ascii="Cambria Math" w:hAnsi="Cambria Math" w:cs="Times New Roman"/>
-                    <w:sz w:val="16"/>
-                    <w:szCs w:val="16"/>
-                  </w:rPr>
-                  <m:t>CPU</m:t>
-                </m:r>
                 <m:sSub>
                   <m:sSubPr>
                     <m:ctrlPr>
@@ -3759,15 +3707,12 @@
                   </m:sSubPr>
                   <m:e>
                     <m:r>
-                      <m:rPr>
-                        <m:sty m:val="p"/>
-                      </m:rPr>
-                      <w:rPr>
-                        <w:rFonts w:ascii="Cambria Math" w:hAnsi="Cambria Math" w:cs="Times New Roman"/>
-                        <w:sz w:val="16"/>
-                        <w:szCs w:val="16"/>
-                      </w:rPr>
-                      <m:t>E</m:t>
+                      <w:rPr>
+                        <w:rFonts w:ascii="Cambria Math" w:hAnsi="Cambria Math" w:cs="Times New Roman"/>
+                        <w:sz w:val="16"/>
+                        <w:szCs w:val="16"/>
+                      </w:rPr>
+                      <m:t>count</m:t>
                     </m:r>
                   </m:e>
                   <m:sub>
@@ -4500,7 +4445,7 @@
                 <w:sz w:val="20"/>
                 <w:szCs w:val="20"/>
               </w:rPr>
-              <w:t>4</w:t>
+              <w:t>6</w:t>
             </w:r>
             <w:r>
               <w:rPr>
@@ -4596,17 +4541,6 @@
                 <m:jc m:val="left"/>
               </m:oMathParaPr>
               <m:oMath>
-                <m:r>
-                  <m:rPr>
-                    <m:sty m:val="p"/>
-                  </m:rPr>
-                  <w:rPr>
-                    <w:rFonts w:ascii="Cambria Math" w:hAnsi="Cambria Math" w:cs="Times New Roman"/>
-                    <w:sz w:val="16"/>
-                    <w:szCs w:val="16"/>
-                  </w:rPr>
-                  <m:t>CPU</m:t>
-                </m:r>
                 <m:sSub>
                   <m:sSubPr>
                     <m:ctrlPr>
@@ -4620,28 +4554,33 @@
                   </m:sSubPr>
                   <m:e>
                     <m:r>
-                      <m:rPr>
-                        <m:sty m:val="p"/>
-                      </m:rPr>
-                      <w:rPr>
-                        <w:rFonts w:ascii="Cambria Math" w:hAnsi="Cambria Math" w:cs="Times New Roman"/>
-                        <w:sz w:val="16"/>
-                        <w:szCs w:val="16"/>
-                      </w:rPr>
-                      <m:t>E</m:t>
+                      <w:rPr>
+                        <w:rFonts w:ascii="Cambria Math" w:hAnsi="Cambria Math" w:cs="Times New Roman"/>
+                        <w:sz w:val="16"/>
+                        <w:szCs w:val="16"/>
+                      </w:rPr>
+                      <m:t>count</m:t>
                     </m:r>
                   </m:e>
                   <m:sub>
                     <m:r>
-                      <m:rPr>
-                        <m:sty m:val="p"/>
-                      </m:rPr>
-                      <w:rPr>
-                        <w:rFonts w:ascii="Cambria Math" w:hAnsi="Cambria Math" w:cs="Times New Roman"/>
-                        <w:sz w:val="16"/>
-                        <w:szCs w:val="16"/>
-                      </w:rPr>
-                      <m:t>y,lat,lon</m:t>
+                      <w:rPr>
+                        <w:rFonts w:ascii="Cambria Math" w:hAnsi="Cambria Math" w:cs="Times New Roman"/>
+                        <w:sz w:val="16"/>
+                        <w:szCs w:val="16"/>
+                      </w:rPr>
+                      <m:t>NPGO</m:t>
+                    </m:r>
+                    <m:r>
+                      <m:rPr>
+                        <m:sty m:val="p"/>
+                      </m:rPr>
+                      <w:rPr>
+                        <w:rFonts w:ascii="Cambria Math" w:hAnsi="Cambria Math" w:cs="Times New Roman"/>
+                        <w:sz w:val="16"/>
+                        <w:szCs w:val="16"/>
+                      </w:rPr>
+                      <m:t>,lat,lon</m:t>
                     </m:r>
                   </m:sub>
                 </m:sSub>
@@ -4814,15 +4753,12 @@
                       </m:e>
                       <m:sub>
                         <m:r>
-                          <m:rPr>
-                            <m:sty m:val="p"/>
-                          </m:rPr>
-                          <w:rPr>
-                            <w:rFonts w:ascii="Cambria Math" w:hAnsi="Cambria Math" w:cs="Times New Roman"/>
-                            <w:sz w:val="16"/>
-                            <w:szCs w:val="16"/>
-                          </w:rPr>
-                          <m:t>y</m:t>
+                          <w:rPr>
+                            <w:rFonts w:ascii="Cambria Math" w:hAnsi="Cambria Math" w:cs="Times New Roman"/>
+                            <w:sz w:val="16"/>
+                            <w:szCs w:val="16"/>
+                          </w:rPr>
+                          <m:t>NPGO</m:t>
                         </m:r>
                       </m:sub>
                     </m:sSub>
@@ -4863,15 +4799,12 @@
                       </m:e>
                       <m:sub>
                         <m:r>
-                          <m:rPr>
-                            <m:sty m:val="p"/>
-                          </m:rPr>
-                          <w:rPr>
-                            <w:rFonts w:ascii="Cambria Math" w:hAnsi="Cambria Math" w:cs="Times New Roman"/>
-                            <w:sz w:val="16"/>
-                            <w:szCs w:val="16"/>
-                          </w:rPr>
-                          <m:t>y</m:t>
+                          <w:rPr>
+                            <w:rFonts w:ascii="Cambria Math" w:hAnsi="Cambria Math" w:cs="Times New Roman"/>
+                            <w:sz w:val="16"/>
+                            <w:szCs w:val="16"/>
+                          </w:rPr>
+                          <m:t>NPGO</m:t>
                         </m:r>
                       </m:sub>
                     </m:sSub>
@@ -4964,15 +4897,23 @@
                       </m:e>
                       <m:sub>
                         <m:r>
-                          <m:rPr>
-                            <m:sty m:val="p"/>
-                          </m:rPr>
-                          <w:rPr>
-                            <w:rFonts w:ascii="Cambria Math" w:hAnsi="Cambria Math" w:cs="Times New Roman"/>
-                            <w:sz w:val="16"/>
-                            <w:szCs w:val="16"/>
-                          </w:rPr>
-                          <m:t>y,lat,lon</m:t>
+                          <w:rPr>
+                            <w:rFonts w:ascii="Cambria Math" w:hAnsi="Cambria Math" w:cs="Times New Roman"/>
+                            <w:sz w:val="16"/>
+                            <w:szCs w:val="16"/>
+                          </w:rPr>
+                          <m:t>NPGO</m:t>
+                        </m:r>
+                        <m:r>
+                          <m:rPr>
+                            <m:sty m:val="p"/>
+                          </m:rPr>
+                          <w:rPr>
+                            <w:rFonts w:ascii="Cambria Math" w:hAnsi="Cambria Math" w:cs="Times New Roman"/>
+                            <w:sz w:val="16"/>
+                            <w:szCs w:val="16"/>
+                          </w:rPr>
+                          <m:t>,lat,lon</m:t>
                         </m:r>
                       </m:sub>
                     </m:sSub>
@@ -5258,15 +5199,23 @@
                       </m:e>
                       <m:sub>
                         <m:r>
-                          <m:rPr>
-                            <m:sty m:val="p"/>
-                          </m:rPr>
-                          <w:rPr>
-                            <w:rFonts w:ascii="Cambria Math" w:hAnsi="Cambria Math" w:cs="Times New Roman"/>
-                            <w:sz w:val="16"/>
-                            <w:szCs w:val="16"/>
-                          </w:rPr>
-                          <m:t>y,lat,lon</m:t>
+                          <w:rPr>
+                            <w:rFonts w:ascii="Cambria Math" w:hAnsi="Cambria Math" w:cs="Times New Roman"/>
+                            <w:sz w:val="16"/>
+                            <w:szCs w:val="16"/>
+                          </w:rPr>
+                          <m:t>NPGO</m:t>
+                        </m:r>
+                        <m:r>
+                          <m:rPr>
+                            <m:sty m:val="p"/>
+                          </m:rPr>
+                          <w:rPr>
+                            <w:rFonts w:ascii="Cambria Math" w:hAnsi="Cambria Math" w:cs="Times New Roman"/>
+                            <w:sz w:val="16"/>
+                            <w:szCs w:val="16"/>
+                          </w:rPr>
+                          <m:t>,lat,lon</m:t>
                         </m:r>
                       </m:sub>
                     </m:sSub>
@@ -5309,15 +5258,23 @@
                   </m:e>
                   <m:sub>
                     <m:r>
-                      <m:rPr>
-                        <m:sty m:val="p"/>
-                      </m:rPr>
-                      <w:rPr>
-                        <w:rFonts w:ascii="Cambria Math" w:hAnsi="Cambria Math" w:cs="Times New Roman"/>
-                        <w:sz w:val="16"/>
-                        <w:szCs w:val="16"/>
-                      </w:rPr>
-                      <m:t>y,lat,lon</m:t>
+                      <w:rPr>
+                        <w:rFonts w:ascii="Cambria Math" w:hAnsi="Cambria Math" w:cs="Times New Roman"/>
+                        <w:sz w:val="16"/>
+                        <w:szCs w:val="16"/>
+                      </w:rPr>
+                      <m:t>NPGO</m:t>
+                    </m:r>
+                    <m:r>
+                      <m:rPr>
+                        <m:sty m:val="p"/>
+                      </m:rPr>
+                      <w:rPr>
+                        <w:rFonts w:ascii="Cambria Math" w:hAnsi="Cambria Math" w:cs="Times New Roman"/>
+                        <w:sz w:val="16"/>
+                        <w:szCs w:val="16"/>
+                      </w:rPr>
+                      <m:t>,lat,lon</m:t>
                     </m:r>
                   </m:sub>
                 </m:sSub>
@@ -5361,7 +5318,7 @@
                 <w:sz w:val="20"/>
                 <w:szCs w:val="20"/>
               </w:rPr>
-              <w:t>8</w:t>
+              <w:t>9</w:t>
             </w:r>
             <w:r>
               <w:rPr>
@@ -5489,17 +5446,6 @@
                 <m:jc m:val="left"/>
               </m:oMathParaPr>
               <m:oMath>
-                <m:r>
-                  <m:rPr>
-                    <m:sty m:val="p"/>
-                  </m:rPr>
-                  <w:rPr>
-                    <w:rFonts w:ascii="Cambria Math" w:hAnsi="Cambria Math" w:cs="Times New Roman"/>
-                    <w:sz w:val="16"/>
-                    <w:szCs w:val="16"/>
-                  </w:rPr>
-                  <m:t>CPU</m:t>
-                </m:r>
                 <m:sSub>
                   <m:sSubPr>
                     <m:ctrlPr>
@@ -5513,15 +5459,12 @@
                   </m:sSubPr>
                   <m:e>
                     <m:r>
-                      <m:rPr>
-                        <m:sty m:val="p"/>
-                      </m:rPr>
-                      <w:rPr>
-                        <w:rFonts w:ascii="Cambria Math" w:hAnsi="Cambria Math" w:cs="Times New Roman"/>
-                        <w:sz w:val="16"/>
-                        <w:szCs w:val="16"/>
-                      </w:rPr>
-                      <m:t>E</m:t>
+                      <w:rPr>
+                        <w:rFonts w:ascii="Cambria Math" w:hAnsi="Cambria Math" w:cs="Times New Roman"/>
+                        <w:sz w:val="16"/>
+                        <w:szCs w:val="16"/>
+                      </w:rPr>
+                      <m:t>count</m:t>
                     </m:r>
                   </m:e>
                   <m:sub>
@@ -6257,7 +6200,7 @@
                 <w:sz w:val="20"/>
                 <w:szCs w:val="20"/>
               </w:rPr>
-              <w:t>4</w:t>
+              <w:t>5</w:t>
             </w:r>
             <w:r>
               <w:rPr>
@@ -6353,17 +6296,6 @@
                 <m:jc m:val="left"/>
               </m:oMathParaPr>
               <m:oMath>
-                <m:r>
-                  <m:rPr>
-                    <m:sty m:val="p"/>
-                  </m:rPr>
-                  <w:rPr>
-                    <w:rFonts w:ascii="Cambria Math" w:hAnsi="Cambria Math" w:cs="Times New Roman"/>
-                    <w:sz w:val="16"/>
-                    <w:szCs w:val="16"/>
-                  </w:rPr>
-                  <m:t>CPU</m:t>
-                </m:r>
                 <m:sSub>
                   <m:sSubPr>
                     <m:ctrlPr>
@@ -6377,15 +6309,12 @@
                   </m:sSubPr>
                   <m:e>
                     <m:r>
-                      <m:rPr>
-                        <m:sty m:val="p"/>
-                      </m:rPr>
-                      <w:rPr>
-                        <w:rFonts w:ascii="Cambria Math" w:hAnsi="Cambria Math" w:cs="Times New Roman"/>
-                        <w:sz w:val="16"/>
-                        <w:szCs w:val="16"/>
-                      </w:rPr>
-                      <m:t>E</m:t>
+                      <w:rPr>
+                        <w:rFonts w:ascii="Cambria Math" w:hAnsi="Cambria Math" w:cs="Times New Roman"/>
+                        <w:sz w:val="16"/>
+                        <w:szCs w:val="16"/>
+                      </w:rPr>
+                      <m:t>count</m:t>
                     </m:r>
                   </m:e>
                   <m:sub>
@@ -7113,15 +7042,7 @@
                 <w:sz w:val="20"/>
                 <w:szCs w:val="20"/>
               </w:rPr>
-              <w:t>2</w:t>
-            </w:r>
-            <w:r>
-              <w:rPr>
-                <w:rFonts w:ascii="Times New Roman" w:hAnsi="Times New Roman" w:cs="Times New Roman"/>
-                <w:sz w:val="20"/>
-                <w:szCs w:val="20"/>
-              </w:rPr>
-              <w:t>6</w:t>
+              <w:t>30</w:t>
             </w:r>
             <w:r>
               <w:rPr>
@@ -7227,17 +7148,6 @@
                 <m:jc m:val="left"/>
               </m:oMathParaPr>
               <m:oMath>
-                <m:r>
-                  <m:rPr>
-                    <m:sty m:val="p"/>
-                  </m:rPr>
-                  <w:rPr>
-                    <w:rFonts w:ascii="Cambria Math" w:hAnsi="Cambria Math" w:cs="Times New Roman"/>
-                    <w:sz w:val="16"/>
-                    <w:szCs w:val="16"/>
-                  </w:rPr>
-                  <m:t>CPU</m:t>
-                </m:r>
                 <m:sSub>
                   <m:sSubPr>
                     <m:ctrlPr>
@@ -7251,15 +7161,12 @@
                   </m:sSubPr>
                   <m:e>
                     <m:r>
-                      <m:rPr>
-                        <m:sty m:val="p"/>
-                      </m:rPr>
-                      <w:rPr>
-                        <w:rFonts w:ascii="Cambria Math" w:hAnsi="Cambria Math" w:cs="Times New Roman"/>
-                        <w:sz w:val="16"/>
-                        <w:szCs w:val="16"/>
-                      </w:rPr>
-                      <m:t>E</m:t>
+                      <w:rPr>
+                        <w:rFonts w:ascii="Cambria Math" w:hAnsi="Cambria Math" w:cs="Times New Roman"/>
+                        <w:sz w:val="16"/>
+                        <w:szCs w:val="16"/>
+                      </w:rPr>
+                      <m:t>count</m:t>
                     </m:r>
                   </m:e>
                   <m:sub>
@@ -7995,7 +7902,7 @@
                 <w:sz w:val="20"/>
                 <w:szCs w:val="20"/>
               </w:rPr>
-              <w:t>8</w:t>
+              <w:t>9</w:t>
             </w:r>
             <w:r>
               <w:rPr>
@@ -8091,17 +7998,6 @@
                 <m:jc m:val="left"/>
               </m:oMathParaPr>
               <m:oMath>
-                <m:r>
-                  <m:rPr>
-                    <m:sty m:val="p"/>
-                  </m:rPr>
-                  <w:rPr>
-                    <w:rFonts w:ascii="Cambria Math" w:hAnsi="Cambria Math" w:cs="Times New Roman"/>
-                    <w:sz w:val="16"/>
-                    <w:szCs w:val="16"/>
-                  </w:rPr>
-                  <m:t>CPU</m:t>
-                </m:r>
                 <m:sSub>
                   <m:sSubPr>
                     <m:ctrlPr>
@@ -8115,15 +8011,12 @@
                   </m:sSubPr>
                   <m:e>
                     <m:r>
-                      <m:rPr>
-                        <m:sty m:val="p"/>
-                      </m:rPr>
-                      <w:rPr>
-                        <w:rFonts w:ascii="Cambria Math" w:hAnsi="Cambria Math" w:cs="Times New Roman"/>
-                        <w:sz w:val="16"/>
-                        <w:szCs w:val="16"/>
-                      </w:rPr>
-                      <m:t>E</m:t>
+                      <w:rPr>
+                        <w:rFonts w:ascii="Cambria Math" w:hAnsi="Cambria Math" w:cs="Times New Roman"/>
+                        <w:sz w:val="16"/>
+                        <w:szCs w:val="16"/>
+                      </w:rPr>
+                      <m:t>count</m:t>
                     </m:r>
                   </m:e>
                   <m:sub>
@@ -8859,7 +8752,7 @@
                 <w:sz w:val="20"/>
                 <w:szCs w:val="20"/>
               </w:rPr>
-              <w:t>4</w:t>
+              <w:t>5</w:t>
             </w:r>
             <w:r>
               <w:rPr>
@@ -8987,17 +8880,6 @@
                 <m:jc m:val="left"/>
               </m:oMathParaPr>
               <m:oMath>
-                <m:r>
-                  <m:rPr>
-                    <m:sty m:val="p"/>
-                  </m:rPr>
-                  <w:rPr>
-                    <w:rFonts w:ascii="Cambria Math" w:hAnsi="Cambria Math" w:cs="Times New Roman"/>
-                    <w:sz w:val="16"/>
-                    <w:szCs w:val="16"/>
-                  </w:rPr>
-                  <m:t>CPU</m:t>
-                </m:r>
                 <m:sSub>
                   <m:sSubPr>
                     <m:ctrlPr>
@@ -9011,15 +8893,12 @@
                   </m:sSubPr>
                   <m:e>
                     <m:r>
-                      <m:rPr>
-                        <m:sty m:val="p"/>
-                      </m:rPr>
-                      <w:rPr>
-                        <w:rFonts w:ascii="Cambria Math" w:hAnsi="Cambria Math" w:cs="Times New Roman"/>
-                        <w:sz w:val="16"/>
-                        <w:szCs w:val="16"/>
-                      </w:rPr>
-                      <m:t>E</m:t>
+                      <w:rPr>
+                        <w:rFonts w:ascii="Cambria Math" w:hAnsi="Cambria Math" w:cs="Times New Roman"/>
+                        <w:sz w:val="16"/>
+                        <w:szCs w:val="16"/>
+                      </w:rPr>
+                      <m:t>count</m:t>
                     </m:r>
                   </m:e>
                   <m:sub>
@@ -9755,7 +9634,7 @@
                 <w:sz w:val="20"/>
                 <w:szCs w:val="20"/>
               </w:rPr>
-              <w:t>5</w:t>
+              <w:t>6</w:t>
             </w:r>
             <w:r>
               <w:rPr>
@@ -9851,28 +9730,6 @@
                 <m:jc m:val="left"/>
               </m:oMathParaPr>
               <m:oMath>
-                <m:r>
-                  <m:rPr>
-                    <m:sty m:val="p"/>
-                  </m:rPr>
-                  <w:rPr>
-                    <w:rFonts w:ascii="Cambria Math" w:eastAsiaTheme="minorEastAsia" w:hAnsi="Cambria Math" w:cs="Times New Roman"/>
-                    <w:sz w:val="16"/>
-                    <w:szCs w:val="16"/>
-                  </w:rPr>
-                  <m:t>C</m:t>
-                </m:r>
-                <m:r>
-                  <m:rPr>
-                    <m:sty m:val="p"/>
-                  </m:rPr>
-                  <w:rPr>
-                    <w:rFonts w:ascii="Cambria Math" w:hAnsi="Cambria Math" w:cs="Times New Roman"/>
-                    <w:sz w:val="16"/>
-                    <w:szCs w:val="16"/>
-                  </w:rPr>
-                  <m:t>PU</m:t>
-                </m:r>
                 <m:sSub>
                   <m:sSubPr>
                     <m:ctrlPr>
@@ -9886,15 +9743,12 @@
                   </m:sSubPr>
                   <m:e>
                     <m:r>
-                      <m:rPr>
-                        <m:sty m:val="p"/>
-                      </m:rPr>
-                      <w:rPr>
-                        <w:rFonts w:ascii="Cambria Math" w:hAnsi="Cambria Math" w:cs="Times New Roman"/>
-                        <w:sz w:val="16"/>
-                        <w:szCs w:val="16"/>
-                      </w:rPr>
-                      <m:t>E</m:t>
+                      <w:rPr>
+                        <w:rFonts w:ascii="Cambria Math" w:hAnsi="Cambria Math" w:cs="Times New Roman"/>
+                        <w:sz w:val="16"/>
+                        <w:szCs w:val="16"/>
+                      </w:rPr>
+                      <m:t>count</m:t>
                     </m:r>
                   </m:e>
                   <m:sub>
@@ -10622,7 +10476,7 @@
                 <w:sz w:val="20"/>
                 <w:szCs w:val="20"/>
               </w:rPr>
-              <w:t>48</w:t>
+              <w:t>51</w:t>
             </w:r>
             <w:r>
               <w:rPr>
@@ -10750,17 +10604,6 @@
                 <m:jc m:val="left"/>
               </m:oMathParaPr>
               <m:oMath>
-                <m:r>
-                  <m:rPr>
-                    <m:sty m:val="p"/>
-                  </m:rPr>
-                  <w:rPr>
-                    <w:rFonts w:ascii="Cambria Math" w:hAnsi="Cambria Math" w:cs="Times New Roman"/>
-                    <w:sz w:val="16"/>
-                    <w:szCs w:val="16"/>
-                  </w:rPr>
-                  <m:t>CPU</m:t>
-                </m:r>
                 <m:sSub>
                   <m:sSubPr>
                     <m:ctrlPr>
@@ -10774,15 +10617,12 @@
                   </m:sSubPr>
                   <m:e>
                     <m:r>
-                      <m:rPr>
-                        <m:sty m:val="p"/>
-                      </m:rPr>
-                      <w:rPr>
-                        <w:rFonts w:ascii="Cambria Math" w:hAnsi="Cambria Math" w:cs="Times New Roman"/>
-                        <w:sz w:val="16"/>
-                        <w:szCs w:val="16"/>
-                      </w:rPr>
-                      <m:t>E</m:t>
+                      <w:rPr>
+                        <w:rFonts w:ascii="Cambria Math" w:hAnsi="Cambria Math" w:cs="Times New Roman"/>
+                        <w:sz w:val="16"/>
+                        <w:szCs w:val="16"/>
+                      </w:rPr>
+                      <m:t>count</m:t>
                     </m:r>
                   </m:e>
                   <m:sub>
@@ -11518,7 +11358,7 @@
                 <w:sz w:val="20"/>
                 <w:szCs w:val="20"/>
               </w:rPr>
-              <w:t>3</w:t>
+              <w:t>4</w:t>
             </w:r>
             <w:r>
               <w:rPr>
@@ -11614,17 +11454,6 @@
                 <m:jc m:val="left"/>
               </m:oMathParaPr>
               <m:oMath>
-                <m:r>
-                  <m:rPr>
-                    <m:sty m:val="p"/>
-                  </m:rPr>
-                  <w:rPr>
-                    <w:rFonts w:ascii="Cambria Math" w:hAnsi="Cambria Math" w:cs="Times New Roman"/>
-                    <w:sz w:val="16"/>
-                    <w:szCs w:val="16"/>
-                  </w:rPr>
-                  <m:t>CPU</m:t>
-                </m:r>
                 <m:sSub>
                   <m:sSubPr>
                     <m:ctrlPr>
@@ -11638,15 +11467,12 @@
                   </m:sSubPr>
                   <m:e>
                     <m:r>
-                      <m:rPr>
-                        <m:sty m:val="p"/>
-                      </m:rPr>
-                      <w:rPr>
-                        <w:rFonts w:ascii="Cambria Math" w:hAnsi="Cambria Math" w:cs="Times New Roman"/>
-                        <w:sz w:val="16"/>
-                        <w:szCs w:val="16"/>
-                      </w:rPr>
-                      <m:t>E</m:t>
+                      <w:rPr>
+                        <w:rFonts w:ascii="Cambria Math" w:hAnsi="Cambria Math" w:cs="Times New Roman"/>
+                        <w:sz w:val="16"/>
+                        <w:szCs w:val="16"/>
+                      </w:rPr>
+                      <m:t>count</m:t>
                     </m:r>
                   </m:e>
                   <m:sub>
@@ -12374,15 +12200,7 @@
                 <w:sz w:val="20"/>
                 <w:szCs w:val="20"/>
               </w:rPr>
-              <w:t>4</w:t>
-            </w:r>
-            <w:r>
-              <w:rPr>
-                <w:rFonts w:ascii="Times New Roman" w:hAnsi="Times New Roman" w:cs="Times New Roman"/>
-                <w:sz w:val="20"/>
-                <w:szCs w:val="20"/>
-              </w:rPr>
-              <w:t>7</w:t>
+              <w:t>51</w:t>
             </w:r>
             <w:r>
               <w:rPr>
@@ -12488,17 +12306,6 @@
                 <m:jc m:val="left"/>
               </m:oMathParaPr>
               <m:oMath>
-                <m:r>
-                  <m:rPr>
-                    <m:sty m:val="p"/>
-                  </m:rPr>
-                  <w:rPr>
-                    <w:rFonts w:ascii="Cambria Math" w:hAnsi="Cambria Math" w:cs="Times New Roman"/>
-                    <w:sz w:val="16"/>
-                    <w:szCs w:val="16"/>
-                  </w:rPr>
-                  <m:t>CPU</m:t>
-                </m:r>
                 <m:sSub>
                   <m:sSubPr>
                     <m:ctrlPr>
@@ -12512,15 +12319,12 @@
                   </m:sSubPr>
                   <m:e>
                     <m:r>
-                      <m:rPr>
-                        <m:sty m:val="p"/>
-                      </m:rPr>
-                      <w:rPr>
-                        <w:rFonts w:ascii="Cambria Math" w:hAnsi="Cambria Math" w:cs="Times New Roman"/>
-                        <w:sz w:val="16"/>
-                        <w:szCs w:val="16"/>
-                      </w:rPr>
-                      <m:t>E</m:t>
+                      <w:rPr>
+                        <w:rFonts w:ascii="Cambria Math" w:hAnsi="Cambria Math" w:cs="Times New Roman"/>
+                        <w:sz w:val="16"/>
+                        <w:szCs w:val="16"/>
+                      </w:rPr>
+                      <m:t>count</m:t>
                     </m:r>
                   </m:e>
                   <m:sub>
@@ -13248,7 +13052,15 @@
                 <w:sz w:val="20"/>
                 <w:szCs w:val="20"/>
               </w:rPr>
-              <w:t>45</w:t>
+              <w:t>4</w:t>
+            </w:r>
+            <w:r>
+              <w:rPr>
+                <w:rFonts w:ascii="Times New Roman" w:hAnsi="Times New Roman" w:cs="Times New Roman"/>
+                <w:sz w:val="20"/>
+                <w:szCs w:val="20"/>
+              </w:rPr>
+              <w:t>6</w:t>
             </w:r>
             <w:r>
               <w:rPr>
@@ -13342,17 +13154,6 @@
                 <m:jc m:val="left"/>
               </m:oMathParaPr>
               <m:oMath>
-                <m:r>
-                  <m:rPr>
-                    <m:sty m:val="p"/>
-                  </m:rPr>
-                  <w:rPr>
-                    <w:rFonts w:ascii="Cambria Math" w:hAnsi="Cambria Math" w:cs="Times New Roman"/>
-                    <w:sz w:val="16"/>
-                    <w:szCs w:val="16"/>
-                  </w:rPr>
-                  <m:t>CPU</m:t>
-                </m:r>
                 <m:sSub>
                   <m:sSubPr>
                     <m:ctrlPr>
@@ -13366,28 +13167,33 @@
                   </m:sSubPr>
                   <m:e>
                     <m:r>
-                      <m:rPr>
-                        <m:sty m:val="p"/>
-                      </m:rPr>
-                      <w:rPr>
-                        <w:rFonts w:ascii="Cambria Math" w:hAnsi="Cambria Math" w:cs="Times New Roman"/>
-                        <w:sz w:val="16"/>
-                        <w:szCs w:val="16"/>
-                      </w:rPr>
-                      <m:t>E</m:t>
+                      <w:rPr>
+                        <w:rFonts w:ascii="Cambria Math" w:hAnsi="Cambria Math" w:cs="Times New Roman"/>
+                        <w:sz w:val="16"/>
+                        <w:szCs w:val="16"/>
+                      </w:rPr>
+                      <m:t>count</m:t>
                     </m:r>
                   </m:e>
                   <m:sub>
                     <m:r>
-                      <m:rPr>
-                        <m:sty m:val="p"/>
-                      </m:rPr>
-                      <w:rPr>
-                        <w:rFonts w:ascii="Cambria Math" w:hAnsi="Cambria Math" w:cs="Times New Roman"/>
-                        <w:sz w:val="16"/>
-                        <w:szCs w:val="16"/>
-                      </w:rPr>
-                      <m:t>y,lat,lon</m:t>
+                      <w:rPr>
+                        <w:rFonts w:ascii="Cambria Math" w:hAnsi="Cambria Math" w:cs="Times New Roman"/>
+                        <w:sz w:val="16"/>
+                        <w:szCs w:val="16"/>
+                      </w:rPr>
+                      <m:t>NPGO</m:t>
+                    </m:r>
+                    <m:r>
+                      <m:rPr>
+                        <m:sty m:val="p"/>
+                      </m:rPr>
+                      <w:rPr>
+                        <w:rFonts w:ascii="Cambria Math" w:hAnsi="Cambria Math" w:cs="Times New Roman"/>
+                        <w:sz w:val="16"/>
+                        <w:szCs w:val="16"/>
+                      </w:rPr>
+                      <m:t>,lat,lon</m:t>
                     </m:r>
                   </m:sub>
                 </m:sSub>
@@ -13453,15 +13259,12 @@
                   </m:dPr>
                   <m:e>
                     <m:r>
-                      <m:rPr>
-                        <m:sty m:val="p"/>
-                      </m:rPr>
-                      <w:rPr>
-                        <w:rFonts w:ascii="Cambria Math" w:hAnsi="Cambria Math" w:cs="Times New Roman"/>
-                        <w:sz w:val="16"/>
-                        <w:szCs w:val="16"/>
-                      </w:rPr>
-                      <m:t>y</m:t>
+                      <w:rPr>
+                        <w:rFonts w:ascii="Cambria Math" w:hAnsi="Cambria Math" w:cs="Times New Roman"/>
+                        <w:sz w:val="16"/>
+                        <w:szCs w:val="16"/>
+                      </w:rPr>
+                      <m:t>NPGO</m:t>
                     </m:r>
                   </m:e>
                 </m:d>
@@ -13563,15 +13366,12 @@
                       </m:e>
                       <m:sub>
                         <m:r>
-                          <m:rPr>
-                            <m:sty m:val="p"/>
-                          </m:rPr>
-                          <w:rPr>
-                            <w:rFonts w:ascii="Cambria Math" w:hAnsi="Cambria Math" w:cs="Times New Roman"/>
-                            <w:sz w:val="16"/>
-                            <w:szCs w:val="16"/>
-                          </w:rPr>
-                          <m:t>y</m:t>
+                          <w:rPr>
+                            <w:rFonts w:ascii="Cambria Math" w:hAnsi="Cambria Math" w:cs="Times New Roman"/>
+                            <w:sz w:val="16"/>
+                            <w:szCs w:val="16"/>
+                          </w:rPr>
+                          <m:t>NPGO</m:t>
                         </m:r>
                       </m:sub>
                     </m:sSub>
@@ -13612,15 +13412,12 @@
                       </m:e>
                       <m:sub>
                         <m:r>
-                          <m:rPr>
-                            <m:sty m:val="p"/>
-                          </m:rPr>
-                          <w:rPr>
-                            <w:rFonts w:ascii="Cambria Math" w:hAnsi="Cambria Math" w:cs="Times New Roman"/>
-                            <w:sz w:val="16"/>
-                            <w:szCs w:val="16"/>
-                          </w:rPr>
-                          <m:t>y</m:t>
+                          <w:rPr>
+                            <w:rFonts w:ascii="Cambria Math" w:hAnsi="Cambria Math" w:cs="Times New Roman"/>
+                            <w:sz w:val="16"/>
+                            <w:szCs w:val="16"/>
+                          </w:rPr>
+                          <m:t>NPGO</m:t>
                         </m:r>
                       </m:sub>
                     </m:sSub>
@@ -13713,15 +13510,23 @@
                       </m:e>
                       <m:sub>
                         <m:r>
-                          <m:rPr>
-                            <m:sty m:val="p"/>
-                          </m:rPr>
-                          <w:rPr>
-                            <w:rFonts w:ascii="Cambria Math" w:hAnsi="Cambria Math" w:cs="Times New Roman"/>
-                            <w:sz w:val="16"/>
-                            <w:szCs w:val="16"/>
-                          </w:rPr>
-                          <m:t>y,lat,lon</m:t>
+                          <w:rPr>
+                            <w:rFonts w:ascii="Cambria Math" w:hAnsi="Cambria Math" w:cs="Times New Roman"/>
+                            <w:sz w:val="16"/>
+                            <w:szCs w:val="16"/>
+                          </w:rPr>
+                          <m:t>NPGO</m:t>
+                        </m:r>
+                        <m:r>
+                          <m:rPr>
+                            <m:sty m:val="p"/>
+                          </m:rPr>
+                          <w:rPr>
+                            <w:rFonts w:ascii="Cambria Math" w:hAnsi="Cambria Math" w:cs="Times New Roman"/>
+                            <w:sz w:val="16"/>
+                            <w:szCs w:val="16"/>
+                          </w:rPr>
+                          <m:t>,lat,lon</m:t>
                         </m:r>
                       </m:sub>
                     </m:sSub>
@@ -14007,15 +13812,23 @@
                       </m:e>
                       <m:sub>
                         <m:r>
-                          <m:rPr>
-                            <m:sty m:val="p"/>
-                          </m:rPr>
-                          <w:rPr>
-                            <w:rFonts w:ascii="Cambria Math" w:hAnsi="Cambria Math" w:cs="Times New Roman"/>
-                            <w:sz w:val="16"/>
-                            <w:szCs w:val="16"/>
-                          </w:rPr>
-                          <m:t>y,lat,lon</m:t>
+                          <w:rPr>
+                            <w:rFonts w:ascii="Cambria Math" w:hAnsi="Cambria Math" w:cs="Times New Roman"/>
+                            <w:sz w:val="16"/>
+                            <w:szCs w:val="16"/>
+                          </w:rPr>
+                          <m:t>NPGO</m:t>
+                        </m:r>
+                        <m:r>
+                          <m:rPr>
+                            <m:sty m:val="p"/>
+                          </m:rPr>
+                          <w:rPr>
+                            <w:rFonts w:ascii="Cambria Math" w:hAnsi="Cambria Math" w:cs="Times New Roman"/>
+                            <w:sz w:val="16"/>
+                            <w:szCs w:val="16"/>
+                          </w:rPr>
+                          <m:t>,lat,lon</m:t>
                         </m:r>
                       </m:sub>
                     </m:sSub>
@@ -14058,15 +13871,23 @@
                   </m:e>
                   <m:sub>
                     <m:r>
-                      <m:rPr>
-                        <m:sty m:val="p"/>
-                      </m:rPr>
-                      <w:rPr>
-                        <w:rFonts w:ascii="Cambria Math" w:hAnsi="Cambria Math" w:cs="Times New Roman"/>
-                        <w:sz w:val="16"/>
-                        <w:szCs w:val="16"/>
-                      </w:rPr>
-                      <m:t>y,lat,lon</m:t>
+                      <w:rPr>
+                        <w:rFonts w:ascii="Cambria Math" w:hAnsi="Cambria Math" w:cs="Times New Roman"/>
+                        <w:sz w:val="16"/>
+                        <w:szCs w:val="16"/>
+                      </w:rPr>
+                      <m:t>NPGO</m:t>
+                    </m:r>
+                    <m:r>
+                      <m:rPr>
+                        <m:sty m:val="p"/>
+                      </m:rPr>
+                      <w:rPr>
+                        <w:rFonts w:ascii="Cambria Math" w:hAnsi="Cambria Math" w:cs="Times New Roman"/>
+                        <w:sz w:val="16"/>
+                        <w:szCs w:val="16"/>
+                      </w:rPr>
+                      <m:t>,lat,lon</m:t>
                     </m:r>
                   </m:sub>
                 </m:sSub>
@@ -15072,4 +14893,16 @@
     </a:ext>
   </a:extLst>
 </a:theme>
+</file>
+
+<file path=customXml/item1.xml><?xml version="1.0" encoding="utf-8"?>
+<b:Sources xmlns:b="http://schemas.openxmlformats.org/officeDocument/2006/bibliography" xmlns="http://schemas.openxmlformats.org/officeDocument/2006/bibliography" SelectedStyle="\APASixthEditionOfficeOnline.xsl" StyleName="APA" Version="6"/>
+</file>
+
+<file path=customXml/itemProps1.xml><?xml version="1.0" encoding="utf-8"?>
+<ds:datastoreItem xmlns:ds="http://schemas.openxmlformats.org/officeDocument/2006/customXml" ds:itemID="{B1DEECDC-EAA9-4C2B-B2E7-61977695FF75}">
+  <ds:schemaRefs>
+    <ds:schemaRef ds:uri="http://schemas.openxmlformats.org/officeDocument/2006/bibliography"/>
+  </ds:schemaRefs>
+</ds:datastoreItem>
 </file>
</xml_diff>

<commit_message>
Update figures, ensure extra triennial data removed
</commit_message>
<xml_diff>
--- a/final_figs/Table_4.docx
+++ b/final_figs/Table_4.docx
@@ -274,7 +274,7 @@
                         <w:sz w:val="16"/>
                         <w:szCs w:val="16"/>
                       </w:rPr>
-                      <m:t>PDO</m:t>
+                      <m:t>NPGO</m:t>
                     </m:r>
                     <m:r>
                       <m:rPr>
@@ -356,7 +356,7 @@
                         <w:sz w:val="16"/>
                         <w:szCs w:val="16"/>
                       </w:rPr>
-                      <m:t>PDO</m:t>
+                      <m:t>NPGO</m:t>
                     </m:r>
                   </m:e>
                 </m:d>
@@ -463,7 +463,7 @@
                             <w:sz w:val="16"/>
                             <w:szCs w:val="16"/>
                           </w:rPr>
-                          <m:t>PDO</m:t>
+                          <m:t>NPGO</m:t>
                         </m:r>
                       </m:sub>
                     </m:sSub>
@@ -509,7 +509,7 @@
                             <w:sz w:val="16"/>
                             <w:szCs w:val="16"/>
                           </w:rPr>
-                          <m:t>PDO</m:t>
+                          <m:t>NPGO</m:t>
                         </m:r>
                       </m:sub>
                     </m:sSub>
@@ -607,7 +607,7 @@
                             <w:sz w:val="16"/>
                             <w:szCs w:val="16"/>
                           </w:rPr>
-                          <m:t>PDO</m:t>
+                          <m:t>NPGO</m:t>
                         </m:r>
                         <m:r>
                           <m:rPr>
@@ -909,7 +909,7 @@
                             <w:sz w:val="16"/>
                             <w:szCs w:val="16"/>
                           </w:rPr>
-                          <m:t>PDO</m:t>
+                          <m:t>NPGO</m:t>
                         </m:r>
                         <m:r>
                           <m:rPr>
@@ -968,7 +968,7 @@
                         <w:sz w:val="16"/>
                         <w:szCs w:val="16"/>
                       </w:rPr>
-                      <m:t>PDO</m:t>
+                      <m:t>NPGO</m:t>
                     </m:r>
                     <m:r>
                       <m:rPr>
@@ -3580,15 +3580,7 @@
                 <w:sz w:val="20"/>
                 <w:szCs w:val="20"/>
               </w:rPr>
-              <w:t>5</w:t>
-            </w:r>
-            <w:r>
-              <w:rPr>
-                <w:rFonts w:ascii="Times New Roman" w:hAnsi="Times New Roman" w:cs="Times New Roman"/>
-                <w:sz w:val="20"/>
-                <w:szCs w:val="20"/>
-              </w:rPr>
-              <w:t>7</w:t>
+              <w:t>60</w:t>
             </w:r>
             <w:r>
               <w:rPr>
@@ -4445,7 +4437,7 @@
                 <w:sz w:val="20"/>
                 <w:szCs w:val="20"/>
               </w:rPr>
-              <w:t>6</w:t>
+              <w:t>5</w:t>
             </w:r>
             <w:r>
               <w:rPr>
@@ -5310,15 +5302,7 @@
                 <w:sz w:val="20"/>
                 <w:szCs w:val="20"/>
               </w:rPr>
-              <w:t>3</w:t>
-            </w:r>
-            <w:r>
-              <w:rPr>
-                <w:rFonts w:ascii="Times New Roman" w:hAnsi="Times New Roman" w:cs="Times New Roman"/>
-                <w:sz w:val="20"/>
-                <w:szCs w:val="20"/>
-              </w:rPr>
-              <w:t>9</w:t>
+              <w:t>40</w:t>
             </w:r>
             <w:r>
               <w:rPr>
@@ -6200,7 +6184,7 @@
                 <w:sz w:val="20"/>
                 <w:szCs w:val="20"/>
               </w:rPr>
-              <w:t>5</w:t>
+              <w:t>4</w:t>
             </w:r>
             <w:r>
               <w:rPr>
@@ -7042,7 +7026,7 @@
                 <w:sz w:val="20"/>
                 <w:szCs w:val="20"/>
               </w:rPr>
-              <w:t>30</w:t>
+              <w:t>46</w:t>
             </w:r>
             <w:r>
               <w:rPr>
@@ -7902,7 +7886,7 @@
                 <w:sz w:val="20"/>
                 <w:szCs w:val="20"/>
               </w:rPr>
-              <w:t>9</w:t>
+              <w:t>8</w:t>
             </w:r>
             <w:r>
               <w:rPr>
@@ -8752,7 +8736,7 @@
                 <w:sz w:val="20"/>
                 <w:szCs w:val="20"/>
               </w:rPr>
-              <w:t>5</w:t>
+              <w:t>3</w:t>
             </w:r>
             <w:r>
               <w:rPr>
@@ -9634,7 +9618,7 @@
                 <w:sz w:val="20"/>
                 <w:szCs w:val="20"/>
               </w:rPr>
-              <w:t>6</w:t>
+              <w:t>5</w:t>
             </w:r>
             <w:r>
               <w:rPr>
@@ -10476,7 +10460,15 @@
                 <w:sz w:val="20"/>
                 <w:szCs w:val="20"/>
               </w:rPr>
-              <w:t>51</w:t>
+              <w:t>5</w:t>
+            </w:r>
+            <w:r>
+              <w:rPr>
+                <w:rFonts w:ascii="Times New Roman" w:hAnsi="Times New Roman" w:cs="Times New Roman"/>
+                <w:sz w:val="20"/>
+                <w:szCs w:val="20"/>
+              </w:rPr>
+              <w:t>6</w:t>
             </w:r>
             <w:r>
               <w:rPr>
@@ -12200,7 +12192,15 @@
                 <w:sz w:val="20"/>
                 <w:szCs w:val="20"/>
               </w:rPr>
-              <w:t>51</w:t>
+              <w:t>5</w:t>
+            </w:r>
+            <w:r>
+              <w:rPr>
+                <w:rFonts w:ascii="Times New Roman" w:hAnsi="Times New Roman" w:cs="Times New Roman"/>
+                <w:sz w:val="20"/>
+                <w:szCs w:val="20"/>
+              </w:rPr>
+              <w:t>5</w:t>
             </w:r>
             <w:r>
               <w:rPr>
@@ -13060,7 +13060,7 @@
                 <w:sz w:val="20"/>
                 <w:szCs w:val="20"/>
               </w:rPr>
-              <w:t>6</w:t>
+              <w:t>2</w:t>
             </w:r>
             <w:r>
               <w:rPr>
@@ -13923,7 +13923,15 @@
                 <w:sz w:val="20"/>
                 <w:szCs w:val="20"/>
               </w:rPr>
-              <w:t>69</w:t>
+              <w:t>6</w:t>
+            </w:r>
+            <w:r>
+              <w:rPr>
+                <w:rFonts w:ascii="Times New Roman" w:hAnsi="Times New Roman" w:cs="Times New Roman"/>
+                <w:sz w:val="20"/>
+                <w:szCs w:val="20"/>
+              </w:rPr>
+              <w:t>4</w:t>
             </w:r>
             <w:r>
               <w:rPr>

</xml_diff>